<commit_message>
Add optimal non-dominated, adjust weights to 6, document for w=10.
</commit_message>
<xml_diff>
--- a/thesis/sprint4_notes.docx
+++ b/thesis/sprint4_notes.docx
@@ -189,13 +189,7 @@
               <w:rPr>
                 <w:lang w:val="en-US"/>
               </w:rPr>
-              <w:t>: deterministic</w:t>
-            </w:r>
-            <w:r>
-              <w:rPr>
-                <w:lang w:val="en-US"/>
-              </w:rPr>
-              <w:t>)</w:t>
+              <w:t>: deterministic)</w:t>
             </w:r>
           </w:p>
         </w:tc>
@@ -416,6 +410,1300 @@
         </w:rPr>
         <w:t>Qualitative evaluation</w:t>
       </w:r>
+    </w:p>
+    <w:p>
+      <w:pPr>
+        <w:rPr>
+          <w:lang w:val="en-US"/>
+        </w:rPr>
+      </w:pPr>
+    </w:p>
+    <w:p>
+      <w:pPr>
+        <w:pStyle w:val="Kop2"/>
+        <w:rPr>
+          <w:lang w:val="en-US"/>
+        </w:rPr>
+      </w:pPr>
+      <w:r>
+        <w:rPr>
+          <w:lang w:val="en-US"/>
+        </w:rPr>
+        <w:t>Distance kernel idea</w:t>
+      </w:r>
+    </w:p>
+    <w:p>
+      <w:pPr>
+        <w:rPr>
+          <w:lang w:val="en-US"/>
+        </w:rPr>
+      </w:pPr>
+      <w:r>
+        <w:rPr>
+          <w:lang w:val="en-US"/>
+        </w:rPr>
+        <w:t xml:space="preserve">How? Add </w:t>
+      </w:r>
+      <w:r>
+        <w:rPr>
+          <w:lang w:val="en-US"/>
+        </w:rPr>
+        <w:t>the feature values of each training point together, weighted by the training point’s distance to the profile we are trying to explain.</w:t>
+      </w:r>
+      <w:r>
+        <w:rPr>
+          <w:lang w:val="en-US"/>
+        </w:rPr>
+        <w:t xml:space="preserve"> This creates a new data point which is not guaranteed to be realistic. If we then search for the most similar training data point to this average, we require a second run through all the training data points which is slow. </w:t>
+      </w:r>
+    </w:p>
+    <w:p>
+      <w:pPr>
+        <w:rPr>
+          <w:lang w:val="en-US"/>
+        </w:rPr>
+      </w:pPr>
+      <w:r>
+        <w:rPr>
+          <w:lang w:val="en-US"/>
+        </w:rPr>
+        <w:t xml:space="preserve">This was brought up because the initial implementation often resulted in counter-intuitive explanation; </w:t>
+      </w:r>
+      <w:proofErr w:type="gramStart"/>
+      <w:r>
+        <w:rPr>
+          <w:lang w:val="en-US"/>
+        </w:rPr>
+        <w:t>e.g.</w:t>
+      </w:r>
+      <w:proofErr w:type="gramEnd"/>
+      <w:r>
+        <w:rPr>
+          <w:lang w:val="en-US"/>
+        </w:rPr>
+        <w:t xml:space="preserve"> adjusting a feature value in the opposite direction than expected. For </w:t>
+      </w:r>
+      <w:r>
+        <w:rPr>
+          <w:lang w:val="en-US"/>
+        </w:rPr>
+        <w:t>instance,</w:t>
+      </w:r>
+      <w:r>
+        <w:rPr>
+          <w:lang w:val="en-US"/>
+        </w:rPr>
+        <w:t xml:space="preserve"> decreasing the TAC value when increasing the NOC. </w:t>
+      </w:r>
+      <w:r>
+        <w:rPr>
+          <w:lang w:val="en-US"/>
+        </w:rPr>
+        <w:t xml:space="preserve">We tried to come up with ideas to counteract this problem. </w:t>
+      </w:r>
+      <w:proofErr w:type="gramStart"/>
+      <w:r>
+        <w:rPr>
+          <w:lang w:val="en-US"/>
+        </w:rPr>
+        <w:t>E.g.</w:t>
+      </w:r>
+      <w:proofErr w:type="gramEnd"/>
+      <w:r>
+        <w:rPr>
+          <w:lang w:val="en-US"/>
+        </w:rPr>
+        <w:t xml:space="preserve"> by creating clusters and presenting the median as a datapoint. However, clustering comes with extra parameters that are difficult to accurately optimize. A simpler approach would be to not change features that are against the median of the closest </w:t>
+      </w:r>
+      <w:r>
+        <w:rPr>
+          <w:i/>
+          <w:iCs/>
+          <w:lang w:val="en-US"/>
+        </w:rPr>
+        <w:t>n</w:t>
+      </w:r>
+      <w:r>
+        <w:rPr>
+          <w:lang w:val="en-US"/>
+        </w:rPr>
+        <w:t xml:space="preserve"> features, which would again require the optimization of </w:t>
+      </w:r>
+      <w:r>
+        <w:rPr>
+          <w:i/>
+          <w:iCs/>
+          <w:lang w:val="en-US"/>
+        </w:rPr>
+        <w:t>n</w:t>
+      </w:r>
+      <w:r>
+        <w:rPr>
+          <w:lang w:val="en-US"/>
+        </w:rPr>
+        <w:t>, and no guarantees that the prediction is still valid.</w:t>
+      </w:r>
+      <w:r>
+        <w:rPr>
+          <w:lang w:val="en-US"/>
+        </w:rPr>
+        <w:t xml:space="preserve"> </w:t>
+      </w:r>
+    </w:p>
+    <w:p>
+      <w:pPr>
+        <w:rPr>
+          <w:lang w:val="en-US"/>
+        </w:rPr>
+      </w:pPr>
+      <w:r>
+        <w:rPr>
+          <w:lang w:val="en-US"/>
+        </w:rPr>
+        <w:t xml:space="preserve">We </w:t>
+      </w:r>
+      <w:r>
+        <w:rPr>
+          <w:lang w:val="en-US"/>
+        </w:rPr>
+        <w:t>noticed this issue mainly before we sampled the extra 5000 data points, showing how it could have mainly been caused by the sparsity of the data. It has improved since sampling.</w:t>
+      </w:r>
+    </w:p>
+    <w:p>
+      <w:pPr>
+        <w:rPr>
+          <w:lang w:val="en-US"/>
+        </w:rPr>
+      </w:pPr>
+      <w:r>
+        <w:rPr>
+          <w:lang w:val="en-US"/>
+        </w:rPr>
+        <w:t xml:space="preserve">These also stray from the concept of a counterfactual explanation </w:t>
+      </w:r>
+      <w:proofErr w:type="gramStart"/>
+      <w:r>
+        <w:rPr>
+          <w:lang w:val="en-US"/>
+        </w:rPr>
+        <w:t>i.e.</w:t>
+      </w:r>
+      <w:proofErr w:type="gramEnd"/>
+      <w:r>
+        <w:rPr>
+          <w:lang w:val="en-US"/>
+        </w:rPr>
+        <w:t xml:space="preserve"> finding </w:t>
+      </w:r>
+      <w:r>
+        <w:rPr>
+          <w:i/>
+          <w:iCs/>
+          <w:lang w:val="en-US"/>
+        </w:rPr>
+        <w:t>the most similar world</w:t>
+      </w:r>
+      <w:r>
+        <w:rPr>
+          <w:lang w:val="en-US"/>
+        </w:rPr>
+        <w:t xml:space="preserve"> to the original profile, yet with the target prediction. By simply presenting an average data point, this loses all the quirks of what makes a profile unique.</w:t>
+      </w:r>
+      <w:r>
+        <w:rPr>
+          <w:lang w:val="en-US"/>
+        </w:rPr>
+        <w:t xml:space="preserve"> P</w:t>
+      </w:r>
+      <w:r>
+        <w:rPr>
+          <w:lang w:val="en-US"/>
+        </w:rPr>
+        <w:t xml:space="preserve">resenting a profile that </w:t>
+      </w:r>
+      <w:r>
+        <w:rPr>
+          <w:lang w:val="en-US"/>
+        </w:rPr>
+        <w:t>has</w:t>
+      </w:r>
+      <w:r>
+        <w:rPr>
+          <w:lang w:val="en-US"/>
+        </w:rPr>
+        <w:t xml:space="preserve"> similar quirks as the profile to be explained</w:t>
+      </w:r>
+      <w:r>
+        <w:rPr>
+          <w:lang w:val="en-US"/>
+        </w:rPr>
+        <w:t xml:space="preserve">, </w:t>
+      </w:r>
+      <w:r>
+        <w:rPr>
+          <w:lang w:val="en-US"/>
+        </w:rPr>
+        <w:t>even though those do not fit the average</w:t>
+      </w:r>
+      <w:r>
+        <w:rPr>
+          <w:lang w:val="en-US"/>
+        </w:rPr>
+        <w:t>,</w:t>
+      </w:r>
+      <w:r>
+        <w:rPr>
+          <w:lang w:val="en-US"/>
+        </w:rPr>
+        <w:t xml:space="preserve"> is preferred.</w:t>
+      </w:r>
+      <w:r>
+        <w:rPr>
+          <w:lang w:val="en-US"/>
+        </w:rPr>
+        <w:t xml:space="preserve"> </w:t>
+      </w:r>
+    </w:p>
+    <w:p>
+      <w:pPr>
+        <w:rPr>
+          <w:lang w:val="en-US"/>
+        </w:rPr>
+      </w:pPr>
+    </w:p>
+    <w:p>
+      <w:pPr>
+        <w:rPr>
+          <w:lang w:val="en-US"/>
+        </w:rPr>
+      </w:pPr>
+    </w:p>
+    <w:p>
+      <w:pPr>
+        <w:rPr>
+          <w:lang w:val="en-US"/>
+        </w:rPr>
+      </w:pPr>
+    </w:p>
+    <w:p>
+      <w:pPr>
+        <w:rPr>
+          <w:lang w:val="en-US"/>
+        </w:rPr>
+      </w:pPr>
+      <w:r>
+        <w:rPr>
+          <w:lang w:val="en-US"/>
+        </w:rPr>
+        <w:br w:type="page"/>
+      </w:r>
+    </w:p>
+    <w:p>
+      <w:pPr>
+        <w:rPr>
+          <w:lang w:val="en-US"/>
+        </w:rPr>
+      </w:pPr>
+      <w:r>
+        <w:rPr>
+          <w:lang w:val="en-US"/>
+        </w:rPr>
+        <w:lastRenderedPageBreak/>
+        <w:t>For the following two approaches, we use a heuristically chosen value for the weight of the two scores of distance and number of features changed.</w:t>
+      </w:r>
+      <w:r>
+        <w:rPr>
+          <w:lang w:val="en-US"/>
+        </w:rPr>
+        <w:t xml:space="preserve"> </w:t>
+      </w:r>
+      <w:r>
+        <w:rPr>
+          <w:lang w:val="en-US"/>
+        </w:rPr>
+        <w:t xml:space="preserve">(10 * distance + 1 * </w:t>
+      </w:r>
+      <w:proofErr w:type="spellStart"/>
+      <w:r>
+        <w:rPr>
+          <w:lang w:val="en-US"/>
+        </w:rPr>
+        <w:t>num_features_changed</w:t>
+      </w:r>
+      <w:proofErr w:type="spellEnd"/>
+      <w:r>
+        <w:rPr>
+          <w:lang w:val="en-US"/>
+        </w:rPr>
+        <w:t>)</w:t>
+      </w:r>
+      <w:r>
+        <w:rPr>
+          <w:lang w:val="en-US"/>
+        </w:rPr>
+        <w:t xml:space="preserve">. </w:t>
+      </w:r>
+    </w:p>
+    <w:p>
+      <w:pPr>
+        <w:rPr>
+          <w:lang w:val="en-US"/>
+        </w:rPr>
+      </w:pPr>
+      <w:r>
+        <w:rPr>
+          <w:lang w:val="en-US"/>
+        </w:rPr>
+        <w:t xml:space="preserve">Using the </w:t>
+      </w:r>
+      <w:r>
+        <w:rPr>
+          <w:lang w:val="en-US"/>
+        </w:rPr>
+        <w:t>weighted</w:t>
+      </w:r>
+      <w:r>
+        <w:rPr>
+          <w:lang w:val="en-US"/>
+        </w:rPr>
+        <w:t xml:space="preserve"> kernel approach, </w:t>
+      </w:r>
+      <w:r>
+        <w:rPr>
+          <w:lang w:val="en-US"/>
+        </w:rPr>
+        <w:t xml:space="preserve">(1 – distance scores) </w:t>
+      </w:r>
+      <w:r>
+        <w:rPr>
+          <w:lang w:val="en-US"/>
+        </w:rPr>
+        <w:t>we obtain the following measures</w:t>
+      </w:r>
+      <w:r>
+        <w:rPr>
+          <w:lang w:val="en-US"/>
+        </w:rPr>
+        <w:t xml:space="preserve"> on 1118 test samples.</w:t>
+      </w:r>
+    </w:p>
+    <w:tbl>
+      <w:tblPr>
+        <w:tblStyle w:val="Tabelraster"/>
+        <w:tblW w:w="9067" w:type="dxa"/>
+        <w:tblLook w:val="04A0" w:firstRow="1" w:lastRow="0" w:firstColumn="1" w:lastColumn="0" w:noHBand="0" w:noVBand="1"/>
+      </w:tblPr>
+      <w:tblGrid>
+        <w:gridCol w:w="7225"/>
+        <w:gridCol w:w="1842"/>
+      </w:tblGrid>
+      <w:tr>
+        <w:tc>
+          <w:tcPr>
+            <w:tcW w:w="7225" w:type="dxa"/>
+          </w:tcPr>
+          <w:p>
+            <w:pPr>
+              <w:rPr>
+                <w:lang w:val="en-US"/>
+              </w:rPr>
+            </w:pPr>
+            <w:r>
+              <w:rPr>
+                <w:lang w:val="en-US"/>
+              </w:rPr>
+              <w:t>Metric</w:t>
+            </w:r>
+          </w:p>
+        </w:tc>
+        <w:tc>
+          <w:tcPr>
+            <w:tcW w:w="1842" w:type="dxa"/>
+          </w:tcPr>
+          <w:p>
+            <w:pPr>
+              <w:rPr>
+                <w:lang w:val="en-US"/>
+              </w:rPr>
+            </w:pPr>
+            <w:r>
+              <w:rPr>
+                <w:lang w:val="en-US"/>
+              </w:rPr>
+              <w:t>Score</w:t>
+            </w:r>
+          </w:p>
+        </w:tc>
+      </w:tr>
+      <w:tr>
+        <w:tc>
+          <w:tcPr>
+            <w:tcW w:w="7225" w:type="dxa"/>
+          </w:tcPr>
+          <w:p>
+            <w:pPr>
+              <w:rPr>
+                <w:lang w:val="en-US"/>
+              </w:rPr>
+            </w:pPr>
+            <w:r>
+              <w:rPr>
+                <w:lang w:val="en-US"/>
+              </w:rPr>
+              <w:t>Average number of features changed</w:t>
+            </w:r>
+          </w:p>
+        </w:tc>
+        <w:tc>
+          <w:tcPr>
+            <w:tcW w:w="1842" w:type="dxa"/>
+          </w:tcPr>
+          <w:p>
+            <w:pPr>
+              <w:rPr>
+                <w:lang w:val="en-US"/>
+              </w:rPr>
+            </w:pPr>
+            <w:r>
+              <w:rPr>
+                <w:lang w:val="en-US"/>
+              </w:rPr>
+              <w:t>13</w:t>
+            </w:r>
+            <w:r>
+              <w:rPr>
+                <w:lang w:val="en-US"/>
+              </w:rPr>
+              <w:t xml:space="preserve"> (/19)</w:t>
+            </w:r>
+          </w:p>
+        </w:tc>
+      </w:tr>
+      <w:tr>
+        <w:tc>
+          <w:tcPr>
+            <w:tcW w:w="7225" w:type="dxa"/>
+          </w:tcPr>
+          <w:p>
+            <w:pPr>
+              <w:rPr>
+                <w:lang w:val="en-US"/>
+              </w:rPr>
+            </w:pPr>
+            <w:r>
+              <w:rPr>
+                <w:lang w:val="en-US"/>
+              </w:rPr>
+              <w:t>Average number of features changed with counterintuitive SHAP changes</w:t>
+            </w:r>
+          </w:p>
+        </w:tc>
+        <w:tc>
+          <w:tcPr>
+            <w:tcW w:w="1842" w:type="dxa"/>
+          </w:tcPr>
+          <w:p>
+            <w:pPr>
+              <w:rPr>
+                <w:lang w:val="en-US"/>
+              </w:rPr>
+            </w:pPr>
+            <w:r>
+              <w:rPr>
+                <w:lang w:val="en-US"/>
+              </w:rPr>
+              <w:t>9</w:t>
+            </w:r>
+            <w:r>
+              <w:rPr>
+                <w:lang w:val="en-US"/>
+              </w:rPr>
+              <w:t xml:space="preserve"> (/19)</w:t>
+            </w:r>
+          </w:p>
+        </w:tc>
+      </w:tr>
+      <w:tr>
+        <w:tc>
+          <w:tcPr>
+            <w:tcW w:w="7225" w:type="dxa"/>
+          </w:tcPr>
+          <w:p>
+            <w:pPr>
+              <w:rPr>
+                <w:lang w:val="en-US"/>
+              </w:rPr>
+            </w:pPr>
+            <w:r>
+              <w:rPr>
+                <w:lang w:val="en-US"/>
+              </w:rPr>
+              <w:t>Average distance to the profile</w:t>
+            </w:r>
+          </w:p>
+        </w:tc>
+        <w:tc>
+          <w:tcPr>
+            <w:tcW w:w="1842" w:type="dxa"/>
+          </w:tcPr>
+          <w:p>
+            <w:pPr>
+              <w:rPr>
+                <w:lang w:val="en-US"/>
+              </w:rPr>
+            </w:pPr>
+            <w:r>
+              <w:rPr>
+                <w:lang w:val="en-US"/>
+              </w:rPr>
+              <w:t>0.123 (/1)</w:t>
+            </w:r>
+          </w:p>
+        </w:tc>
+      </w:tr>
+      <w:tr>
+        <w:tc>
+          <w:tcPr>
+            <w:tcW w:w="7225" w:type="dxa"/>
+          </w:tcPr>
+          <w:p>
+            <w:pPr>
+              <w:rPr>
+                <w:lang w:val="en-US"/>
+              </w:rPr>
+            </w:pPr>
+            <w:r>
+              <w:rPr>
+                <w:lang w:val="en-US"/>
+              </w:rPr>
+              <w:t xml:space="preserve">Average distance to the </w:t>
+            </w:r>
+            <w:r>
+              <w:rPr>
+                <w:lang w:val="en-US"/>
+              </w:rPr>
+              <w:t>closest training point</w:t>
+            </w:r>
+          </w:p>
+        </w:tc>
+        <w:tc>
+          <w:tcPr>
+            <w:tcW w:w="1842" w:type="dxa"/>
+          </w:tcPr>
+          <w:p>
+            <w:pPr>
+              <w:rPr>
+                <w:lang w:val="en-US"/>
+              </w:rPr>
+            </w:pPr>
+            <w:r>
+              <w:rPr>
+                <w:lang w:val="en-US"/>
+              </w:rPr>
+              <w:t>0 (</w:t>
+            </w:r>
+            <w:proofErr w:type="spellStart"/>
+            <w:r>
+              <w:rPr>
+                <w:lang w:val="en-US"/>
+              </w:rPr>
+              <w:t>boolean</w:t>
+            </w:r>
+            <w:proofErr w:type="spellEnd"/>
+            <w:r>
+              <w:rPr>
+                <w:lang w:val="en-US"/>
+              </w:rPr>
+              <w:t>)</w:t>
+            </w:r>
+          </w:p>
+        </w:tc>
+      </w:tr>
+    </w:tbl>
+    <w:p>
+      <w:pPr>
+        <w:rPr>
+          <w:lang w:val="en-US"/>
+        </w:rPr>
+      </w:pPr>
+    </w:p>
+    <w:p>
+      <w:pPr>
+        <w:rPr>
+          <w:lang w:val="en-US"/>
+        </w:rPr>
+      </w:pPr>
+      <w:r>
+        <w:rPr>
+          <w:noProof/>
+          <w:lang w:val="en-US"/>
+        </w:rPr>
+        <w:drawing>
+          <wp:inline distT="0" distB="0" distL="0" distR="0" wp14:anchorId="1051423C" wp14:editId="32059641">
+            <wp:extent cx="1692323" cy="1692323"/>
+            <wp:effectExtent l="0" t="0" r="3175" b="3175"/>
+            <wp:docPr id="2" name="Afbeelding 2"/>
+            <wp:cNvGraphicFramePr>
+              <a:graphicFrameLocks xmlns:a="http://schemas.openxmlformats.org/drawingml/2006/main" noChangeAspect="1"/>
+            </wp:cNvGraphicFramePr>
+            <a:graphic xmlns:a="http://schemas.openxmlformats.org/drawingml/2006/main">
+              <a:graphicData uri="http://schemas.openxmlformats.org/drawingml/2006/picture">
+                <pic:pic xmlns:pic="http://schemas.openxmlformats.org/drawingml/2006/picture">
+                  <pic:nvPicPr>
+                    <pic:cNvPr id="0" name="Picture 2"/>
+                    <pic:cNvPicPr>
+                      <a:picLocks noChangeAspect="1" noChangeArrowheads="1"/>
+                    </pic:cNvPicPr>
+                  </pic:nvPicPr>
+                  <pic:blipFill>
+                    <a:blip r:embed="rId5" cstate="print">
+                      <a:extLst>
+                        <a:ext uri="{28A0092B-C50C-407E-A947-70E740481C1C}">
+                          <a14:useLocalDpi xmlns:a14="http://schemas.microsoft.com/office/drawing/2010/main" val="0"/>
+                        </a:ext>
+                      </a:extLst>
+                    </a:blip>
+                    <a:srcRect/>
+                    <a:stretch>
+                      <a:fillRect/>
+                    </a:stretch>
+                  </pic:blipFill>
+                  <pic:spPr bwMode="auto">
+                    <a:xfrm>
+                      <a:off x="0" y="0"/>
+                      <a:ext cx="1724689" cy="1724689"/>
+                    </a:xfrm>
+                    <a:prstGeom prst="rect">
+                      <a:avLst/>
+                    </a:prstGeom>
+                    <a:noFill/>
+                    <a:ln>
+                      <a:noFill/>
+                    </a:ln>
+                  </pic:spPr>
+                </pic:pic>
+              </a:graphicData>
+            </a:graphic>
+          </wp:inline>
+        </w:drawing>
+      </w:r>
+      <w:r>
+        <w:rPr>
+          <w:noProof/>
+          <w:lang w:val="en-US"/>
+        </w:rPr>
+        <w:drawing>
+          <wp:inline distT="0" distB="0" distL="0" distR="0" wp14:anchorId="692F74C5" wp14:editId="66678B42">
+            <wp:extent cx="1685498" cy="1685498"/>
+            <wp:effectExtent l="0" t="0" r="0" b="0"/>
+            <wp:docPr id="3" name="Afbeelding 3"/>
+            <wp:cNvGraphicFramePr>
+              <a:graphicFrameLocks xmlns:a="http://schemas.openxmlformats.org/drawingml/2006/main" noChangeAspect="1"/>
+            </wp:cNvGraphicFramePr>
+            <a:graphic xmlns:a="http://schemas.openxmlformats.org/drawingml/2006/main">
+              <a:graphicData uri="http://schemas.openxmlformats.org/drawingml/2006/picture">
+                <pic:pic xmlns:pic="http://schemas.openxmlformats.org/drawingml/2006/picture">
+                  <pic:nvPicPr>
+                    <pic:cNvPr id="0" name="Picture 3"/>
+                    <pic:cNvPicPr>
+                      <a:picLocks noChangeAspect="1" noChangeArrowheads="1"/>
+                    </pic:cNvPicPr>
+                  </pic:nvPicPr>
+                  <pic:blipFill>
+                    <a:blip r:embed="rId6" cstate="print">
+                      <a:extLst>
+                        <a:ext uri="{28A0092B-C50C-407E-A947-70E740481C1C}">
+                          <a14:useLocalDpi xmlns:a14="http://schemas.microsoft.com/office/drawing/2010/main" val="0"/>
+                        </a:ext>
+                      </a:extLst>
+                    </a:blip>
+                    <a:srcRect/>
+                    <a:stretch>
+                      <a:fillRect/>
+                    </a:stretch>
+                  </pic:blipFill>
+                  <pic:spPr bwMode="auto">
+                    <a:xfrm>
+                      <a:off x="0" y="0"/>
+                      <a:ext cx="1724591" cy="1724591"/>
+                    </a:xfrm>
+                    <a:prstGeom prst="rect">
+                      <a:avLst/>
+                    </a:prstGeom>
+                    <a:noFill/>
+                    <a:ln>
+                      <a:noFill/>
+                    </a:ln>
+                  </pic:spPr>
+                </pic:pic>
+              </a:graphicData>
+            </a:graphic>
+          </wp:inline>
+        </w:drawing>
+      </w:r>
+      <w:r>
+        <w:rPr>
+          <w:noProof/>
+          <w:lang w:val="en-US"/>
+        </w:rPr>
+        <w:drawing>
+          <wp:inline distT="0" distB="0" distL="0" distR="0" wp14:anchorId="49F4473F" wp14:editId="36D4CE27">
+            <wp:extent cx="1685499" cy="1685499"/>
+            <wp:effectExtent l="0" t="0" r="0" b="0"/>
+            <wp:docPr id="4" name="Afbeelding 4"/>
+            <wp:cNvGraphicFramePr>
+              <a:graphicFrameLocks xmlns:a="http://schemas.openxmlformats.org/drawingml/2006/main" noChangeAspect="1"/>
+            </wp:cNvGraphicFramePr>
+            <a:graphic xmlns:a="http://schemas.openxmlformats.org/drawingml/2006/main">
+              <a:graphicData uri="http://schemas.openxmlformats.org/drawingml/2006/picture">
+                <pic:pic xmlns:pic="http://schemas.openxmlformats.org/drawingml/2006/picture">
+                  <pic:nvPicPr>
+                    <pic:cNvPr id="0" name="Picture 4"/>
+                    <pic:cNvPicPr>
+                      <a:picLocks noChangeAspect="1" noChangeArrowheads="1"/>
+                    </pic:cNvPicPr>
+                  </pic:nvPicPr>
+                  <pic:blipFill>
+                    <a:blip r:embed="rId7" cstate="print">
+                      <a:extLst>
+                        <a:ext uri="{28A0092B-C50C-407E-A947-70E740481C1C}">
+                          <a14:useLocalDpi xmlns:a14="http://schemas.microsoft.com/office/drawing/2010/main" val="0"/>
+                        </a:ext>
+                      </a:extLst>
+                    </a:blip>
+                    <a:srcRect/>
+                    <a:stretch>
+                      <a:fillRect/>
+                    </a:stretch>
+                  </pic:blipFill>
+                  <pic:spPr bwMode="auto">
+                    <a:xfrm>
+                      <a:off x="0" y="0"/>
+                      <a:ext cx="1748831" cy="1748831"/>
+                    </a:xfrm>
+                    <a:prstGeom prst="rect">
+                      <a:avLst/>
+                    </a:prstGeom>
+                    <a:noFill/>
+                    <a:ln>
+                      <a:noFill/>
+                    </a:ln>
+                  </pic:spPr>
+                </pic:pic>
+              </a:graphicData>
+            </a:graphic>
+          </wp:inline>
+        </w:drawing>
+      </w:r>
+    </w:p>
+    <w:p>
+      <w:pPr>
+        <w:rPr>
+          <w:lang w:val="en-US"/>
+        </w:rPr>
+      </w:pPr>
+      <w:r>
+        <w:rPr>
+          <w:lang w:val="en-US"/>
+        </w:rPr>
+        <w:t>All in all, the CF profiles picked here have a high number of changed features, a high distance to the profile we want to explain, and a large number of feature changes that do not move the prediction in the right direction.</w:t>
+      </w:r>
+    </w:p>
+    <w:p>
+      <w:pPr>
+        <w:rPr>
+          <w:lang w:val="en-US"/>
+        </w:rPr>
+      </w:pPr>
+    </w:p>
+    <w:p>
+      <w:pPr>
+        <w:rPr>
+          <w:lang w:val="en-US"/>
+        </w:rPr>
+      </w:pPr>
+      <w:r>
+        <w:rPr>
+          <w:lang w:val="en-US"/>
+        </w:rPr>
+        <w:t>In contrast, when we simply pick the closest profile according to this weighted sum, we obtain the following scores:</w:t>
+      </w:r>
+    </w:p>
+    <w:tbl>
+      <w:tblPr>
+        <w:tblStyle w:val="Tabelraster"/>
+        <w:tblW w:w="9067" w:type="dxa"/>
+        <w:tblLook w:val="04A0" w:firstRow="1" w:lastRow="0" w:firstColumn="1" w:lastColumn="0" w:noHBand="0" w:noVBand="1"/>
+      </w:tblPr>
+      <w:tblGrid>
+        <w:gridCol w:w="7225"/>
+        <w:gridCol w:w="1842"/>
+      </w:tblGrid>
+      <w:tr>
+        <w:tc>
+          <w:tcPr>
+            <w:tcW w:w="7225" w:type="dxa"/>
+          </w:tcPr>
+          <w:p>
+            <w:pPr>
+              <w:rPr>
+                <w:lang w:val="en-US"/>
+              </w:rPr>
+            </w:pPr>
+            <w:r>
+              <w:rPr>
+                <w:lang w:val="en-US"/>
+              </w:rPr>
+              <w:t>Metric</w:t>
+            </w:r>
+          </w:p>
+        </w:tc>
+        <w:tc>
+          <w:tcPr>
+            <w:tcW w:w="1842" w:type="dxa"/>
+          </w:tcPr>
+          <w:p>
+            <w:pPr>
+              <w:rPr>
+                <w:lang w:val="en-US"/>
+              </w:rPr>
+            </w:pPr>
+            <w:r>
+              <w:rPr>
+                <w:lang w:val="en-US"/>
+              </w:rPr>
+              <w:t>Score</w:t>
+            </w:r>
+          </w:p>
+        </w:tc>
+      </w:tr>
+      <w:tr>
+        <w:tc>
+          <w:tcPr>
+            <w:tcW w:w="7225" w:type="dxa"/>
+          </w:tcPr>
+          <w:p>
+            <w:pPr>
+              <w:rPr>
+                <w:lang w:val="en-US"/>
+              </w:rPr>
+            </w:pPr>
+            <w:r>
+              <w:rPr>
+                <w:lang w:val="en-US"/>
+              </w:rPr>
+              <w:t>Average number of features changed</w:t>
+            </w:r>
+          </w:p>
+        </w:tc>
+        <w:tc>
+          <w:tcPr>
+            <w:tcW w:w="1842" w:type="dxa"/>
+          </w:tcPr>
+          <w:p>
+            <w:pPr>
+              <w:rPr>
+                <w:lang w:val="en-US"/>
+              </w:rPr>
+            </w:pPr>
+            <w:r>
+              <w:rPr>
+                <w:lang w:val="en-US"/>
+              </w:rPr>
+              <w:t>8</w:t>
+            </w:r>
+            <w:r>
+              <w:rPr>
+                <w:lang w:val="en-US"/>
+              </w:rPr>
+              <w:t xml:space="preserve"> (/19)</w:t>
+            </w:r>
+          </w:p>
+        </w:tc>
+      </w:tr>
+      <w:tr>
+        <w:tc>
+          <w:tcPr>
+            <w:tcW w:w="7225" w:type="dxa"/>
+          </w:tcPr>
+          <w:p>
+            <w:pPr>
+              <w:rPr>
+                <w:lang w:val="en-US"/>
+              </w:rPr>
+            </w:pPr>
+            <w:r>
+              <w:rPr>
+                <w:lang w:val="en-US"/>
+              </w:rPr>
+              <w:t>Average number of features changed with counterintuitive SHAP changes</w:t>
+            </w:r>
+          </w:p>
+        </w:tc>
+        <w:tc>
+          <w:tcPr>
+            <w:tcW w:w="1842" w:type="dxa"/>
+          </w:tcPr>
+          <w:p>
+            <w:pPr>
+              <w:rPr>
+                <w:lang w:val="en-US"/>
+              </w:rPr>
+            </w:pPr>
+            <w:r>
+              <w:rPr>
+                <w:lang w:val="en-US"/>
+              </w:rPr>
+              <w:t>5</w:t>
+            </w:r>
+            <w:r>
+              <w:rPr>
+                <w:lang w:val="en-US"/>
+              </w:rPr>
+              <w:t xml:space="preserve"> (/19)</w:t>
+            </w:r>
+          </w:p>
+        </w:tc>
+      </w:tr>
+      <w:tr>
+        <w:tc>
+          <w:tcPr>
+            <w:tcW w:w="7225" w:type="dxa"/>
+          </w:tcPr>
+          <w:p>
+            <w:pPr>
+              <w:rPr>
+                <w:lang w:val="en-US"/>
+              </w:rPr>
+            </w:pPr>
+            <w:r>
+              <w:rPr>
+                <w:lang w:val="en-US"/>
+              </w:rPr>
+              <w:t>Average distance to the profile</w:t>
+            </w:r>
+          </w:p>
+        </w:tc>
+        <w:tc>
+          <w:tcPr>
+            <w:tcW w:w="1842" w:type="dxa"/>
+          </w:tcPr>
+          <w:p>
+            <w:pPr>
+              <w:rPr>
+                <w:lang w:val="en-US"/>
+              </w:rPr>
+            </w:pPr>
+            <w:r>
+              <w:rPr>
+                <w:lang w:val="en-US"/>
+              </w:rPr>
+              <w:t>0.</w:t>
+            </w:r>
+            <w:r>
+              <w:rPr>
+                <w:lang w:val="en-US"/>
+              </w:rPr>
+              <w:t>049</w:t>
+            </w:r>
+            <w:r>
+              <w:rPr>
+                <w:lang w:val="en-US"/>
+              </w:rPr>
+              <w:t xml:space="preserve"> (/1)</w:t>
+            </w:r>
+          </w:p>
+        </w:tc>
+      </w:tr>
+      <w:tr>
+        <w:tc>
+          <w:tcPr>
+            <w:tcW w:w="7225" w:type="dxa"/>
+          </w:tcPr>
+          <w:p>
+            <w:pPr>
+              <w:rPr>
+                <w:lang w:val="en-US"/>
+              </w:rPr>
+            </w:pPr>
+            <w:r>
+              <w:rPr>
+                <w:lang w:val="en-US"/>
+              </w:rPr>
+              <w:t>Average distance to the closest training point</w:t>
+            </w:r>
+          </w:p>
+        </w:tc>
+        <w:tc>
+          <w:tcPr>
+            <w:tcW w:w="1842" w:type="dxa"/>
+          </w:tcPr>
+          <w:p>
+            <w:pPr>
+              <w:rPr>
+                <w:lang w:val="en-US"/>
+              </w:rPr>
+            </w:pPr>
+            <w:r>
+              <w:rPr>
+                <w:lang w:val="en-US"/>
+              </w:rPr>
+              <w:t>0 (</w:t>
+            </w:r>
+            <w:proofErr w:type="spellStart"/>
+            <w:r>
+              <w:rPr>
+                <w:lang w:val="en-US"/>
+              </w:rPr>
+              <w:t>boolean</w:t>
+            </w:r>
+            <w:proofErr w:type="spellEnd"/>
+            <w:r>
+              <w:rPr>
+                <w:lang w:val="en-US"/>
+              </w:rPr>
+              <w:t>)</w:t>
+            </w:r>
+          </w:p>
+        </w:tc>
+      </w:tr>
+    </w:tbl>
+    <w:p>
+      <w:pPr>
+        <w:rPr>
+          <w:lang w:val="en-US"/>
+        </w:rPr>
+      </w:pPr>
+    </w:p>
+    <w:p>
+      <w:pPr>
+        <w:rPr>
+          <w:lang w:val="en-US"/>
+        </w:rPr>
+      </w:pPr>
+      <w:r>
+        <w:rPr>
+          <w:noProof/>
+          <w:lang w:val="en-US"/>
+        </w:rPr>
+        <w:drawing>
+          <wp:inline distT="0" distB="0" distL="0" distR="0" wp14:anchorId="7C901E3C" wp14:editId="2E7C4CDB">
+            <wp:extent cx="1767186" cy="1767186"/>
+            <wp:effectExtent l="0" t="0" r="5080" b="5080"/>
+            <wp:docPr id="5" name="Afbeelding 5"/>
+            <wp:cNvGraphicFramePr>
+              <a:graphicFrameLocks xmlns:a="http://schemas.openxmlformats.org/drawingml/2006/main" noChangeAspect="1"/>
+            </wp:cNvGraphicFramePr>
+            <a:graphic xmlns:a="http://schemas.openxmlformats.org/drawingml/2006/main">
+              <a:graphicData uri="http://schemas.openxmlformats.org/drawingml/2006/picture">
+                <pic:pic xmlns:pic="http://schemas.openxmlformats.org/drawingml/2006/picture">
+                  <pic:nvPicPr>
+                    <pic:cNvPr id="0" name="Picture 5"/>
+                    <pic:cNvPicPr>
+                      <a:picLocks noChangeAspect="1" noChangeArrowheads="1"/>
+                    </pic:cNvPicPr>
+                  </pic:nvPicPr>
+                  <pic:blipFill>
+                    <a:blip r:embed="rId8" cstate="print">
+                      <a:extLst>
+                        <a:ext uri="{28A0092B-C50C-407E-A947-70E740481C1C}">
+                          <a14:useLocalDpi xmlns:a14="http://schemas.microsoft.com/office/drawing/2010/main" val="0"/>
+                        </a:ext>
+                      </a:extLst>
+                    </a:blip>
+                    <a:srcRect/>
+                    <a:stretch>
+                      <a:fillRect/>
+                    </a:stretch>
+                  </pic:blipFill>
+                  <pic:spPr bwMode="auto">
+                    <a:xfrm>
+                      <a:off x="0" y="0"/>
+                      <a:ext cx="1787925" cy="1787925"/>
+                    </a:xfrm>
+                    <a:prstGeom prst="rect">
+                      <a:avLst/>
+                    </a:prstGeom>
+                    <a:noFill/>
+                    <a:ln>
+                      <a:noFill/>
+                    </a:ln>
+                  </pic:spPr>
+                </pic:pic>
+              </a:graphicData>
+            </a:graphic>
+          </wp:inline>
+        </w:drawing>
+      </w:r>
+      <w:r>
+        <w:rPr>
+          <w:noProof/>
+          <w:lang w:val="en-US"/>
+        </w:rPr>
+        <w:drawing>
+          <wp:inline distT="0" distB="0" distL="0" distR="0" wp14:anchorId="2796E6B0" wp14:editId="7FCE527D">
+            <wp:extent cx="1773687" cy="1773687"/>
+            <wp:effectExtent l="0" t="0" r="0" b="0"/>
+            <wp:docPr id="6" name="Afbeelding 6"/>
+            <wp:cNvGraphicFramePr>
+              <a:graphicFrameLocks xmlns:a="http://schemas.openxmlformats.org/drawingml/2006/main" noChangeAspect="1"/>
+            </wp:cNvGraphicFramePr>
+            <a:graphic xmlns:a="http://schemas.openxmlformats.org/drawingml/2006/main">
+              <a:graphicData uri="http://schemas.openxmlformats.org/drawingml/2006/picture">
+                <pic:pic xmlns:pic="http://schemas.openxmlformats.org/drawingml/2006/picture">
+                  <pic:nvPicPr>
+                    <pic:cNvPr id="0" name="Picture 6"/>
+                    <pic:cNvPicPr>
+                      <a:picLocks noChangeAspect="1" noChangeArrowheads="1"/>
+                    </pic:cNvPicPr>
+                  </pic:nvPicPr>
+                  <pic:blipFill>
+                    <a:blip r:embed="rId9" cstate="print">
+                      <a:extLst>
+                        <a:ext uri="{28A0092B-C50C-407E-A947-70E740481C1C}">
+                          <a14:useLocalDpi xmlns:a14="http://schemas.microsoft.com/office/drawing/2010/main" val="0"/>
+                        </a:ext>
+                      </a:extLst>
+                    </a:blip>
+                    <a:srcRect/>
+                    <a:stretch>
+                      <a:fillRect/>
+                    </a:stretch>
+                  </pic:blipFill>
+                  <pic:spPr bwMode="auto">
+                    <a:xfrm>
+                      <a:off x="0" y="0"/>
+                      <a:ext cx="1805611" cy="1805611"/>
+                    </a:xfrm>
+                    <a:prstGeom prst="rect">
+                      <a:avLst/>
+                    </a:prstGeom>
+                    <a:noFill/>
+                    <a:ln>
+                      <a:noFill/>
+                    </a:ln>
+                  </pic:spPr>
+                </pic:pic>
+              </a:graphicData>
+            </a:graphic>
+          </wp:inline>
+        </w:drawing>
+      </w:r>
+      <w:r>
+        <w:rPr>
+          <w:noProof/>
+          <w:lang w:val="en-US"/>
+        </w:rPr>
+        <w:drawing>
+          <wp:inline distT="0" distB="0" distL="0" distR="0" wp14:anchorId="14917E9E" wp14:editId="7B4D7418">
+            <wp:extent cx="1773289" cy="1773289"/>
+            <wp:effectExtent l="0" t="0" r="0" b="0"/>
+            <wp:docPr id="7" name="Afbeelding 7"/>
+            <wp:cNvGraphicFramePr>
+              <a:graphicFrameLocks xmlns:a="http://schemas.openxmlformats.org/drawingml/2006/main" noChangeAspect="1"/>
+            </wp:cNvGraphicFramePr>
+            <a:graphic xmlns:a="http://schemas.openxmlformats.org/drawingml/2006/main">
+              <a:graphicData uri="http://schemas.openxmlformats.org/drawingml/2006/picture">
+                <pic:pic xmlns:pic="http://schemas.openxmlformats.org/drawingml/2006/picture">
+                  <pic:nvPicPr>
+                    <pic:cNvPr id="0" name="Picture 7"/>
+                    <pic:cNvPicPr>
+                      <a:picLocks noChangeAspect="1" noChangeArrowheads="1"/>
+                    </pic:cNvPicPr>
+                  </pic:nvPicPr>
+                  <pic:blipFill>
+                    <a:blip r:embed="rId10" cstate="print">
+                      <a:extLst>
+                        <a:ext uri="{28A0092B-C50C-407E-A947-70E740481C1C}">
+                          <a14:useLocalDpi xmlns:a14="http://schemas.microsoft.com/office/drawing/2010/main" val="0"/>
+                        </a:ext>
+                      </a:extLst>
+                    </a:blip>
+                    <a:srcRect/>
+                    <a:stretch>
+                      <a:fillRect/>
+                    </a:stretch>
+                  </pic:blipFill>
+                  <pic:spPr bwMode="auto">
+                    <a:xfrm>
+                      <a:off x="0" y="0"/>
+                      <a:ext cx="1798145" cy="1798145"/>
+                    </a:xfrm>
+                    <a:prstGeom prst="rect">
+                      <a:avLst/>
+                    </a:prstGeom>
+                    <a:noFill/>
+                    <a:ln>
+                      <a:noFill/>
+                    </a:ln>
+                  </pic:spPr>
+                </pic:pic>
+              </a:graphicData>
+            </a:graphic>
+          </wp:inline>
+        </w:drawing>
+      </w:r>
+      <w:r>
+        <w:rPr>
+          <w:lang w:val="en-US"/>
+        </w:rPr>
+        <w:br w:type="page"/>
+      </w:r>
+    </w:p>
+    <w:p>
+      <w:pPr>
+        <w:rPr>
+          <w:lang w:val="en-US"/>
+        </w:rPr>
+      </w:pPr>
+      <w:r>
+        <w:rPr>
+          <w:lang w:val="en-US"/>
+        </w:rPr>
+        <w:lastRenderedPageBreak/>
+        <w:t xml:space="preserve">This weight was chosen according to the observed values of the training dataset to approximately center the means. </w:t>
+      </w:r>
+    </w:p>
+    <w:p>
+      <w:pPr>
+        <w:rPr>
+          <w:lang w:val="en-US"/>
+        </w:rPr>
+      </w:pPr>
+    </w:p>
+    <w:p>
+      <w:pPr>
+        <w:rPr>
+          <w:lang w:val="en-US"/>
+        </w:rPr>
+      </w:pPr>
+    </w:p>
+    <w:p>
+      <w:pPr>
+        <w:rPr>
+          <w:lang w:val="en-US"/>
+        </w:rPr>
+      </w:pPr>
+    </w:p>
+    <w:p>
+      <w:pPr>
+        <w:rPr>
+          <w:lang w:val="en-US"/>
+        </w:rPr>
+      </w:pPr>
+      <w:r>
+        <w:rPr>
+          <w:lang w:val="en-US"/>
+        </w:rPr>
+        <w:t xml:space="preserve">Perhaps there could be a filter that shows the full example profile versus the feature changes that have helped towards the target prediction. In this way, we 1. Show a 100% real training data point, but also 2. Present the most influential changes. </w:t>
+      </w:r>
+    </w:p>
+    <w:p>
+      <w:pPr>
+        <w:rPr>
+          <w:lang w:val="en-US"/>
+        </w:rPr>
+      </w:pPr>
     </w:p>
     <w:sectPr>
       <w:pgSz w:w="11906" w:h="16838"/>
@@ -1061,10 +2349,31 @@
     <w:name w:val="Normal"/>
     <w:qFormat/>
   </w:style>
+  <w:style w:type="paragraph" w:styleId="Kop2">
+    <w:name w:val="heading 2"/>
+    <w:basedOn w:val="Standaard"/>
+    <w:next w:val="Standaard"/>
+    <w:link w:val="Kop2Char"/>
+    <w:uiPriority w:val="9"/>
+    <w:unhideWhenUsed/>
+    <w:qFormat/>
+    <w:rsid w:val="00102984"/>
+    <w:pPr>
+      <w:keepNext/>
+      <w:keepLines/>
+      <w:spacing w:before="40" w:after="0"/>
+      <w:outlineLvl w:val="1"/>
+    </w:pPr>
+    <w:rPr>
+      <w:rFonts w:asciiTheme="majorHAnsi" w:eastAsiaTheme="majorEastAsia" w:hAnsiTheme="majorHAnsi" w:cstheme="majorBidi"/>
+      <w:color w:val="2F5496" w:themeColor="accent1" w:themeShade="BF"/>
+      <w:sz w:val="26"/>
+      <w:szCs w:val="26"/>
+    </w:rPr>
+  </w:style>
   <w:style w:type="character" w:default="1" w:styleId="Standaardalinea-lettertype">
     <w:name w:val="Default Paragraph Font"/>
     <w:uiPriority w:val="1"/>
-    <w:semiHidden/>
     <w:unhideWhenUsed/>
   </w:style>
   <w:style w:type="table" w:default="1" w:styleId="Standaardtabel">
@@ -1117,6 +2426,19 @@
         <w:insideV w:val="single" w:sz="4" w:space="0" w:color="auto"/>
       </w:tblBorders>
     </w:tblPr>
+  </w:style>
+  <w:style w:type="character" w:customStyle="1" w:styleId="Kop2Char">
+    <w:name w:val="Kop 2 Char"/>
+    <w:basedOn w:val="Standaardalinea-lettertype"/>
+    <w:link w:val="Kop2"/>
+    <w:uiPriority w:val="9"/>
+    <w:rsid w:val="00102984"/>
+    <w:rPr>
+      <w:rFonts w:asciiTheme="majorHAnsi" w:eastAsiaTheme="majorEastAsia" w:hAnsiTheme="majorHAnsi" w:cstheme="majorBidi"/>
+      <w:color w:val="2F5496" w:themeColor="accent1" w:themeShade="BF"/>
+      <w:sz w:val="26"/>
+      <w:szCs w:val="26"/>
+    </w:rPr>
   </w:style>
 </w:styles>
 </file>

</xml_diff>

<commit_message>
Change weight to match distribution, change eval, finish vis, report.
</commit_message>
<xml_diff>
--- a/thesis/sprint4_notes.docx
+++ b/thesis/sprint4_notes.docx
@@ -23,6 +23,8 @@
                 <w:lang w:val="en-US"/>
               </w:rPr>
             </w:pPr>
+            <w:bookmarkStart w:id="0" w:name="_Hlk67395502"/>
+            <w:bookmarkEnd w:id="0"/>
             <w:r>
               <w:rPr>
                 <w:lang w:val="en-US"/>
@@ -715,13 +717,7 @@
         <w:rPr>
           <w:lang w:val="en-US"/>
         </w:rPr>
-        <w:t xml:space="preserve"> </w:t>
-      </w:r>
-      <w:r>
-        <w:rPr>
-          <w:lang w:val="en-US"/>
-        </w:rPr>
-        <w:t xml:space="preserve">(10 * distance + 1 * </w:t>
+        <w:t xml:space="preserve"> (10 * distance + 1 * </w:t>
       </w:r>
       <w:proofErr w:type="spellStart"/>
       <w:r>
@@ -976,13 +972,7 @@
               <w:rPr>
                 <w:lang w:val="en-US"/>
               </w:rPr>
-              <w:t xml:space="preserve">Average distance to the </w:t>
-            </w:r>
-            <w:r>
-              <w:rPr>
-                <w:lang w:val="en-US"/>
-              </w:rPr>
-              <w:t>closest training point</w:t>
+              <w:t>Average distance to the closest training point</w:t>
             </w:r>
           </w:p>
         </w:tc>
@@ -1000,21 +990,7 @@
               <w:rPr>
                 <w:lang w:val="en-US"/>
               </w:rPr>
-              <w:t>0 (</w:t>
-            </w:r>
-            <w:proofErr w:type="spellStart"/>
-            <w:r>
-              <w:rPr>
-                <w:lang w:val="en-US"/>
-              </w:rPr>
-              <w:t>boolean</w:t>
-            </w:r>
-            <w:proofErr w:type="spellEnd"/>
-            <w:r>
-              <w:rPr>
-                <w:lang w:val="en-US"/>
-              </w:rPr>
-              <w:t>)</w:t>
+              <w:t>0</w:t>
             </w:r>
           </w:p>
         </w:tc>
@@ -1310,13 +1286,7 @@
               <w:rPr>
                 <w:lang w:val="en-US"/>
               </w:rPr>
-              <w:t>8</w:t>
-            </w:r>
-            <w:r>
-              <w:rPr>
-                <w:lang w:val="en-US"/>
-              </w:rPr>
-              <w:t xml:space="preserve"> (/19)</w:t>
+              <w:t>8 (/19)</w:t>
             </w:r>
           </w:p>
         </w:tc>
@@ -1354,13 +1324,7 @@
               <w:rPr>
                 <w:lang w:val="en-US"/>
               </w:rPr>
-              <w:t>5</w:t>
-            </w:r>
-            <w:r>
-              <w:rPr>
-                <w:lang w:val="en-US"/>
-              </w:rPr>
-              <w:t xml:space="preserve"> (/19)</w:t>
+              <w:t>5 (/19)</w:t>
             </w:r>
           </w:p>
         </w:tc>
@@ -1398,19 +1362,7 @@
               <w:rPr>
                 <w:lang w:val="en-US"/>
               </w:rPr>
-              <w:t>0.</w:t>
-            </w:r>
-            <w:r>
-              <w:rPr>
-                <w:lang w:val="en-US"/>
-              </w:rPr>
-              <w:t>049</w:t>
-            </w:r>
-            <w:r>
-              <w:rPr>
-                <w:lang w:val="en-US"/>
-              </w:rPr>
-              <w:t xml:space="preserve"> (/1)</w:t>
+              <w:t>0.049 (/1)</w:t>
             </w:r>
           </w:p>
         </w:tc>
@@ -1448,21 +1400,7 @@
               <w:rPr>
                 <w:lang w:val="en-US"/>
               </w:rPr>
-              <w:t>0 (</w:t>
-            </w:r>
-            <w:proofErr w:type="spellStart"/>
-            <w:r>
-              <w:rPr>
-                <w:lang w:val="en-US"/>
-              </w:rPr>
-              <w:t>boolean</w:t>
-            </w:r>
-            <w:proofErr w:type="spellEnd"/>
-            <w:r>
-              <w:rPr>
-                <w:lang w:val="en-US"/>
-              </w:rPr>
-              <w:t>)</w:t>
+              <w:t xml:space="preserve">0 </w:t>
             </w:r>
           </w:p>
         </w:tc>
@@ -1670,31 +1608,1015 @@
           <w:lang w:val="en-US"/>
         </w:rPr>
       </w:pPr>
-    </w:p>
-    <w:p>
-      <w:pPr>
-        <w:rPr>
-          <w:lang w:val="en-US"/>
-        </w:rPr>
-      </w:pPr>
-    </w:p>
-    <w:p>
-      <w:pPr>
-        <w:rPr>
-          <w:lang w:val="en-US"/>
-        </w:rPr>
-      </w:pPr>
-    </w:p>
-    <w:p>
-      <w:pPr>
-        <w:rPr>
-          <w:lang w:val="en-US"/>
-        </w:rPr>
-      </w:pPr>
-      <w:r>
-        <w:rPr>
-          <w:lang w:val="en-US"/>
-        </w:rPr>
+      <w:r>
+        <w:rPr>
+          <w:lang w:val="en-US"/>
+        </w:rPr>
+        <w:t>With tolerance:</w:t>
+      </w:r>
+    </w:p>
+    <w:tbl>
+      <w:tblPr>
+        <w:tblStyle w:val="Tabelraster"/>
+        <w:tblW w:w="9067" w:type="dxa"/>
+        <w:tblLook w:val="04A0" w:firstRow="1" w:lastRow="0" w:firstColumn="1" w:lastColumn="0" w:noHBand="0" w:noVBand="1"/>
+      </w:tblPr>
+      <w:tblGrid>
+        <w:gridCol w:w="7225"/>
+        <w:gridCol w:w="1842"/>
+      </w:tblGrid>
+      <w:tr>
+        <w:tc>
+          <w:tcPr>
+            <w:tcW w:w="7225" w:type="dxa"/>
+          </w:tcPr>
+          <w:p>
+            <w:pPr>
+              <w:rPr>
+                <w:lang w:val="en-US"/>
+              </w:rPr>
+            </w:pPr>
+            <w:r>
+              <w:rPr>
+                <w:lang w:val="en-US"/>
+              </w:rPr>
+              <w:t>Metric</w:t>
+            </w:r>
+          </w:p>
+        </w:tc>
+        <w:tc>
+          <w:tcPr>
+            <w:tcW w:w="1842" w:type="dxa"/>
+          </w:tcPr>
+          <w:p>
+            <w:pPr>
+              <w:rPr>
+                <w:lang w:val="en-US"/>
+              </w:rPr>
+            </w:pPr>
+            <w:r>
+              <w:rPr>
+                <w:lang w:val="en-US"/>
+              </w:rPr>
+              <w:t>Score</w:t>
+            </w:r>
+          </w:p>
+        </w:tc>
+      </w:tr>
+      <w:tr>
+        <w:tc>
+          <w:tcPr>
+            <w:tcW w:w="7225" w:type="dxa"/>
+          </w:tcPr>
+          <w:p>
+            <w:pPr>
+              <w:rPr>
+                <w:lang w:val="en-US"/>
+              </w:rPr>
+            </w:pPr>
+            <w:r>
+              <w:rPr>
+                <w:lang w:val="en-US"/>
+              </w:rPr>
+              <w:t>Average number of features changed</w:t>
+            </w:r>
+          </w:p>
+        </w:tc>
+        <w:tc>
+          <w:tcPr>
+            <w:tcW w:w="1842" w:type="dxa"/>
+          </w:tcPr>
+          <w:p>
+            <w:pPr>
+              <w:rPr>
+                <w:lang w:val="en-US"/>
+              </w:rPr>
+            </w:pPr>
+            <w:r>
+              <w:rPr>
+                <w:lang w:val="en-US"/>
+              </w:rPr>
+              <w:t>4</w:t>
+            </w:r>
+            <w:r>
+              <w:rPr>
+                <w:lang w:val="en-US"/>
+              </w:rPr>
+              <w:t xml:space="preserve"> (/19)</w:t>
+            </w:r>
+          </w:p>
+        </w:tc>
+      </w:tr>
+      <w:tr>
+        <w:tc>
+          <w:tcPr>
+            <w:tcW w:w="7225" w:type="dxa"/>
+          </w:tcPr>
+          <w:p>
+            <w:pPr>
+              <w:rPr>
+                <w:lang w:val="en-US"/>
+              </w:rPr>
+            </w:pPr>
+            <w:r>
+              <w:rPr>
+                <w:lang w:val="en-US"/>
+              </w:rPr>
+              <w:t>Average number of features changed with counterintuitive SHAP changes</w:t>
+            </w:r>
+          </w:p>
+        </w:tc>
+        <w:tc>
+          <w:tcPr>
+            <w:tcW w:w="1842" w:type="dxa"/>
+          </w:tcPr>
+          <w:p>
+            <w:pPr>
+              <w:rPr>
+                <w:lang w:val="en-US"/>
+              </w:rPr>
+            </w:pPr>
+            <w:r>
+              <w:rPr>
+                <w:lang w:val="en-US"/>
+              </w:rPr>
+              <w:t>9 (/19)</w:t>
+            </w:r>
+          </w:p>
+        </w:tc>
+      </w:tr>
+      <w:tr>
+        <w:tc>
+          <w:tcPr>
+            <w:tcW w:w="7225" w:type="dxa"/>
+          </w:tcPr>
+          <w:p>
+            <w:pPr>
+              <w:rPr>
+                <w:lang w:val="en-US"/>
+              </w:rPr>
+            </w:pPr>
+            <w:r>
+              <w:rPr>
+                <w:lang w:val="en-US"/>
+              </w:rPr>
+              <w:t>Average distance to the profile</w:t>
+            </w:r>
+          </w:p>
+        </w:tc>
+        <w:tc>
+          <w:tcPr>
+            <w:tcW w:w="1842" w:type="dxa"/>
+          </w:tcPr>
+          <w:p>
+            <w:pPr>
+              <w:rPr>
+                <w:lang w:val="en-US"/>
+              </w:rPr>
+            </w:pPr>
+            <w:r>
+              <w:rPr>
+                <w:lang w:val="en-US"/>
+              </w:rPr>
+              <w:t>0.123 (/1)</w:t>
+            </w:r>
+          </w:p>
+        </w:tc>
+      </w:tr>
+      <w:tr>
+        <w:tc>
+          <w:tcPr>
+            <w:tcW w:w="7225" w:type="dxa"/>
+          </w:tcPr>
+          <w:p>
+            <w:pPr>
+              <w:rPr>
+                <w:lang w:val="en-US"/>
+              </w:rPr>
+            </w:pPr>
+            <w:r>
+              <w:rPr>
+                <w:lang w:val="en-US"/>
+              </w:rPr>
+              <w:t>Average distance to the closest training point</w:t>
+            </w:r>
+          </w:p>
+        </w:tc>
+        <w:tc>
+          <w:tcPr>
+            <w:tcW w:w="1842" w:type="dxa"/>
+          </w:tcPr>
+          <w:p>
+            <w:pPr>
+              <w:rPr>
+                <w:lang w:val="en-US"/>
+              </w:rPr>
+            </w:pPr>
+          </w:p>
+        </w:tc>
+      </w:tr>
+    </w:tbl>
+    <w:p>
+      <w:pPr>
+        <w:rPr>
+          <w:lang w:val="en-US"/>
+        </w:rPr>
+      </w:pPr>
+    </w:p>
+    <w:p>
+      <w:pPr>
+        <w:rPr>
+          <w:lang w:val="en-US"/>
+        </w:rPr>
+      </w:pPr>
+      <w:r>
+        <w:rPr>
+          <w:noProof/>
+          <w:lang w:val="en-US"/>
+        </w:rPr>
+        <w:drawing>
+          <wp:inline distT="0" distB="0" distL="0" distR="0" wp14:anchorId="6B32F764" wp14:editId="0FD29485">
+            <wp:extent cx="1405720" cy="1405720"/>
+            <wp:effectExtent l="0" t="0" r="4445" b="4445"/>
+            <wp:docPr id="1" name="Afbeelding 1"/>
+            <wp:cNvGraphicFramePr>
+              <a:graphicFrameLocks xmlns:a="http://schemas.openxmlformats.org/drawingml/2006/main" noChangeAspect="1"/>
+            </wp:cNvGraphicFramePr>
+            <a:graphic xmlns:a="http://schemas.openxmlformats.org/drawingml/2006/main">
+              <a:graphicData uri="http://schemas.openxmlformats.org/drawingml/2006/picture">
+                <pic:pic xmlns:pic="http://schemas.openxmlformats.org/drawingml/2006/picture">
+                  <pic:nvPicPr>
+                    <pic:cNvPr id="0" name="Picture 1"/>
+                    <pic:cNvPicPr>
+                      <a:picLocks noChangeAspect="1" noChangeArrowheads="1"/>
+                    </pic:cNvPicPr>
+                  </pic:nvPicPr>
+                  <pic:blipFill>
+                    <a:blip r:embed="rId11" cstate="print">
+                      <a:extLst>
+                        <a:ext uri="{28A0092B-C50C-407E-A947-70E740481C1C}">
+                          <a14:useLocalDpi xmlns:a14="http://schemas.microsoft.com/office/drawing/2010/main" val="0"/>
+                        </a:ext>
+                      </a:extLst>
+                    </a:blip>
+                    <a:srcRect/>
+                    <a:stretch>
+                      <a:fillRect/>
+                    </a:stretch>
+                  </pic:blipFill>
+                  <pic:spPr bwMode="auto">
+                    <a:xfrm>
+                      <a:off x="0" y="0"/>
+                      <a:ext cx="1440707" cy="1440707"/>
+                    </a:xfrm>
+                    <a:prstGeom prst="rect">
+                      <a:avLst/>
+                    </a:prstGeom>
+                    <a:noFill/>
+                    <a:ln>
+                      <a:noFill/>
+                    </a:ln>
+                  </pic:spPr>
+                </pic:pic>
+              </a:graphicData>
+            </a:graphic>
+          </wp:inline>
+        </w:drawing>
+      </w:r>
+      <w:r>
+        <w:rPr>
+          <w:noProof/>
+          <w:lang w:val="en-US"/>
+        </w:rPr>
+        <w:drawing>
+          <wp:inline distT="0" distB="0" distL="0" distR="0" wp14:anchorId="4E91745F" wp14:editId="5B35B6B3">
+            <wp:extent cx="1412126" cy="1412126"/>
+            <wp:effectExtent l="0" t="0" r="0" b="0"/>
+            <wp:docPr id="8" name="Afbeelding 8"/>
+            <wp:cNvGraphicFramePr>
+              <a:graphicFrameLocks xmlns:a="http://schemas.openxmlformats.org/drawingml/2006/main" noChangeAspect="1"/>
+            </wp:cNvGraphicFramePr>
+            <a:graphic xmlns:a="http://schemas.openxmlformats.org/drawingml/2006/main">
+              <a:graphicData uri="http://schemas.openxmlformats.org/drawingml/2006/picture">
+                <pic:pic xmlns:pic="http://schemas.openxmlformats.org/drawingml/2006/picture">
+                  <pic:nvPicPr>
+                    <pic:cNvPr id="0" name="Picture 2"/>
+                    <pic:cNvPicPr>
+                      <a:picLocks noChangeAspect="1" noChangeArrowheads="1"/>
+                    </pic:cNvPicPr>
+                  </pic:nvPicPr>
+                  <pic:blipFill>
+                    <a:blip r:embed="rId12" cstate="print">
+                      <a:extLst>
+                        <a:ext uri="{28A0092B-C50C-407E-A947-70E740481C1C}">
+                          <a14:useLocalDpi xmlns:a14="http://schemas.microsoft.com/office/drawing/2010/main" val="0"/>
+                        </a:ext>
+                      </a:extLst>
+                    </a:blip>
+                    <a:srcRect/>
+                    <a:stretch>
+                      <a:fillRect/>
+                    </a:stretch>
+                  </pic:blipFill>
+                  <pic:spPr bwMode="auto">
+                    <a:xfrm>
+                      <a:off x="0" y="0"/>
+                      <a:ext cx="1461156" cy="1461156"/>
+                    </a:xfrm>
+                    <a:prstGeom prst="rect">
+                      <a:avLst/>
+                    </a:prstGeom>
+                    <a:noFill/>
+                    <a:ln>
+                      <a:noFill/>
+                    </a:ln>
+                  </pic:spPr>
+                </pic:pic>
+              </a:graphicData>
+            </a:graphic>
+          </wp:inline>
+        </w:drawing>
+      </w:r>
+      <w:r>
+        <w:rPr>
+          <w:noProof/>
+          <w:lang w:val="en-US"/>
+        </w:rPr>
+        <w:drawing>
+          <wp:inline distT="0" distB="0" distL="0" distR="0" wp14:anchorId="4FD7FC5E" wp14:editId="3EE64F11">
+            <wp:extent cx="1412439" cy="1412439"/>
+            <wp:effectExtent l="0" t="0" r="0" b="0"/>
+            <wp:docPr id="9" name="Afbeelding 9"/>
+            <wp:cNvGraphicFramePr>
+              <a:graphicFrameLocks xmlns:a="http://schemas.openxmlformats.org/drawingml/2006/main" noChangeAspect="1"/>
+            </wp:cNvGraphicFramePr>
+            <a:graphic xmlns:a="http://schemas.openxmlformats.org/drawingml/2006/main">
+              <a:graphicData uri="http://schemas.openxmlformats.org/drawingml/2006/picture">
+                <pic:pic xmlns:pic="http://schemas.openxmlformats.org/drawingml/2006/picture">
+                  <pic:nvPicPr>
+                    <pic:cNvPr id="0" name="Picture 3"/>
+                    <pic:cNvPicPr>
+                      <a:picLocks noChangeAspect="1" noChangeArrowheads="1"/>
+                    </pic:cNvPicPr>
+                  </pic:nvPicPr>
+                  <pic:blipFill>
+                    <a:blip r:embed="rId13" cstate="print">
+                      <a:extLst>
+                        <a:ext uri="{28A0092B-C50C-407E-A947-70E740481C1C}">
+                          <a14:useLocalDpi xmlns:a14="http://schemas.microsoft.com/office/drawing/2010/main" val="0"/>
+                        </a:ext>
+                      </a:extLst>
+                    </a:blip>
+                    <a:srcRect/>
+                    <a:stretch>
+                      <a:fillRect/>
+                    </a:stretch>
+                  </pic:blipFill>
+                  <pic:spPr bwMode="auto">
+                    <a:xfrm>
+                      <a:off x="0" y="0"/>
+                      <a:ext cx="1480559" cy="1480559"/>
+                    </a:xfrm>
+                    <a:prstGeom prst="rect">
+                      <a:avLst/>
+                    </a:prstGeom>
+                    <a:noFill/>
+                    <a:ln>
+                      <a:noFill/>
+                    </a:ln>
+                  </pic:spPr>
+                </pic:pic>
+              </a:graphicData>
+            </a:graphic>
+          </wp:inline>
+        </w:drawing>
+      </w:r>
+      <w:r>
+        <w:rPr>
+          <w:noProof/>
+          <w:lang w:val="en-US"/>
+        </w:rPr>
+        <w:drawing>
+          <wp:inline distT="0" distB="0" distL="0" distR="0" wp14:anchorId="026E8C59" wp14:editId="7E28B6C5">
+            <wp:extent cx="1405407" cy="1405407"/>
+            <wp:effectExtent l="0" t="0" r="4445" b="4445"/>
+            <wp:docPr id="11" name="Afbeelding 11"/>
+            <wp:cNvGraphicFramePr>
+              <a:graphicFrameLocks xmlns:a="http://schemas.openxmlformats.org/drawingml/2006/main" noChangeAspect="1"/>
+            </wp:cNvGraphicFramePr>
+            <a:graphic xmlns:a="http://schemas.openxmlformats.org/drawingml/2006/main">
+              <a:graphicData uri="http://schemas.openxmlformats.org/drawingml/2006/picture">
+                <pic:pic xmlns:pic="http://schemas.openxmlformats.org/drawingml/2006/picture">
+                  <pic:nvPicPr>
+                    <pic:cNvPr id="0" name="Picture 5"/>
+                    <pic:cNvPicPr>
+                      <a:picLocks noChangeAspect="1" noChangeArrowheads="1"/>
+                    </pic:cNvPicPr>
+                  </pic:nvPicPr>
+                  <pic:blipFill>
+                    <a:blip r:embed="rId14" cstate="print">
+                      <a:extLst>
+                        <a:ext uri="{28A0092B-C50C-407E-A947-70E740481C1C}">
+                          <a14:useLocalDpi xmlns:a14="http://schemas.microsoft.com/office/drawing/2010/main" val="0"/>
+                        </a:ext>
+                      </a:extLst>
+                    </a:blip>
+                    <a:srcRect/>
+                    <a:stretch>
+                      <a:fillRect/>
+                    </a:stretch>
+                  </pic:blipFill>
+                  <pic:spPr bwMode="auto">
+                    <a:xfrm>
+                      <a:off x="0" y="0"/>
+                      <a:ext cx="1445131" cy="1445131"/>
+                    </a:xfrm>
+                    <a:prstGeom prst="rect">
+                      <a:avLst/>
+                    </a:prstGeom>
+                    <a:noFill/>
+                    <a:ln>
+                      <a:noFill/>
+                    </a:ln>
+                  </pic:spPr>
+                </pic:pic>
+              </a:graphicData>
+            </a:graphic>
+          </wp:inline>
+        </w:drawing>
+      </w:r>
+    </w:p>
+    <w:p>
+      <w:pPr>
+        <w:rPr>
+          <w:lang w:val="en-US"/>
+        </w:rPr>
+      </w:pPr>
+      <w:r>
+        <w:rPr>
+          <w:lang w:val="en-US"/>
+        </w:rPr>
+        <w:br w:type="page"/>
+      </w:r>
+    </w:p>
+    <w:p>
+      <w:pPr>
+        <w:rPr>
+          <w:lang w:val="en-US"/>
+        </w:rPr>
+      </w:pPr>
+      <w:r>
+        <w:rPr>
+          <w:lang w:val="en-US"/>
+        </w:rPr>
+        <w:lastRenderedPageBreak/>
+        <w:t>Now for weight == 6.</w:t>
+      </w:r>
+    </w:p>
+    <w:p>
+      <w:pPr>
+        <w:rPr>
+          <w:lang w:val="en-US"/>
+        </w:rPr>
+      </w:pPr>
+      <w:r>
+        <w:rPr>
+          <w:lang w:val="en-US"/>
+        </w:rPr>
+        <w:t>Why weight == 6? By multiplying by 6 we center the means of the two scores.</w:t>
+      </w:r>
+    </w:p>
+    <w:p>
+      <w:pPr>
+        <w:rPr>
+          <w:lang w:val="en-US"/>
+        </w:rPr>
+      </w:pPr>
+      <w:r>
+        <w:rPr>
+          <w:noProof/>
+          <w:lang w:val="en-US"/>
+        </w:rPr>
+        <w:drawing>
+          <wp:inline distT="0" distB="0" distL="0" distR="0" wp14:anchorId="6CF404C5" wp14:editId="159E4CA5">
+            <wp:extent cx="1412544" cy="1412544"/>
+            <wp:effectExtent l="0" t="0" r="0" b="0"/>
+            <wp:docPr id="19" name="Afbeelding 19"/>
+            <wp:cNvGraphicFramePr>
+              <a:graphicFrameLocks xmlns:a="http://schemas.openxmlformats.org/drawingml/2006/main" noChangeAspect="1"/>
+            </wp:cNvGraphicFramePr>
+            <a:graphic xmlns:a="http://schemas.openxmlformats.org/drawingml/2006/main">
+              <a:graphicData uri="http://schemas.openxmlformats.org/drawingml/2006/picture">
+                <pic:pic xmlns:pic="http://schemas.openxmlformats.org/drawingml/2006/picture">
+                  <pic:nvPicPr>
+                    <pic:cNvPr id="0" name="Picture 12"/>
+                    <pic:cNvPicPr>
+                      <a:picLocks noChangeAspect="1" noChangeArrowheads="1"/>
+                    </pic:cNvPicPr>
+                  </pic:nvPicPr>
+                  <pic:blipFill>
+                    <a:blip r:embed="rId15" cstate="print">
+                      <a:extLst>
+                        <a:ext uri="{28A0092B-C50C-407E-A947-70E740481C1C}">
+                          <a14:useLocalDpi xmlns:a14="http://schemas.microsoft.com/office/drawing/2010/main" val="0"/>
+                        </a:ext>
+                      </a:extLst>
+                    </a:blip>
+                    <a:srcRect/>
+                    <a:stretch>
+                      <a:fillRect/>
+                    </a:stretch>
+                  </pic:blipFill>
+                  <pic:spPr bwMode="auto">
+                    <a:xfrm>
+                      <a:off x="0" y="0"/>
+                      <a:ext cx="1451786" cy="1451786"/>
+                    </a:xfrm>
+                    <a:prstGeom prst="rect">
+                      <a:avLst/>
+                    </a:prstGeom>
+                    <a:noFill/>
+                    <a:ln>
+                      <a:noFill/>
+                    </a:ln>
+                  </pic:spPr>
+                </pic:pic>
+              </a:graphicData>
+            </a:graphic>
+          </wp:inline>
+        </w:drawing>
+      </w:r>
+      <w:r>
+        <w:rPr>
+          <w:lang w:val="en-US"/>
+        </w:rPr>
+        <w:t xml:space="preserve"> </w:t>
+      </w:r>
+      <w:r>
+        <w:rPr>
+          <w:noProof/>
+          <w:lang w:val="en-US"/>
+        </w:rPr>
+        <w:drawing>
+          <wp:inline distT="0" distB="0" distL="0" distR="0" wp14:anchorId="7C474118" wp14:editId="0B9BB109">
+            <wp:extent cx="1412070" cy="1412070"/>
+            <wp:effectExtent l="0" t="0" r="0" b="0"/>
+            <wp:docPr id="20" name="Afbeelding 20"/>
+            <wp:cNvGraphicFramePr>
+              <a:graphicFrameLocks xmlns:a="http://schemas.openxmlformats.org/drawingml/2006/main" noChangeAspect="1"/>
+            </wp:cNvGraphicFramePr>
+            <a:graphic xmlns:a="http://schemas.openxmlformats.org/drawingml/2006/main">
+              <a:graphicData uri="http://schemas.openxmlformats.org/drawingml/2006/picture">
+                <pic:pic xmlns:pic="http://schemas.openxmlformats.org/drawingml/2006/picture">
+                  <pic:nvPicPr>
+                    <pic:cNvPr id="0" name="Picture 13"/>
+                    <pic:cNvPicPr>
+                      <a:picLocks noChangeAspect="1" noChangeArrowheads="1"/>
+                    </pic:cNvPicPr>
+                  </pic:nvPicPr>
+                  <pic:blipFill>
+                    <a:blip r:embed="rId16" cstate="print">
+                      <a:extLst>
+                        <a:ext uri="{28A0092B-C50C-407E-A947-70E740481C1C}">
+                          <a14:useLocalDpi xmlns:a14="http://schemas.microsoft.com/office/drawing/2010/main" val="0"/>
+                        </a:ext>
+                      </a:extLst>
+                    </a:blip>
+                    <a:srcRect/>
+                    <a:stretch>
+                      <a:fillRect/>
+                    </a:stretch>
+                  </pic:blipFill>
+                  <pic:spPr bwMode="auto">
+                    <a:xfrm>
+                      <a:off x="0" y="0"/>
+                      <a:ext cx="1432442" cy="1432442"/>
+                    </a:xfrm>
+                    <a:prstGeom prst="rect">
+                      <a:avLst/>
+                    </a:prstGeom>
+                    <a:noFill/>
+                    <a:ln>
+                      <a:noFill/>
+                    </a:ln>
+                  </pic:spPr>
+                </pic:pic>
+              </a:graphicData>
+            </a:graphic>
+          </wp:inline>
+        </w:drawing>
+      </w:r>
+    </w:p>
+    <w:p>
+      <w:pPr>
+        <w:rPr>
+          <w:lang w:val="en-US"/>
+        </w:rPr>
+      </w:pPr>
+      <w:r>
+        <w:rPr>
+          <w:lang w:val="en-US"/>
+        </w:rPr>
+        <w:t>AVG</w:t>
+      </w:r>
+    </w:p>
+    <w:tbl>
+      <w:tblPr>
+        <w:tblStyle w:val="Tabelraster"/>
+        <w:tblW w:w="9067" w:type="dxa"/>
+        <w:tblLook w:val="04A0" w:firstRow="1" w:lastRow="0" w:firstColumn="1" w:lastColumn="0" w:noHBand="0" w:noVBand="1"/>
+      </w:tblPr>
+      <w:tblGrid>
+        <w:gridCol w:w="7225"/>
+        <w:gridCol w:w="1842"/>
+      </w:tblGrid>
+      <w:tr>
+        <w:tc>
+          <w:tcPr>
+            <w:tcW w:w="7225" w:type="dxa"/>
+          </w:tcPr>
+          <w:p>
+            <w:pPr>
+              <w:rPr>
+                <w:lang w:val="en-US"/>
+              </w:rPr>
+            </w:pPr>
+            <w:r>
+              <w:rPr>
+                <w:lang w:val="en-US"/>
+              </w:rPr>
+              <w:t>Metric</w:t>
+            </w:r>
+          </w:p>
+        </w:tc>
+        <w:tc>
+          <w:tcPr>
+            <w:tcW w:w="1842" w:type="dxa"/>
+          </w:tcPr>
+          <w:p>
+            <w:pPr>
+              <w:rPr>
+                <w:lang w:val="en-US"/>
+              </w:rPr>
+            </w:pPr>
+            <w:r>
+              <w:rPr>
+                <w:lang w:val="en-US"/>
+              </w:rPr>
+              <w:t>Score</w:t>
+            </w:r>
+          </w:p>
+        </w:tc>
+      </w:tr>
+      <w:tr>
+        <w:tc>
+          <w:tcPr>
+            <w:tcW w:w="7225" w:type="dxa"/>
+          </w:tcPr>
+          <w:p>
+            <w:pPr>
+              <w:rPr>
+                <w:lang w:val="en-US"/>
+              </w:rPr>
+            </w:pPr>
+            <w:r>
+              <w:rPr>
+                <w:lang w:val="en-US"/>
+              </w:rPr>
+              <w:t>Average number of features changed</w:t>
+            </w:r>
+          </w:p>
+        </w:tc>
+        <w:tc>
+          <w:tcPr>
+            <w:tcW w:w="1842" w:type="dxa"/>
+          </w:tcPr>
+          <w:p>
+            <w:pPr>
+              <w:rPr>
+                <w:lang w:val="en-US"/>
+              </w:rPr>
+            </w:pPr>
+            <w:r>
+              <w:rPr>
+                <w:lang w:val="en-US"/>
+              </w:rPr>
+              <w:t>13 (/19)</w:t>
+            </w:r>
+          </w:p>
+        </w:tc>
+      </w:tr>
+      <w:tr>
+        <w:tc>
+          <w:tcPr>
+            <w:tcW w:w="7225" w:type="dxa"/>
+          </w:tcPr>
+          <w:p>
+            <w:pPr>
+              <w:rPr>
+                <w:lang w:val="en-US"/>
+              </w:rPr>
+            </w:pPr>
+            <w:r>
+              <w:rPr>
+                <w:lang w:val="en-US"/>
+              </w:rPr>
+              <w:t xml:space="preserve">Average </w:t>
+            </w:r>
+            <w:r>
+              <w:rPr>
+                <w:lang w:val="en-US"/>
+              </w:rPr>
+              <w:t>percentage</w:t>
+            </w:r>
+            <w:r>
+              <w:rPr>
+                <w:lang w:val="en-US"/>
+              </w:rPr>
+              <w:t xml:space="preserve"> of features changed with counterintuitive SHAP changes</w:t>
+            </w:r>
+          </w:p>
+        </w:tc>
+        <w:tc>
+          <w:tcPr>
+            <w:tcW w:w="1842" w:type="dxa"/>
+          </w:tcPr>
+          <w:p>
+            <w:pPr>
+              <w:rPr>
+                <w:lang w:val="en-US"/>
+              </w:rPr>
+            </w:pPr>
+            <w:r>
+              <w:rPr>
+                <w:lang w:val="en-US"/>
+              </w:rPr>
+              <w:t>47% (~6/13)</w:t>
+            </w:r>
+          </w:p>
+        </w:tc>
+      </w:tr>
+      <w:tr>
+        <w:tc>
+          <w:tcPr>
+            <w:tcW w:w="7225" w:type="dxa"/>
+          </w:tcPr>
+          <w:p>
+            <w:pPr>
+              <w:rPr>
+                <w:lang w:val="en-US"/>
+              </w:rPr>
+            </w:pPr>
+            <w:r>
+              <w:rPr>
+                <w:lang w:val="en-US"/>
+              </w:rPr>
+              <w:t>Average distance to the profile</w:t>
+            </w:r>
+          </w:p>
+        </w:tc>
+        <w:tc>
+          <w:tcPr>
+            <w:tcW w:w="1842" w:type="dxa"/>
+          </w:tcPr>
+          <w:p>
+            <w:pPr>
+              <w:rPr>
+                <w:lang w:val="en-US"/>
+              </w:rPr>
+            </w:pPr>
+            <w:r>
+              <w:rPr>
+                <w:lang w:val="en-US"/>
+              </w:rPr>
+              <w:t>0.123 (/1)</w:t>
+            </w:r>
+          </w:p>
+        </w:tc>
+      </w:tr>
+      <w:tr>
+        <w:tc>
+          <w:tcPr>
+            <w:tcW w:w="7225" w:type="dxa"/>
+          </w:tcPr>
+          <w:p>
+            <w:pPr>
+              <w:rPr>
+                <w:lang w:val="en-US"/>
+              </w:rPr>
+            </w:pPr>
+            <w:r>
+              <w:rPr>
+                <w:lang w:val="en-US"/>
+              </w:rPr>
+              <w:t>Average distance to the closest training point</w:t>
+            </w:r>
+          </w:p>
+        </w:tc>
+        <w:tc>
+          <w:tcPr>
+            <w:tcW w:w="1842" w:type="dxa"/>
+          </w:tcPr>
+          <w:p>
+            <w:pPr>
+              <w:rPr>
+                <w:lang w:val="en-US"/>
+              </w:rPr>
+            </w:pPr>
+            <w:r>
+              <w:rPr>
+                <w:lang w:val="en-US"/>
+              </w:rPr>
+              <w:t>0</w:t>
+            </w:r>
+          </w:p>
+        </w:tc>
+      </w:tr>
+    </w:tbl>
+    <w:p>
+      <w:pPr>
+        <w:rPr>
+          <w:lang w:val="en-US"/>
+        </w:rPr>
+      </w:pPr>
+    </w:p>
+    <w:p>
+      <w:r>
+        <w:rPr>
+          <w:noProof/>
+        </w:rPr>
+        <w:drawing>
+          <wp:inline distT="0" distB="0" distL="0" distR="0" wp14:anchorId="3F8908E9" wp14:editId="75CA0847">
+            <wp:extent cx="1760561" cy="1760561"/>
+            <wp:effectExtent l="0" t="0" r="0" b="0"/>
+            <wp:docPr id="17" name="Afbeelding 17"/>
+            <wp:cNvGraphicFramePr>
+              <a:graphicFrameLocks xmlns:a="http://schemas.openxmlformats.org/drawingml/2006/main" noChangeAspect="1"/>
+            </wp:cNvGraphicFramePr>
+            <a:graphic xmlns:a="http://schemas.openxmlformats.org/drawingml/2006/main">
+              <a:graphicData uri="http://schemas.openxmlformats.org/drawingml/2006/picture">
+                <pic:pic xmlns:pic="http://schemas.openxmlformats.org/drawingml/2006/picture">
+                  <pic:nvPicPr>
+                    <pic:cNvPr id="0" name="Picture 10"/>
+                    <pic:cNvPicPr>
+                      <a:picLocks noChangeAspect="1" noChangeArrowheads="1"/>
+                    </pic:cNvPicPr>
+                  </pic:nvPicPr>
+                  <pic:blipFill>
+                    <a:blip r:embed="rId17" cstate="print">
+                      <a:extLst>
+                        <a:ext uri="{28A0092B-C50C-407E-A947-70E740481C1C}">
+                          <a14:useLocalDpi xmlns:a14="http://schemas.microsoft.com/office/drawing/2010/main" val="0"/>
+                        </a:ext>
+                      </a:extLst>
+                    </a:blip>
+                    <a:srcRect/>
+                    <a:stretch>
+                      <a:fillRect/>
+                    </a:stretch>
+                  </pic:blipFill>
+                  <pic:spPr bwMode="auto">
+                    <a:xfrm>
+                      <a:off x="0" y="0"/>
+                      <a:ext cx="1795978" cy="1795978"/>
+                    </a:xfrm>
+                    <a:prstGeom prst="rect">
+                      <a:avLst/>
+                    </a:prstGeom>
+                    <a:noFill/>
+                    <a:ln>
+                      <a:noFill/>
+                    </a:ln>
+                  </pic:spPr>
+                </pic:pic>
+              </a:graphicData>
+            </a:graphic>
+          </wp:inline>
+        </w:drawing>
+      </w:r>
+      <w:r>
+        <w:rPr>
+          <w:noProof/>
+        </w:rPr>
+        <w:drawing>
+          <wp:inline distT="0" distB="0" distL="0" distR="0" wp14:anchorId="6B1F6615" wp14:editId="1C373EDE">
+            <wp:extent cx="1759954" cy="1759954"/>
+            <wp:effectExtent l="0" t="0" r="0" b="0"/>
+            <wp:docPr id="18" name="Afbeelding 18"/>
+            <wp:cNvGraphicFramePr>
+              <a:graphicFrameLocks xmlns:a="http://schemas.openxmlformats.org/drawingml/2006/main" noChangeAspect="1"/>
+            </wp:cNvGraphicFramePr>
+            <a:graphic xmlns:a="http://schemas.openxmlformats.org/drawingml/2006/main">
+              <a:graphicData uri="http://schemas.openxmlformats.org/drawingml/2006/picture">
+                <pic:pic xmlns:pic="http://schemas.openxmlformats.org/drawingml/2006/picture">
+                  <pic:nvPicPr>
+                    <pic:cNvPr id="0" name="Picture 11"/>
+                    <pic:cNvPicPr>
+                      <a:picLocks noChangeAspect="1" noChangeArrowheads="1"/>
+                    </pic:cNvPicPr>
+                  </pic:nvPicPr>
+                  <pic:blipFill>
+                    <a:blip r:embed="rId18" cstate="print">
+                      <a:extLst>
+                        <a:ext uri="{28A0092B-C50C-407E-A947-70E740481C1C}">
+                          <a14:useLocalDpi xmlns:a14="http://schemas.microsoft.com/office/drawing/2010/main" val="0"/>
+                        </a:ext>
+                      </a:extLst>
+                    </a:blip>
+                    <a:srcRect/>
+                    <a:stretch>
+                      <a:fillRect/>
+                    </a:stretch>
+                  </pic:blipFill>
+                  <pic:spPr bwMode="auto">
+                    <a:xfrm>
+                      <a:off x="0" y="0"/>
+                      <a:ext cx="1788081" cy="1788081"/>
+                    </a:xfrm>
+                    <a:prstGeom prst="rect">
+                      <a:avLst/>
+                    </a:prstGeom>
+                    <a:noFill/>
+                    <a:ln>
+                      <a:noFill/>
+                    </a:ln>
+                  </pic:spPr>
+                </pic:pic>
+              </a:graphicData>
+            </a:graphic>
+          </wp:inline>
+        </w:drawing>
+      </w:r>
+      <w:r>
+        <w:rPr>
+          <w:noProof/>
+        </w:rPr>
+        <w:drawing>
+          <wp:inline distT="0" distB="0" distL="0" distR="0" wp14:anchorId="7F79F05B" wp14:editId="0C14E727">
+            <wp:extent cx="1759803" cy="1759803"/>
+            <wp:effectExtent l="0" t="0" r="0" b="0"/>
+            <wp:docPr id="16" name="Afbeelding 16"/>
+            <wp:cNvGraphicFramePr>
+              <a:graphicFrameLocks xmlns:a="http://schemas.openxmlformats.org/drawingml/2006/main" noChangeAspect="1"/>
+            </wp:cNvGraphicFramePr>
+            <a:graphic xmlns:a="http://schemas.openxmlformats.org/drawingml/2006/main">
+              <a:graphicData uri="http://schemas.openxmlformats.org/drawingml/2006/picture">
+                <pic:pic xmlns:pic="http://schemas.openxmlformats.org/drawingml/2006/picture">
+                  <pic:nvPicPr>
+                    <pic:cNvPr id="0" name="Picture 9"/>
+                    <pic:cNvPicPr>
+                      <a:picLocks noChangeAspect="1" noChangeArrowheads="1"/>
+                    </pic:cNvPicPr>
+                  </pic:nvPicPr>
+                  <pic:blipFill>
+                    <a:blip r:embed="rId19" cstate="print">
+                      <a:extLst>
+                        <a:ext uri="{28A0092B-C50C-407E-A947-70E740481C1C}">
+                          <a14:useLocalDpi xmlns:a14="http://schemas.microsoft.com/office/drawing/2010/main" val="0"/>
+                        </a:ext>
+                      </a:extLst>
+                    </a:blip>
+                    <a:srcRect/>
+                    <a:stretch>
+                      <a:fillRect/>
+                    </a:stretch>
+                  </pic:blipFill>
+                  <pic:spPr bwMode="auto">
+                    <a:xfrm>
+                      <a:off x="0" y="0"/>
+                      <a:ext cx="1773857" cy="1773857"/>
+                    </a:xfrm>
+                    <a:prstGeom prst="rect">
+                      <a:avLst/>
+                    </a:prstGeom>
+                    <a:noFill/>
+                    <a:ln>
+                      <a:noFill/>
+                    </a:ln>
+                  </pic:spPr>
+                </pic:pic>
+              </a:graphicData>
+            </a:graphic>
+          </wp:inline>
+        </w:drawing>
+      </w:r>
+    </w:p>
+    <w:p>
+      <w:r>
+        <w:br w:type="page"/>
+      </w:r>
+    </w:p>
+    <w:p>
+      <w:pPr>
+        <w:rPr>
+          <w:lang w:val="en-US"/>
+        </w:rPr>
+      </w:pPr>
+      <w:r>
+        <w:rPr>
+          <w:lang w:val="en-US"/>
+        </w:rPr>
+        <w:lastRenderedPageBreak/>
         <w:t xml:space="preserve">Perhaps there could be a filter that shows the full example profile versus the feature changes that have helped towards the target prediction. In this way, we 1. Show a 100% real training data point, but also 2. Present the most influential changes. </w:t>
       </w:r>
     </w:p>
@@ -2374,6 +3296,7 @@
   <w:style w:type="character" w:default="1" w:styleId="Standaardalinea-lettertype">
     <w:name w:val="Default Paragraph Font"/>
     <w:uiPriority w:val="1"/>
+    <w:semiHidden/>
     <w:unhideWhenUsed/>
   </w:style>
   <w:style w:type="table" w:default="1" w:styleId="Standaardtabel">

</xml_diff>

<commit_message>
Implement final CF method(s), Whatif, DiCE, and evaluation. Write down results.
</commit_message>
<xml_diff>
--- a/thesis/sprint4_notes.docx
+++ b/thesis/sprint4_notes.docx
@@ -469,21 +469,7 @@
         <w:rPr>
           <w:lang w:val="en-US"/>
         </w:rPr>
-        <w:t xml:space="preserve">This was brought up because the initial implementation often resulted in counter-intuitive explanation; </w:t>
-      </w:r>
-      <w:proofErr w:type="gramStart"/>
-      <w:r>
-        <w:rPr>
-          <w:lang w:val="en-US"/>
-        </w:rPr>
-        <w:t>e.g.</w:t>
-      </w:r>
-      <w:proofErr w:type="gramEnd"/>
-      <w:r>
-        <w:rPr>
-          <w:lang w:val="en-US"/>
-        </w:rPr>
-        <w:t xml:space="preserve"> adjusting a feature value in the opposite direction than expected. For </w:t>
+        <w:t xml:space="preserve">This was brought up because the initial implementation often resulted in counter-intuitive explanation; e.g. adjusting a feature value in the opposite direction than expected. For </w:t>
       </w:r>
       <w:r>
         <w:rPr>
@@ -501,21 +487,7 @@
         <w:rPr>
           <w:lang w:val="en-US"/>
         </w:rPr>
-        <w:t xml:space="preserve">We tried to come up with ideas to counteract this problem. </w:t>
-      </w:r>
-      <w:proofErr w:type="gramStart"/>
-      <w:r>
-        <w:rPr>
-          <w:lang w:val="en-US"/>
-        </w:rPr>
-        <w:t>E.g.</w:t>
-      </w:r>
-      <w:proofErr w:type="gramEnd"/>
-      <w:r>
-        <w:rPr>
-          <w:lang w:val="en-US"/>
-        </w:rPr>
-        <w:t xml:space="preserve"> by creating clusters and presenting the median as a datapoint. However, clustering comes with extra parameters that are difficult to accurately optimize. A simpler approach would be to not change features that are against the median of the closest </w:t>
+        <w:t xml:space="preserve">We tried to come up with ideas to counteract this problem. E.g. by creating clusters and presenting the median as a datapoint. However, clustering comes with extra parameters that are difficult to accurately optimize. A simpler approach would be to not change features that are against the median of the closest </w:t>
       </w:r>
       <w:r>
         <w:rPr>
@@ -583,14 +555,12 @@
         </w:rPr>
         <w:t xml:space="preserve">These also stray from the concept of a counterfactual explanation </w:t>
       </w:r>
-      <w:proofErr w:type="gramStart"/>
       <w:r>
         <w:rPr>
           <w:lang w:val="en-US"/>
         </w:rPr>
         <w:t>i.e.</w:t>
       </w:r>
-      <w:proofErr w:type="gramEnd"/>
       <w:r>
         <w:rPr>
           <w:lang w:val="en-US"/>
@@ -717,21 +687,7 @@
         <w:rPr>
           <w:lang w:val="en-US"/>
         </w:rPr>
-        <w:t xml:space="preserve"> (10 * distance + 1 * </w:t>
-      </w:r>
-      <w:proofErr w:type="spellStart"/>
-      <w:r>
-        <w:rPr>
-          <w:lang w:val="en-US"/>
-        </w:rPr>
-        <w:t>num_features_changed</w:t>
-      </w:r>
-      <w:proofErr w:type="spellEnd"/>
-      <w:r>
-        <w:rPr>
-          <w:lang w:val="en-US"/>
-        </w:rPr>
-        <w:t>)</w:t>
+        <w:t xml:space="preserve"> (10 * distance + 1 * num_features_changed)</w:t>
       </w:r>
       <w:r>
         <w:rPr>
@@ -1696,13 +1652,7 @@
               <w:rPr>
                 <w:lang w:val="en-US"/>
               </w:rPr>
-              <w:t>4</w:t>
-            </w:r>
-            <w:r>
-              <w:rPr>
-                <w:lang w:val="en-US"/>
-              </w:rPr>
-              <w:t xml:space="preserve"> (/19)</w:t>
+              <w:t>4 (/19)</w:t>
             </w:r>
           </w:p>
         </w:tc>
@@ -2321,19 +2271,7 @@
               <w:rPr>
                 <w:lang w:val="en-US"/>
               </w:rPr>
-              <w:t xml:space="preserve">Average </w:t>
-            </w:r>
-            <w:r>
-              <w:rPr>
-                <w:lang w:val="en-US"/>
-              </w:rPr>
-              <w:t>percentage</w:t>
-            </w:r>
-            <w:r>
-              <w:rPr>
-                <w:lang w:val="en-US"/>
-              </w:rPr>
-              <w:t xml:space="preserve"> of features changed with counterintuitive SHAP changes</w:t>
+              <w:t>Average percentage of features changed with counterintuitive SHAP changes</w:t>
             </w:r>
           </w:p>
         </w:tc>
@@ -2607,6 +2545,3995 @@
       </w:r>
     </w:p>
     <w:p>
+      <w:r>
+        <w:lastRenderedPageBreak/>
+        <w:t>Pareto</w:t>
+      </w:r>
+      <w:r>
+        <w:t xml:space="preserve"> + no tolerance</w:t>
+      </w:r>
+    </w:p>
+    <w:tbl>
+      <w:tblPr>
+        <w:tblStyle w:val="Tabelraster"/>
+        <w:tblW w:w="9067" w:type="dxa"/>
+        <w:tblLook w:val="04A0" w:firstRow="1" w:lastRow="0" w:firstColumn="1" w:lastColumn="0" w:noHBand="0" w:noVBand="1"/>
+      </w:tblPr>
+      <w:tblGrid>
+        <w:gridCol w:w="7225"/>
+        <w:gridCol w:w="1842"/>
+      </w:tblGrid>
+      <w:tr>
+        <w:tc>
+          <w:tcPr>
+            <w:tcW w:w="7225" w:type="dxa"/>
+          </w:tcPr>
+          <w:p>
+            <w:pPr>
+              <w:rPr>
+                <w:lang w:val="en-US"/>
+              </w:rPr>
+            </w:pPr>
+            <w:r>
+              <w:rPr>
+                <w:lang w:val="en-US"/>
+              </w:rPr>
+              <w:t>Metric</w:t>
+            </w:r>
+          </w:p>
+        </w:tc>
+        <w:tc>
+          <w:tcPr>
+            <w:tcW w:w="1842" w:type="dxa"/>
+          </w:tcPr>
+          <w:p>
+            <w:pPr>
+              <w:rPr>
+                <w:lang w:val="en-US"/>
+              </w:rPr>
+            </w:pPr>
+            <w:r>
+              <w:rPr>
+                <w:lang w:val="en-US"/>
+              </w:rPr>
+              <w:t>Score</w:t>
+            </w:r>
+          </w:p>
+        </w:tc>
+      </w:tr>
+      <w:tr>
+        <w:tc>
+          <w:tcPr>
+            <w:tcW w:w="7225" w:type="dxa"/>
+          </w:tcPr>
+          <w:p>
+            <w:pPr>
+              <w:rPr>
+                <w:lang w:val="en-US"/>
+              </w:rPr>
+            </w:pPr>
+            <w:r>
+              <w:rPr>
+                <w:lang w:val="en-US"/>
+              </w:rPr>
+              <w:t>Average number of features changed</w:t>
+            </w:r>
+          </w:p>
+        </w:tc>
+        <w:tc>
+          <w:tcPr>
+            <w:tcW w:w="1842" w:type="dxa"/>
+          </w:tcPr>
+          <w:p>
+            <w:pPr>
+              <w:rPr>
+                <w:lang w:val="en-US"/>
+              </w:rPr>
+            </w:pPr>
+            <w:r>
+              <w:rPr>
+                <w:lang w:val="en-US"/>
+              </w:rPr>
+              <w:t>7 (/19)</w:t>
+            </w:r>
+          </w:p>
+        </w:tc>
+      </w:tr>
+      <w:tr>
+        <w:tc>
+          <w:tcPr>
+            <w:tcW w:w="7225" w:type="dxa"/>
+          </w:tcPr>
+          <w:p>
+            <w:pPr>
+              <w:rPr>
+                <w:lang w:val="en-US"/>
+              </w:rPr>
+            </w:pPr>
+            <w:r>
+              <w:rPr>
+                <w:lang w:val="en-US"/>
+              </w:rPr>
+              <w:t>Average percentage of features changed with counterintuitive SHAP changes</w:t>
+            </w:r>
+          </w:p>
+        </w:tc>
+        <w:tc>
+          <w:tcPr>
+            <w:tcW w:w="1842" w:type="dxa"/>
+          </w:tcPr>
+          <w:p>
+            <w:pPr>
+              <w:rPr>
+                <w:lang w:val="en-US"/>
+              </w:rPr>
+            </w:pPr>
+            <w:r>
+              <w:rPr>
+                <w:lang w:val="en-US"/>
+              </w:rPr>
+              <w:t>29% (~2/7)</w:t>
+            </w:r>
+          </w:p>
+        </w:tc>
+      </w:tr>
+      <w:tr>
+        <w:tc>
+          <w:tcPr>
+            <w:tcW w:w="7225" w:type="dxa"/>
+          </w:tcPr>
+          <w:p>
+            <w:pPr>
+              <w:rPr>
+                <w:lang w:val="en-US"/>
+              </w:rPr>
+            </w:pPr>
+            <w:r>
+              <w:rPr>
+                <w:lang w:val="en-US"/>
+              </w:rPr>
+              <w:t>Average distance to the profile</w:t>
+            </w:r>
+          </w:p>
+        </w:tc>
+        <w:tc>
+          <w:tcPr>
+            <w:tcW w:w="1842" w:type="dxa"/>
+          </w:tcPr>
+          <w:p>
+            <w:pPr>
+              <w:rPr>
+                <w:lang w:val="en-US"/>
+              </w:rPr>
+            </w:pPr>
+            <w:r>
+              <w:rPr>
+                <w:lang w:val="en-US"/>
+              </w:rPr>
+              <w:t>0.050 (/1)</w:t>
+            </w:r>
+          </w:p>
+        </w:tc>
+      </w:tr>
+      <w:tr>
+        <w:tc>
+          <w:tcPr>
+            <w:tcW w:w="7225" w:type="dxa"/>
+          </w:tcPr>
+          <w:p>
+            <w:pPr>
+              <w:rPr>
+                <w:lang w:val="en-US"/>
+              </w:rPr>
+            </w:pPr>
+            <w:r>
+              <w:rPr>
+                <w:lang w:val="en-US"/>
+              </w:rPr>
+              <w:t>Average distance to the closest training point</w:t>
+            </w:r>
+          </w:p>
+        </w:tc>
+        <w:tc>
+          <w:tcPr>
+            <w:tcW w:w="1842" w:type="dxa"/>
+          </w:tcPr>
+          <w:p>
+            <w:pPr>
+              <w:rPr>
+                <w:lang w:val="en-US"/>
+              </w:rPr>
+            </w:pPr>
+            <w:r>
+              <w:rPr>
+                <w:lang w:val="en-US"/>
+              </w:rPr>
+              <w:t>0</w:t>
+            </w:r>
+          </w:p>
+        </w:tc>
+      </w:tr>
+    </w:tbl>
+    <w:p/>
+    <w:p>
+      <w:r>
+        <w:rPr>
+          <w:noProof/>
+        </w:rPr>
+        <w:drawing>
+          <wp:inline distT="0" distB="0" distL="0" distR="0" wp14:anchorId="11922131" wp14:editId="387F4E4D">
+            <wp:extent cx="1912620" cy="1912620"/>
+            <wp:effectExtent l="0" t="0" r="0" b="0"/>
+            <wp:docPr id="13" name="Afbeelding 13"/>
+            <wp:cNvGraphicFramePr>
+              <a:graphicFrameLocks xmlns:a="http://schemas.openxmlformats.org/drawingml/2006/main" noChangeAspect="1"/>
+            </wp:cNvGraphicFramePr>
+            <a:graphic xmlns:a="http://schemas.openxmlformats.org/drawingml/2006/main">
+              <a:graphicData uri="http://schemas.openxmlformats.org/drawingml/2006/picture">
+                <pic:pic xmlns:pic="http://schemas.openxmlformats.org/drawingml/2006/picture">
+                  <pic:nvPicPr>
+                    <pic:cNvPr id="0" name="Picture 3"/>
+                    <pic:cNvPicPr>
+                      <a:picLocks noChangeAspect="1" noChangeArrowheads="1"/>
+                    </pic:cNvPicPr>
+                  </pic:nvPicPr>
+                  <pic:blipFill>
+                    <a:blip r:embed="rId20" cstate="print">
+                      <a:extLst>
+                        <a:ext uri="{28A0092B-C50C-407E-A947-70E740481C1C}">
+                          <a14:useLocalDpi xmlns:a14="http://schemas.microsoft.com/office/drawing/2010/main" val="0"/>
+                        </a:ext>
+                      </a:extLst>
+                    </a:blip>
+                    <a:srcRect/>
+                    <a:stretch>
+                      <a:fillRect/>
+                    </a:stretch>
+                  </pic:blipFill>
+                  <pic:spPr bwMode="auto">
+                    <a:xfrm>
+                      <a:off x="0" y="0"/>
+                      <a:ext cx="1912620" cy="1912620"/>
+                    </a:xfrm>
+                    <a:prstGeom prst="rect">
+                      <a:avLst/>
+                    </a:prstGeom>
+                    <a:noFill/>
+                    <a:ln>
+                      <a:noFill/>
+                    </a:ln>
+                  </pic:spPr>
+                </pic:pic>
+              </a:graphicData>
+            </a:graphic>
+          </wp:inline>
+        </w:drawing>
+      </w:r>
+      <w:r>
+        <w:rPr>
+          <w:noProof/>
+        </w:rPr>
+        <w:drawing>
+          <wp:inline distT="0" distB="0" distL="0" distR="0" wp14:anchorId="08C96985" wp14:editId="65B982B0">
+            <wp:extent cx="1905000" cy="1905000"/>
+            <wp:effectExtent l="0" t="0" r="0" b="0"/>
+            <wp:docPr id="10" name="Afbeelding 10"/>
+            <wp:cNvGraphicFramePr>
+              <a:graphicFrameLocks xmlns:a="http://schemas.openxmlformats.org/drawingml/2006/main" noChangeAspect="1"/>
+            </wp:cNvGraphicFramePr>
+            <a:graphic xmlns:a="http://schemas.openxmlformats.org/drawingml/2006/main">
+              <a:graphicData uri="http://schemas.openxmlformats.org/drawingml/2006/picture">
+                <pic:pic xmlns:pic="http://schemas.openxmlformats.org/drawingml/2006/picture">
+                  <pic:nvPicPr>
+                    <pic:cNvPr id="0" name="Picture 1"/>
+                    <pic:cNvPicPr>
+                      <a:picLocks noChangeAspect="1" noChangeArrowheads="1"/>
+                    </pic:cNvPicPr>
+                  </pic:nvPicPr>
+                  <pic:blipFill>
+                    <a:blip r:embed="rId21" cstate="print">
+                      <a:extLst>
+                        <a:ext uri="{28A0092B-C50C-407E-A947-70E740481C1C}">
+                          <a14:useLocalDpi xmlns:a14="http://schemas.microsoft.com/office/drawing/2010/main" val="0"/>
+                        </a:ext>
+                      </a:extLst>
+                    </a:blip>
+                    <a:srcRect/>
+                    <a:stretch>
+                      <a:fillRect/>
+                    </a:stretch>
+                  </pic:blipFill>
+                  <pic:spPr bwMode="auto">
+                    <a:xfrm>
+                      <a:off x="0" y="0"/>
+                      <a:ext cx="1905000" cy="1905000"/>
+                    </a:xfrm>
+                    <a:prstGeom prst="rect">
+                      <a:avLst/>
+                    </a:prstGeom>
+                    <a:noFill/>
+                    <a:ln>
+                      <a:noFill/>
+                    </a:ln>
+                  </pic:spPr>
+                </pic:pic>
+              </a:graphicData>
+            </a:graphic>
+          </wp:inline>
+        </w:drawing>
+      </w:r>
+      <w:r>
+        <w:rPr>
+          <w:noProof/>
+        </w:rPr>
+        <w:drawing>
+          <wp:inline distT="0" distB="0" distL="0" distR="0" wp14:anchorId="23A968AC" wp14:editId="0C77038B">
+            <wp:extent cx="1882140" cy="1882140"/>
+            <wp:effectExtent l="0" t="0" r="3810" b="3810"/>
+            <wp:docPr id="12" name="Afbeelding 12"/>
+            <wp:cNvGraphicFramePr>
+              <a:graphicFrameLocks xmlns:a="http://schemas.openxmlformats.org/drawingml/2006/main" noChangeAspect="1"/>
+            </wp:cNvGraphicFramePr>
+            <a:graphic xmlns:a="http://schemas.openxmlformats.org/drawingml/2006/main">
+              <a:graphicData uri="http://schemas.openxmlformats.org/drawingml/2006/picture">
+                <pic:pic xmlns:pic="http://schemas.openxmlformats.org/drawingml/2006/picture">
+                  <pic:nvPicPr>
+                    <pic:cNvPr id="0" name="Picture 2"/>
+                    <pic:cNvPicPr>
+                      <a:picLocks noChangeAspect="1" noChangeArrowheads="1"/>
+                    </pic:cNvPicPr>
+                  </pic:nvPicPr>
+                  <pic:blipFill>
+                    <a:blip r:embed="rId22" cstate="print">
+                      <a:extLst>
+                        <a:ext uri="{28A0092B-C50C-407E-A947-70E740481C1C}">
+                          <a14:useLocalDpi xmlns:a14="http://schemas.microsoft.com/office/drawing/2010/main" val="0"/>
+                        </a:ext>
+                      </a:extLst>
+                    </a:blip>
+                    <a:srcRect/>
+                    <a:stretch>
+                      <a:fillRect/>
+                    </a:stretch>
+                  </pic:blipFill>
+                  <pic:spPr bwMode="auto">
+                    <a:xfrm>
+                      <a:off x="0" y="0"/>
+                      <a:ext cx="1882140" cy="1882140"/>
+                    </a:xfrm>
+                    <a:prstGeom prst="rect">
+                      <a:avLst/>
+                    </a:prstGeom>
+                    <a:noFill/>
+                    <a:ln>
+                      <a:noFill/>
+                    </a:ln>
+                  </pic:spPr>
+                </pic:pic>
+              </a:graphicData>
+            </a:graphic>
+          </wp:inline>
+        </w:drawing>
+      </w:r>
+    </w:p>
+    <w:p>
+      <w:pPr>
+        <w:rPr>
+          <w:lang w:val="en-US"/>
+        </w:rPr>
+      </w:pPr>
+      <w:r>
+        <w:rPr>
+          <w:lang w:val="en-US"/>
+        </w:rPr>
+        <w:t>DiC</w:t>
+      </w:r>
+      <w:r>
+        <w:rPr>
+          <w:lang w:val="en-US"/>
+        </w:rPr>
+        <w:t>E</w:t>
+      </w:r>
+      <w:r>
+        <w:rPr>
+          <w:lang w:val="en-US"/>
+        </w:rPr>
+        <w:t xml:space="preserve"> (33.5 minutes)</w:t>
+      </w:r>
+    </w:p>
+    <w:tbl>
+      <w:tblPr>
+        <w:tblStyle w:val="Tabelraster"/>
+        <w:tblW w:w="9067" w:type="dxa"/>
+        <w:tblLook w:val="04A0" w:firstRow="1" w:lastRow="0" w:firstColumn="1" w:lastColumn="0" w:noHBand="0" w:noVBand="1"/>
+      </w:tblPr>
+      <w:tblGrid>
+        <w:gridCol w:w="7225"/>
+        <w:gridCol w:w="1842"/>
+      </w:tblGrid>
+      <w:tr>
+        <w:tc>
+          <w:tcPr>
+            <w:tcW w:w="7225" w:type="dxa"/>
+          </w:tcPr>
+          <w:p>
+            <w:pPr>
+              <w:rPr>
+                <w:lang w:val="en-US"/>
+              </w:rPr>
+            </w:pPr>
+            <w:r>
+              <w:rPr>
+                <w:lang w:val="en-US"/>
+              </w:rPr>
+              <w:t>Metric</w:t>
+            </w:r>
+          </w:p>
+        </w:tc>
+        <w:tc>
+          <w:tcPr>
+            <w:tcW w:w="1842" w:type="dxa"/>
+          </w:tcPr>
+          <w:p>
+            <w:pPr>
+              <w:rPr>
+                <w:lang w:val="en-US"/>
+              </w:rPr>
+            </w:pPr>
+            <w:r>
+              <w:rPr>
+                <w:lang w:val="en-US"/>
+              </w:rPr>
+              <w:t>Score</w:t>
+            </w:r>
+          </w:p>
+        </w:tc>
+      </w:tr>
+      <w:tr>
+        <w:tc>
+          <w:tcPr>
+            <w:tcW w:w="7225" w:type="dxa"/>
+          </w:tcPr>
+          <w:p>
+            <w:pPr>
+              <w:rPr>
+                <w:lang w:val="en-US"/>
+              </w:rPr>
+            </w:pPr>
+            <w:r>
+              <w:rPr>
+                <w:lang w:val="en-US"/>
+              </w:rPr>
+              <w:t>Average number of features changed</w:t>
+            </w:r>
+          </w:p>
+        </w:tc>
+        <w:tc>
+          <w:tcPr>
+            <w:tcW w:w="1842" w:type="dxa"/>
+          </w:tcPr>
+          <w:p>
+            <w:pPr>
+              <w:rPr>
+                <w:lang w:val="en-US"/>
+              </w:rPr>
+            </w:pPr>
+            <w:r>
+              <w:rPr>
+                <w:lang w:val="en-US"/>
+              </w:rPr>
+              <w:t>2 (/19)</w:t>
+            </w:r>
+          </w:p>
+        </w:tc>
+      </w:tr>
+      <w:tr>
+        <w:tc>
+          <w:tcPr>
+            <w:tcW w:w="7225" w:type="dxa"/>
+          </w:tcPr>
+          <w:p>
+            <w:pPr>
+              <w:rPr>
+                <w:lang w:val="en-US"/>
+              </w:rPr>
+            </w:pPr>
+            <w:r>
+              <w:rPr>
+                <w:lang w:val="en-US"/>
+              </w:rPr>
+              <w:t>Average percentage of features changed with counterintuitive SHAP changes</w:t>
+            </w:r>
+          </w:p>
+        </w:tc>
+        <w:tc>
+          <w:tcPr>
+            <w:tcW w:w="1842" w:type="dxa"/>
+          </w:tcPr>
+          <w:p>
+            <w:pPr>
+              <w:rPr>
+                <w:lang w:val="en-US"/>
+              </w:rPr>
+            </w:pPr>
+            <w:r>
+              <w:rPr>
+                <w:lang w:val="en-US"/>
+              </w:rPr>
+              <w:t>21% (~0/2)</w:t>
+            </w:r>
+          </w:p>
+        </w:tc>
+      </w:tr>
+      <w:tr>
+        <w:tc>
+          <w:tcPr>
+            <w:tcW w:w="7225" w:type="dxa"/>
+          </w:tcPr>
+          <w:p>
+            <w:pPr>
+              <w:rPr>
+                <w:lang w:val="en-US"/>
+              </w:rPr>
+            </w:pPr>
+            <w:r>
+              <w:rPr>
+                <w:lang w:val="en-US"/>
+              </w:rPr>
+              <w:t>Average distance to the profile</w:t>
+            </w:r>
+          </w:p>
+        </w:tc>
+        <w:tc>
+          <w:tcPr>
+            <w:tcW w:w="1842" w:type="dxa"/>
+          </w:tcPr>
+          <w:p>
+            <w:pPr>
+              <w:rPr>
+                <w:lang w:val="en-US"/>
+              </w:rPr>
+            </w:pPr>
+            <w:r>
+              <w:rPr>
+                <w:lang w:val="en-US"/>
+              </w:rPr>
+              <w:t>0.</w:t>
+            </w:r>
+            <w:r>
+              <w:rPr>
+                <w:lang w:val="en-US"/>
+              </w:rPr>
+              <w:t>0</w:t>
+            </w:r>
+            <w:r>
+              <w:rPr>
+                <w:lang w:val="en-US"/>
+              </w:rPr>
+              <w:t>31 (/1)</w:t>
+            </w:r>
+          </w:p>
+        </w:tc>
+      </w:tr>
+      <w:tr>
+        <w:tc>
+          <w:tcPr>
+            <w:tcW w:w="7225" w:type="dxa"/>
+          </w:tcPr>
+          <w:p>
+            <w:pPr>
+              <w:rPr>
+                <w:lang w:val="en-US"/>
+              </w:rPr>
+            </w:pPr>
+            <w:r>
+              <w:rPr>
+                <w:lang w:val="en-US"/>
+              </w:rPr>
+              <w:t>Average distance to the closest training point</w:t>
+            </w:r>
+          </w:p>
+        </w:tc>
+        <w:tc>
+          <w:tcPr>
+            <w:tcW w:w="1842" w:type="dxa"/>
+          </w:tcPr>
+          <w:p>
+            <w:pPr>
+              <w:rPr>
+                <w:lang w:val="en-US"/>
+              </w:rPr>
+            </w:pPr>
+            <w:r>
+              <w:rPr>
+                <w:lang w:val="en-US"/>
+              </w:rPr>
+              <w:t>0.</w:t>
+            </w:r>
+            <w:r>
+              <w:rPr>
+                <w:lang w:val="en-US"/>
+              </w:rPr>
+              <w:t>057 (/1)</w:t>
+            </w:r>
+          </w:p>
+        </w:tc>
+      </w:tr>
+      <w:tr>
+        <w:tc>
+          <w:tcPr>
+            <w:tcW w:w="7225" w:type="dxa"/>
+          </w:tcPr>
+          <w:p>
+            <w:pPr>
+              <w:rPr>
+                <w:lang w:val="en-US"/>
+              </w:rPr>
+            </w:pPr>
+            <w:r>
+              <w:rPr>
+                <w:lang w:val="en-US"/>
+              </w:rPr>
+              <w:t>Number of targets missed</w:t>
+            </w:r>
+          </w:p>
+        </w:tc>
+        <w:tc>
+          <w:tcPr>
+            <w:tcW w:w="1842" w:type="dxa"/>
+          </w:tcPr>
+          <w:p>
+            <w:pPr>
+              <w:rPr>
+                <w:lang w:val="en-US"/>
+              </w:rPr>
+            </w:pPr>
+            <w:r>
+              <w:rPr>
+                <w:lang w:val="en-US"/>
+              </w:rPr>
+              <w:t>1</w:t>
+            </w:r>
+            <w:r>
+              <w:rPr>
+                <w:lang w:val="en-US"/>
+              </w:rPr>
+              <w:t>8</w:t>
+            </w:r>
+            <w:r>
+              <w:rPr>
+                <w:lang w:val="en-US"/>
+              </w:rPr>
+              <w:t xml:space="preserve"> (/1118)</w:t>
+            </w:r>
+          </w:p>
+        </w:tc>
+      </w:tr>
+    </w:tbl>
+    <w:p>
+      <w:pPr>
+        <w:rPr>
+          <w:lang w:val="en-US"/>
+        </w:rPr>
+      </w:pPr>
+    </w:p>
+    <w:p>
+      <w:pPr>
+        <w:rPr>
+          <w:lang w:val="en-US"/>
+        </w:rPr>
+      </w:pPr>
+      <w:r>
+        <w:rPr>
+          <w:noProof/>
+          <w:lang w:val="en-US"/>
+        </w:rPr>
+        <w:drawing>
+          <wp:inline distT="0" distB="0" distL="0" distR="0" wp14:anchorId="0AD73BB4" wp14:editId="07C5A65C">
+            <wp:extent cx="1388533" cy="1388533"/>
+            <wp:effectExtent l="0" t="0" r="2540" b="2540"/>
+            <wp:docPr id="14" name="Afbeelding 14"/>
+            <wp:cNvGraphicFramePr>
+              <a:graphicFrameLocks xmlns:a="http://schemas.openxmlformats.org/drawingml/2006/main" noChangeAspect="1"/>
+            </wp:cNvGraphicFramePr>
+            <a:graphic xmlns:a="http://schemas.openxmlformats.org/drawingml/2006/main">
+              <a:graphicData uri="http://schemas.openxmlformats.org/drawingml/2006/picture">
+                <pic:pic xmlns:pic="http://schemas.openxmlformats.org/drawingml/2006/picture">
+                  <pic:nvPicPr>
+                    <pic:cNvPr id="0" name="Picture 1"/>
+                    <pic:cNvPicPr>
+                      <a:picLocks noChangeAspect="1" noChangeArrowheads="1"/>
+                    </pic:cNvPicPr>
+                  </pic:nvPicPr>
+                  <pic:blipFill>
+                    <a:blip r:embed="rId23" cstate="print">
+                      <a:extLst>
+                        <a:ext uri="{28A0092B-C50C-407E-A947-70E740481C1C}">
+                          <a14:useLocalDpi xmlns:a14="http://schemas.microsoft.com/office/drawing/2010/main" val="0"/>
+                        </a:ext>
+                      </a:extLst>
+                    </a:blip>
+                    <a:srcRect/>
+                    <a:stretch>
+                      <a:fillRect/>
+                    </a:stretch>
+                  </pic:blipFill>
+                  <pic:spPr bwMode="auto">
+                    <a:xfrm>
+                      <a:off x="0" y="0"/>
+                      <a:ext cx="1392025" cy="1392025"/>
+                    </a:xfrm>
+                    <a:prstGeom prst="rect">
+                      <a:avLst/>
+                    </a:prstGeom>
+                    <a:noFill/>
+                    <a:ln>
+                      <a:noFill/>
+                    </a:ln>
+                  </pic:spPr>
+                </pic:pic>
+              </a:graphicData>
+            </a:graphic>
+          </wp:inline>
+        </w:drawing>
+      </w:r>
+      <w:r>
+        <w:rPr>
+          <w:noProof/>
+          <w:lang w:val="en-US"/>
+        </w:rPr>
+        <w:drawing>
+          <wp:inline distT="0" distB="0" distL="0" distR="0" wp14:anchorId="53285E8F" wp14:editId="1ED6EF96">
+            <wp:extent cx="1397000" cy="1397000"/>
+            <wp:effectExtent l="0" t="0" r="0" b="0"/>
+            <wp:docPr id="15" name="Afbeelding 15"/>
+            <wp:cNvGraphicFramePr>
+              <a:graphicFrameLocks xmlns:a="http://schemas.openxmlformats.org/drawingml/2006/main" noChangeAspect="1"/>
+            </wp:cNvGraphicFramePr>
+            <a:graphic xmlns:a="http://schemas.openxmlformats.org/drawingml/2006/main">
+              <a:graphicData uri="http://schemas.openxmlformats.org/drawingml/2006/picture">
+                <pic:pic xmlns:pic="http://schemas.openxmlformats.org/drawingml/2006/picture">
+                  <pic:nvPicPr>
+                    <pic:cNvPr id="0" name="Picture 2"/>
+                    <pic:cNvPicPr>
+                      <a:picLocks noChangeAspect="1" noChangeArrowheads="1"/>
+                    </pic:cNvPicPr>
+                  </pic:nvPicPr>
+                  <pic:blipFill>
+                    <a:blip r:embed="rId24" cstate="print">
+                      <a:extLst>
+                        <a:ext uri="{28A0092B-C50C-407E-A947-70E740481C1C}">
+                          <a14:useLocalDpi xmlns:a14="http://schemas.microsoft.com/office/drawing/2010/main" val="0"/>
+                        </a:ext>
+                      </a:extLst>
+                    </a:blip>
+                    <a:srcRect/>
+                    <a:stretch>
+                      <a:fillRect/>
+                    </a:stretch>
+                  </pic:blipFill>
+                  <pic:spPr bwMode="auto">
+                    <a:xfrm>
+                      <a:off x="0" y="0"/>
+                      <a:ext cx="1401237" cy="1401237"/>
+                    </a:xfrm>
+                    <a:prstGeom prst="rect">
+                      <a:avLst/>
+                    </a:prstGeom>
+                    <a:noFill/>
+                    <a:ln>
+                      <a:noFill/>
+                    </a:ln>
+                  </pic:spPr>
+                </pic:pic>
+              </a:graphicData>
+            </a:graphic>
+          </wp:inline>
+        </w:drawing>
+      </w:r>
+      <w:r>
+        <w:rPr>
+          <w:noProof/>
+          <w:lang w:val="en-US"/>
+        </w:rPr>
+        <w:drawing>
+          <wp:inline distT="0" distB="0" distL="0" distR="0" wp14:anchorId="23F9A509" wp14:editId="1E143C20">
+            <wp:extent cx="1396577" cy="1396577"/>
+            <wp:effectExtent l="0" t="0" r="0" b="0"/>
+            <wp:docPr id="21" name="Afbeelding 21"/>
+            <wp:cNvGraphicFramePr>
+              <a:graphicFrameLocks xmlns:a="http://schemas.openxmlformats.org/drawingml/2006/main" noChangeAspect="1"/>
+            </wp:cNvGraphicFramePr>
+            <a:graphic xmlns:a="http://schemas.openxmlformats.org/drawingml/2006/main">
+              <a:graphicData uri="http://schemas.openxmlformats.org/drawingml/2006/picture">
+                <pic:pic xmlns:pic="http://schemas.openxmlformats.org/drawingml/2006/picture">
+                  <pic:nvPicPr>
+                    <pic:cNvPr id="0" name="Picture 1"/>
+                    <pic:cNvPicPr>
+                      <a:picLocks noChangeAspect="1" noChangeArrowheads="1"/>
+                    </pic:cNvPicPr>
+                  </pic:nvPicPr>
+                  <pic:blipFill>
+                    <a:blip r:embed="rId25" cstate="print">
+                      <a:extLst>
+                        <a:ext uri="{28A0092B-C50C-407E-A947-70E740481C1C}">
+                          <a14:useLocalDpi xmlns:a14="http://schemas.microsoft.com/office/drawing/2010/main" val="0"/>
+                        </a:ext>
+                      </a:extLst>
+                    </a:blip>
+                    <a:srcRect/>
+                    <a:stretch>
+                      <a:fillRect/>
+                    </a:stretch>
+                  </pic:blipFill>
+                  <pic:spPr bwMode="auto">
+                    <a:xfrm>
+                      <a:off x="0" y="0"/>
+                      <a:ext cx="1428116" cy="1428116"/>
+                    </a:xfrm>
+                    <a:prstGeom prst="rect">
+                      <a:avLst/>
+                    </a:prstGeom>
+                    <a:noFill/>
+                    <a:ln>
+                      <a:noFill/>
+                    </a:ln>
+                  </pic:spPr>
+                </pic:pic>
+              </a:graphicData>
+            </a:graphic>
+          </wp:inline>
+        </w:drawing>
+      </w:r>
+      <w:r>
+        <w:rPr>
+          <w:noProof/>
+          <w:lang w:val="en-US"/>
+        </w:rPr>
+        <w:drawing>
+          <wp:inline distT="0" distB="0" distL="0" distR="0" wp14:anchorId="0F342724" wp14:editId="2C98744E">
+            <wp:extent cx="1388533" cy="1388533"/>
+            <wp:effectExtent l="0" t="0" r="2540" b="2540"/>
+            <wp:docPr id="22" name="Afbeelding 22"/>
+            <wp:cNvGraphicFramePr>
+              <a:graphicFrameLocks xmlns:a="http://schemas.openxmlformats.org/drawingml/2006/main" noChangeAspect="1"/>
+            </wp:cNvGraphicFramePr>
+            <a:graphic xmlns:a="http://schemas.openxmlformats.org/drawingml/2006/main">
+              <a:graphicData uri="http://schemas.openxmlformats.org/drawingml/2006/picture">
+                <pic:pic xmlns:pic="http://schemas.openxmlformats.org/drawingml/2006/picture">
+                  <pic:nvPicPr>
+                    <pic:cNvPr id="0" name="Picture 2"/>
+                    <pic:cNvPicPr>
+                      <a:picLocks noChangeAspect="1" noChangeArrowheads="1"/>
+                    </pic:cNvPicPr>
+                  </pic:nvPicPr>
+                  <pic:blipFill>
+                    <a:blip r:embed="rId26" cstate="print">
+                      <a:extLst>
+                        <a:ext uri="{28A0092B-C50C-407E-A947-70E740481C1C}">
+                          <a14:useLocalDpi xmlns:a14="http://schemas.microsoft.com/office/drawing/2010/main" val="0"/>
+                        </a:ext>
+                      </a:extLst>
+                    </a:blip>
+                    <a:srcRect/>
+                    <a:stretch>
+                      <a:fillRect/>
+                    </a:stretch>
+                  </pic:blipFill>
+                  <pic:spPr bwMode="auto">
+                    <a:xfrm>
+                      <a:off x="0" y="0"/>
+                      <a:ext cx="1402865" cy="1402865"/>
+                    </a:xfrm>
+                    <a:prstGeom prst="rect">
+                      <a:avLst/>
+                    </a:prstGeom>
+                    <a:noFill/>
+                    <a:ln>
+                      <a:noFill/>
+                    </a:ln>
+                  </pic:spPr>
+                </pic:pic>
+              </a:graphicData>
+            </a:graphic>
+          </wp:inline>
+        </w:drawing>
+      </w:r>
+    </w:p>
+    <w:p>
+      <w:pPr>
+        <w:rPr>
+          <w:lang w:val="en-US"/>
+        </w:rPr>
+      </w:pPr>
+      <w:r>
+        <w:rPr>
+          <w:lang w:val="en-US"/>
+        </w:rPr>
+        <w:br w:type="page"/>
+      </w:r>
+    </w:p>
+    <w:p>
+      <w:pPr>
+        <w:rPr>
+          <w:lang w:val="en-US"/>
+        </w:rPr>
+      </w:pPr>
+      <w:r>
+        <w:rPr>
+          <w:lang w:val="en-US"/>
+        </w:rPr>
+        <w:lastRenderedPageBreak/>
+        <w:t>Weight (6) + no tolerance</w:t>
+      </w:r>
+    </w:p>
+    <w:tbl>
+      <w:tblPr>
+        <w:tblStyle w:val="Tabelraster"/>
+        <w:tblW w:w="9067" w:type="dxa"/>
+        <w:tblLook w:val="04A0" w:firstRow="1" w:lastRow="0" w:firstColumn="1" w:lastColumn="0" w:noHBand="0" w:noVBand="1"/>
+      </w:tblPr>
+      <w:tblGrid>
+        <w:gridCol w:w="7225"/>
+        <w:gridCol w:w="1842"/>
+      </w:tblGrid>
+      <w:tr>
+        <w:tc>
+          <w:tcPr>
+            <w:tcW w:w="7225" w:type="dxa"/>
+          </w:tcPr>
+          <w:p>
+            <w:pPr>
+              <w:rPr>
+                <w:lang w:val="en-US"/>
+              </w:rPr>
+            </w:pPr>
+            <w:r>
+              <w:rPr>
+                <w:lang w:val="en-US"/>
+              </w:rPr>
+              <w:t>Metric</w:t>
+            </w:r>
+          </w:p>
+        </w:tc>
+        <w:tc>
+          <w:tcPr>
+            <w:tcW w:w="1842" w:type="dxa"/>
+          </w:tcPr>
+          <w:p>
+            <w:pPr>
+              <w:rPr>
+                <w:lang w:val="en-US"/>
+              </w:rPr>
+            </w:pPr>
+            <w:r>
+              <w:rPr>
+                <w:lang w:val="en-US"/>
+              </w:rPr>
+              <w:t>Score</w:t>
+            </w:r>
+          </w:p>
+        </w:tc>
+      </w:tr>
+      <w:tr>
+        <w:tc>
+          <w:tcPr>
+            <w:tcW w:w="7225" w:type="dxa"/>
+          </w:tcPr>
+          <w:p>
+            <w:pPr>
+              <w:rPr>
+                <w:lang w:val="en-US"/>
+              </w:rPr>
+            </w:pPr>
+            <w:r>
+              <w:rPr>
+                <w:lang w:val="en-US"/>
+              </w:rPr>
+              <w:t>Average number of features changed</w:t>
+            </w:r>
+          </w:p>
+        </w:tc>
+        <w:tc>
+          <w:tcPr>
+            <w:tcW w:w="1842" w:type="dxa"/>
+          </w:tcPr>
+          <w:p>
+            <w:pPr>
+              <w:rPr>
+                <w:lang w:val="en-US"/>
+              </w:rPr>
+            </w:pPr>
+            <w:r>
+              <w:rPr>
+                <w:lang w:val="en-US"/>
+              </w:rPr>
+              <w:t>8 (/19)</w:t>
+            </w:r>
+          </w:p>
+        </w:tc>
+      </w:tr>
+      <w:tr>
+        <w:tc>
+          <w:tcPr>
+            <w:tcW w:w="7225" w:type="dxa"/>
+          </w:tcPr>
+          <w:p>
+            <w:pPr>
+              <w:rPr>
+                <w:lang w:val="en-US"/>
+              </w:rPr>
+            </w:pPr>
+            <w:r>
+              <w:rPr>
+                <w:lang w:val="en-US"/>
+              </w:rPr>
+              <w:t>Average percentage of features changed with counterintuitive SHAP changes</w:t>
+            </w:r>
+          </w:p>
+        </w:tc>
+        <w:tc>
+          <w:tcPr>
+            <w:tcW w:w="1842" w:type="dxa"/>
+          </w:tcPr>
+          <w:p>
+            <w:pPr>
+              <w:rPr>
+                <w:lang w:val="en-US"/>
+              </w:rPr>
+            </w:pPr>
+            <w:r>
+              <w:rPr>
+                <w:lang w:val="en-US"/>
+              </w:rPr>
+              <w:t>29% (~2/8)</w:t>
+            </w:r>
+          </w:p>
+        </w:tc>
+      </w:tr>
+      <w:tr>
+        <w:tc>
+          <w:tcPr>
+            <w:tcW w:w="7225" w:type="dxa"/>
+          </w:tcPr>
+          <w:p>
+            <w:pPr>
+              <w:rPr>
+                <w:lang w:val="en-US"/>
+              </w:rPr>
+            </w:pPr>
+            <w:r>
+              <w:rPr>
+                <w:lang w:val="en-US"/>
+              </w:rPr>
+              <w:t>Average distance to the profile</w:t>
+            </w:r>
+          </w:p>
+        </w:tc>
+        <w:tc>
+          <w:tcPr>
+            <w:tcW w:w="1842" w:type="dxa"/>
+          </w:tcPr>
+          <w:p>
+            <w:pPr>
+              <w:rPr>
+                <w:lang w:val="en-US"/>
+              </w:rPr>
+            </w:pPr>
+            <w:r>
+              <w:rPr>
+                <w:lang w:val="en-US"/>
+              </w:rPr>
+              <w:t>0.049 (/1)</w:t>
+            </w:r>
+          </w:p>
+        </w:tc>
+      </w:tr>
+      <w:tr>
+        <w:tc>
+          <w:tcPr>
+            <w:tcW w:w="7225" w:type="dxa"/>
+          </w:tcPr>
+          <w:p>
+            <w:pPr>
+              <w:rPr>
+                <w:lang w:val="en-US"/>
+              </w:rPr>
+            </w:pPr>
+            <w:r>
+              <w:rPr>
+                <w:lang w:val="en-US"/>
+              </w:rPr>
+              <w:t>Average distance to the closest training point</w:t>
+            </w:r>
+          </w:p>
+        </w:tc>
+        <w:tc>
+          <w:tcPr>
+            <w:tcW w:w="1842" w:type="dxa"/>
+          </w:tcPr>
+          <w:p>
+            <w:pPr>
+              <w:rPr>
+                <w:lang w:val="en-US"/>
+              </w:rPr>
+            </w:pPr>
+            <w:r>
+              <w:rPr>
+                <w:lang w:val="en-US"/>
+              </w:rPr>
+              <w:t>0 (/1)</w:t>
+            </w:r>
+          </w:p>
+        </w:tc>
+      </w:tr>
+    </w:tbl>
+    <w:p>
+      <w:pPr>
+        <w:rPr>
+          <w:lang w:val="en-US"/>
+        </w:rPr>
+      </w:pPr>
+    </w:p>
+    <w:p>
+      <w:pPr>
+        <w:rPr>
+          <w:lang w:val="en-US"/>
+        </w:rPr>
+      </w:pPr>
+      <w:r>
+        <w:rPr>
+          <w:noProof/>
+          <w:lang w:val="en-US"/>
+        </w:rPr>
+        <w:drawing>
+          <wp:inline distT="0" distB="0" distL="0" distR="0" wp14:anchorId="5F2B0721" wp14:editId="0E706932">
+            <wp:extent cx="1828800" cy="1828800"/>
+            <wp:effectExtent l="0" t="0" r="0" b="0"/>
+            <wp:docPr id="25" name="Afbeelding 25"/>
+            <wp:cNvGraphicFramePr>
+              <a:graphicFrameLocks xmlns:a="http://schemas.openxmlformats.org/drawingml/2006/main" noChangeAspect="1"/>
+            </wp:cNvGraphicFramePr>
+            <a:graphic xmlns:a="http://schemas.openxmlformats.org/drawingml/2006/main">
+              <a:graphicData uri="http://schemas.openxmlformats.org/drawingml/2006/picture">
+                <pic:pic xmlns:pic="http://schemas.openxmlformats.org/drawingml/2006/picture">
+                  <pic:nvPicPr>
+                    <pic:cNvPr id="0" name="Picture 5"/>
+                    <pic:cNvPicPr>
+                      <a:picLocks noChangeAspect="1" noChangeArrowheads="1"/>
+                    </pic:cNvPicPr>
+                  </pic:nvPicPr>
+                  <pic:blipFill>
+                    <a:blip r:embed="rId27" cstate="print">
+                      <a:extLst>
+                        <a:ext uri="{28A0092B-C50C-407E-A947-70E740481C1C}">
+                          <a14:useLocalDpi xmlns:a14="http://schemas.microsoft.com/office/drawing/2010/main" val="0"/>
+                        </a:ext>
+                      </a:extLst>
+                    </a:blip>
+                    <a:srcRect/>
+                    <a:stretch>
+                      <a:fillRect/>
+                    </a:stretch>
+                  </pic:blipFill>
+                  <pic:spPr bwMode="auto">
+                    <a:xfrm>
+                      <a:off x="0" y="0"/>
+                      <a:ext cx="1842677" cy="1842677"/>
+                    </a:xfrm>
+                    <a:prstGeom prst="rect">
+                      <a:avLst/>
+                    </a:prstGeom>
+                    <a:noFill/>
+                    <a:ln>
+                      <a:noFill/>
+                    </a:ln>
+                  </pic:spPr>
+                </pic:pic>
+              </a:graphicData>
+            </a:graphic>
+          </wp:inline>
+        </w:drawing>
+      </w:r>
+      <w:r>
+        <w:rPr>
+          <w:noProof/>
+          <w:lang w:val="en-US"/>
+        </w:rPr>
+        <w:drawing>
+          <wp:inline distT="0" distB="0" distL="0" distR="0" wp14:anchorId="000EA5F8" wp14:editId="2D979FFB">
+            <wp:extent cx="1837266" cy="1837266"/>
+            <wp:effectExtent l="0" t="0" r="0" b="0"/>
+            <wp:docPr id="26" name="Afbeelding 26"/>
+            <wp:cNvGraphicFramePr>
+              <a:graphicFrameLocks xmlns:a="http://schemas.openxmlformats.org/drawingml/2006/main" noChangeAspect="1"/>
+            </wp:cNvGraphicFramePr>
+            <a:graphic xmlns:a="http://schemas.openxmlformats.org/drawingml/2006/main">
+              <a:graphicData uri="http://schemas.openxmlformats.org/drawingml/2006/picture">
+                <pic:pic xmlns:pic="http://schemas.openxmlformats.org/drawingml/2006/picture">
+                  <pic:nvPicPr>
+                    <pic:cNvPr id="0" name="Picture 6"/>
+                    <pic:cNvPicPr>
+                      <a:picLocks noChangeAspect="1" noChangeArrowheads="1"/>
+                    </pic:cNvPicPr>
+                  </pic:nvPicPr>
+                  <pic:blipFill>
+                    <a:blip r:embed="rId28" cstate="print">
+                      <a:extLst>
+                        <a:ext uri="{28A0092B-C50C-407E-A947-70E740481C1C}">
+                          <a14:useLocalDpi xmlns:a14="http://schemas.microsoft.com/office/drawing/2010/main" val="0"/>
+                        </a:ext>
+                      </a:extLst>
+                    </a:blip>
+                    <a:srcRect/>
+                    <a:stretch>
+                      <a:fillRect/>
+                    </a:stretch>
+                  </pic:blipFill>
+                  <pic:spPr bwMode="auto">
+                    <a:xfrm>
+                      <a:off x="0" y="0"/>
+                      <a:ext cx="1846792" cy="1846792"/>
+                    </a:xfrm>
+                    <a:prstGeom prst="rect">
+                      <a:avLst/>
+                    </a:prstGeom>
+                    <a:noFill/>
+                    <a:ln>
+                      <a:noFill/>
+                    </a:ln>
+                  </pic:spPr>
+                </pic:pic>
+              </a:graphicData>
+            </a:graphic>
+          </wp:inline>
+        </w:drawing>
+      </w:r>
+      <w:r>
+        <w:rPr>
+          <w:noProof/>
+          <w:lang w:val="en-US"/>
+        </w:rPr>
+        <w:drawing>
+          <wp:inline distT="0" distB="0" distL="0" distR="0" wp14:anchorId="32C665EC" wp14:editId="6D31DA9D">
+            <wp:extent cx="1828800" cy="1828800"/>
+            <wp:effectExtent l="0" t="0" r="0" b="0"/>
+            <wp:docPr id="27" name="Afbeelding 27"/>
+            <wp:cNvGraphicFramePr>
+              <a:graphicFrameLocks xmlns:a="http://schemas.openxmlformats.org/drawingml/2006/main" noChangeAspect="1"/>
+            </wp:cNvGraphicFramePr>
+            <a:graphic xmlns:a="http://schemas.openxmlformats.org/drawingml/2006/main">
+              <a:graphicData uri="http://schemas.openxmlformats.org/drawingml/2006/picture">
+                <pic:pic xmlns:pic="http://schemas.openxmlformats.org/drawingml/2006/picture">
+                  <pic:nvPicPr>
+                    <pic:cNvPr id="0" name="Picture 7"/>
+                    <pic:cNvPicPr>
+                      <a:picLocks noChangeAspect="1" noChangeArrowheads="1"/>
+                    </pic:cNvPicPr>
+                  </pic:nvPicPr>
+                  <pic:blipFill>
+                    <a:blip r:embed="rId29" cstate="print">
+                      <a:extLst>
+                        <a:ext uri="{28A0092B-C50C-407E-A947-70E740481C1C}">
+                          <a14:useLocalDpi xmlns:a14="http://schemas.microsoft.com/office/drawing/2010/main" val="0"/>
+                        </a:ext>
+                      </a:extLst>
+                    </a:blip>
+                    <a:srcRect/>
+                    <a:stretch>
+                      <a:fillRect/>
+                    </a:stretch>
+                  </pic:blipFill>
+                  <pic:spPr bwMode="auto">
+                    <a:xfrm>
+                      <a:off x="0" y="0"/>
+                      <a:ext cx="1844639" cy="1844639"/>
+                    </a:xfrm>
+                    <a:prstGeom prst="rect">
+                      <a:avLst/>
+                    </a:prstGeom>
+                    <a:noFill/>
+                    <a:ln>
+                      <a:noFill/>
+                    </a:ln>
+                  </pic:spPr>
+                </pic:pic>
+              </a:graphicData>
+            </a:graphic>
+          </wp:inline>
+        </w:drawing>
+      </w:r>
+    </w:p>
+    <w:p>
+      <w:pPr>
+        <w:rPr>
+          <w:lang w:val="en-US"/>
+        </w:rPr>
+      </w:pPr>
+    </w:p>
+    <w:p>
+      <w:pPr>
+        <w:rPr>
+          <w:lang w:val="en-US"/>
+        </w:rPr>
+      </w:pPr>
+      <w:r>
+        <w:rPr>
+          <w:lang w:val="en-US"/>
+        </w:rPr>
+        <w:t>Pareto + filter</w:t>
+      </w:r>
+    </w:p>
+    <w:tbl>
+      <w:tblPr>
+        <w:tblStyle w:val="Tabelraster"/>
+        <w:tblW w:w="9067" w:type="dxa"/>
+        <w:tblLook w:val="04A0" w:firstRow="1" w:lastRow="0" w:firstColumn="1" w:lastColumn="0" w:noHBand="0" w:noVBand="1"/>
+      </w:tblPr>
+      <w:tblGrid>
+        <w:gridCol w:w="7225"/>
+        <w:gridCol w:w="1842"/>
+      </w:tblGrid>
+      <w:tr>
+        <w:tc>
+          <w:tcPr>
+            <w:tcW w:w="7225" w:type="dxa"/>
+          </w:tcPr>
+          <w:p>
+            <w:pPr>
+              <w:rPr>
+                <w:lang w:val="en-US"/>
+              </w:rPr>
+            </w:pPr>
+            <w:r>
+              <w:rPr>
+                <w:lang w:val="en-US"/>
+              </w:rPr>
+              <w:t>Metric</w:t>
+            </w:r>
+          </w:p>
+        </w:tc>
+        <w:tc>
+          <w:tcPr>
+            <w:tcW w:w="1842" w:type="dxa"/>
+          </w:tcPr>
+          <w:p>
+            <w:pPr>
+              <w:rPr>
+                <w:lang w:val="en-US"/>
+              </w:rPr>
+            </w:pPr>
+            <w:r>
+              <w:rPr>
+                <w:lang w:val="en-US"/>
+              </w:rPr>
+              <w:t>Score</w:t>
+            </w:r>
+          </w:p>
+        </w:tc>
+      </w:tr>
+      <w:tr>
+        <w:tc>
+          <w:tcPr>
+            <w:tcW w:w="7225" w:type="dxa"/>
+          </w:tcPr>
+          <w:p>
+            <w:pPr>
+              <w:rPr>
+                <w:lang w:val="en-US"/>
+              </w:rPr>
+            </w:pPr>
+            <w:r>
+              <w:rPr>
+                <w:lang w:val="en-US"/>
+              </w:rPr>
+              <w:t>Average number of features changed</w:t>
+            </w:r>
+          </w:p>
+        </w:tc>
+        <w:tc>
+          <w:tcPr>
+            <w:tcW w:w="1842" w:type="dxa"/>
+          </w:tcPr>
+          <w:p>
+            <w:pPr>
+              <w:rPr>
+                <w:lang w:val="en-US"/>
+              </w:rPr>
+            </w:pPr>
+            <w:r>
+              <w:rPr>
+                <w:lang w:val="en-US"/>
+              </w:rPr>
+              <w:t>4 (/19)</w:t>
+            </w:r>
+          </w:p>
+        </w:tc>
+      </w:tr>
+      <w:tr>
+        <w:tc>
+          <w:tcPr>
+            <w:tcW w:w="7225" w:type="dxa"/>
+          </w:tcPr>
+          <w:p>
+            <w:pPr>
+              <w:rPr>
+                <w:lang w:val="en-US"/>
+              </w:rPr>
+            </w:pPr>
+            <w:r>
+              <w:rPr>
+                <w:lang w:val="en-US"/>
+              </w:rPr>
+              <w:t>Average percentage of features changed with counterintuitive SHAP changes</w:t>
+            </w:r>
+          </w:p>
+        </w:tc>
+        <w:tc>
+          <w:tcPr>
+            <w:tcW w:w="1842" w:type="dxa"/>
+          </w:tcPr>
+          <w:p>
+            <w:pPr>
+              <w:rPr>
+                <w:lang w:val="en-US"/>
+              </w:rPr>
+            </w:pPr>
+            <w:r>
+              <w:rPr>
+                <w:lang w:val="en-US"/>
+              </w:rPr>
+              <w:t>2</w:t>
+            </w:r>
+            <w:r>
+              <w:rPr>
+                <w:lang w:val="en-US"/>
+              </w:rPr>
+              <w:t>%</w:t>
+            </w:r>
+          </w:p>
+        </w:tc>
+      </w:tr>
+      <w:tr>
+        <w:tc>
+          <w:tcPr>
+            <w:tcW w:w="7225" w:type="dxa"/>
+          </w:tcPr>
+          <w:p>
+            <w:pPr>
+              <w:rPr>
+                <w:lang w:val="en-US"/>
+              </w:rPr>
+            </w:pPr>
+            <w:r>
+              <w:rPr>
+                <w:lang w:val="en-US"/>
+              </w:rPr>
+              <w:t>Average distance to the profile</w:t>
+            </w:r>
+          </w:p>
+        </w:tc>
+        <w:tc>
+          <w:tcPr>
+            <w:tcW w:w="1842" w:type="dxa"/>
+          </w:tcPr>
+          <w:p>
+            <w:pPr>
+              <w:rPr>
+                <w:lang w:val="en-US"/>
+              </w:rPr>
+            </w:pPr>
+            <w:r>
+              <w:rPr>
+                <w:lang w:val="en-US"/>
+              </w:rPr>
+              <w:t>0.024 (/1)</w:t>
+            </w:r>
+          </w:p>
+        </w:tc>
+      </w:tr>
+      <w:tr>
+        <w:tc>
+          <w:tcPr>
+            <w:tcW w:w="7225" w:type="dxa"/>
+          </w:tcPr>
+          <w:p>
+            <w:pPr>
+              <w:rPr>
+                <w:lang w:val="en-US"/>
+              </w:rPr>
+            </w:pPr>
+            <w:r>
+              <w:rPr>
+                <w:lang w:val="en-US"/>
+              </w:rPr>
+              <w:t>Average distance to the closest training point</w:t>
+            </w:r>
+          </w:p>
+        </w:tc>
+        <w:tc>
+          <w:tcPr>
+            <w:tcW w:w="1842" w:type="dxa"/>
+          </w:tcPr>
+          <w:p>
+            <w:pPr>
+              <w:rPr>
+                <w:lang w:val="en-US"/>
+              </w:rPr>
+            </w:pPr>
+            <w:r>
+              <w:rPr>
+                <w:lang w:val="en-US"/>
+              </w:rPr>
+              <w:t>0.024 (/1)</w:t>
+            </w:r>
+          </w:p>
+        </w:tc>
+      </w:tr>
+    </w:tbl>
+    <w:p>
+      <w:pPr>
+        <w:rPr>
+          <w:lang w:val="en-US"/>
+        </w:rPr>
+      </w:pPr>
+    </w:p>
+    <w:p>
+      <w:pPr>
+        <w:rPr>
+          <w:lang w:val="en-US"/>
+        </w:rPr>
+      </w:pPr>
+      <w:r>
+        <w:rPr>
+          <w:noProof/>
+          <w:lang w:val="en-US"/>
+        </w:rPr>
+        <w:drawing>
+          <wp:inline distT="0" distB="0" distL="0" distR="0" wp14:anchorId="7FD0EEFF" wp14:editId="1F6D6555">
+            <wp:extent cx="1371600" cy="1371600"/>
+            <wp:effectExtent l="0" t="0" r="0" b="0"/>
+            <wp:docPr id="23" name="Afbeelding 23"/>
+            <wp:cNvGraphicFramePr>
+              <a:graphicFrameLocks xmlns:a="http://schemas.openxmlformats.org/drawingml/2006/main" noChangeAspect="1"/>
+            </wp:cNvGraphicFramePr>
+            <a:graphic xmlns:a="http://schemas.openxmlformats.org/drawingml/2006/main">
+              <a:graphicData uri="http://schemas.openxmlformats.org/drawingml/2006/picture">
+                <pic:pic xmlns:pic="http://schemas.openxmlformats.org/drawingml/2006/picture">
+                  <pic:nvPicPr>
+                    <pic:cNvPr id="0" name="Picture 1"/>
+                    <pic:cNvPicPr>
+                      <a:picLocks noChangeAspect="1" noChangeArrowheads="1"/>
+                    </pic:cNvPicPr>
+                  </pic:nvPicPr>
+                  <pic:blipFill>
+                    <a:blip r:embed="rId30" cstate="print">
+                      <a:extLst>
+                        <a:ext uri="{28A0092B-C50C-407E-A947-70E740481C1C}">
+                          <a14:useLocalDpi xmlns:a14="http://schemas.microsoft.com/office/drawing/2010/main" val="0"/>
+                        </a:ext>
+                      </a:extLst>
+                    </a:blip>
+                    <a:srcRect/>
+                    <a:stretch>
+                      <a:fillRect/>
+                    </a:stretch>
+                  </pic:blipFill>
+                  <pic:spPr bwMode="auto">
+                    <a:xfrm>
+                      <a:off x="0" y="0"/>
+                      <a:ext cx="1371600" cy="1371600"/>
+                    </a:xfrm>
+                    <a:prstGeom prst="rect">
+                      <a:avLst/>
+                    </a:prstGeom>
+                    <a:noFill/>
+                    <a:ln>
+                      <a:noFill/>
+                    </a:ln>
+                  </pic:spPr>
+                </pic:pic>
+              </a:graphicData>
+            </a:graphic>
+          </wp:inline>
+        </w:drawing>
+      </w:r>
+      <w:r>
+        <w:rPr>
+          <w:noProof/>
+          <w:lang w:val="en-US"/>
+        </w:rPr>
+        <w:drawing>
+          <wp:inline distT="0" distB="0" distL="0" distR="0" wp14:anchorId="2AA70504" wp14:editId="1CC8B4EA">
+            <wp:extent cx="1371600" cy="1371600"/>
+            <wp:effectExtent l="0" t="0" r="0" b="0"/>
+            <wp:docPr id="24" name="Afbeelding 24"/>
+            <wp:cNvGraphicFramePr>
+              <a:graphicFrameLocks xmlns:a="http://schemas.openxmlformats.org/drawingml/2006/main" noChangeAspect="1"/>
+            </wp:cNvGraphicFramePr>
+            <a:graphic xmlns:a="http://schemas.openxmlformats.org/drawingml/2006/main">
+              <a:graphicData uri="http://schemas.openxmlformats.org/drawingml/2006/picture">
+                <pic:pic xmlns:pic="http://schemas.openxmlformats.org/drawingml/2006/picture">
+                  <pic:nvPicPr>
+                    <pic:cNvPr id="0" name="Picture 2"/>
+                    <pic:cNvPicPr>
+                      <a:picLocks noChangeAspect="1" noChangeArrowheads="1"/>
+                    </pic:cNvPicPr>
+                  </pic:nvPicPr>
+                  <pic:blipFill>
+                    <a:blip r:embed="rId31" cstate="print">
+                      <a:extLst>
+                        <a:ext uri="{28A0092B-C50C-407E-A947-70E740481C1C}">
+                          <a14:useLocalDpi xmlns:a14="http://schemas.microsoft.com/office/drawing/2010/main" val="0"/>
+                        </a:ext>
+                      </a:extLst>
+                    </a:blip>
+                    <a:srcRect/>
+                    <a:stretch>
+                      <a:fillRect/>
+                    </a:stretch>
+                  </pic:blipFill>
+                  <pic:spPr bwMode="auto">
+                    <a:xfrm>
+                      <a:off x="0" y="0"/>
+                      <a:ext cx="1371600" cy="1371600"/>
+                    </a:xfrm>
+                    <a:prstGeom prst="rect">
+                      <a:avLst/>
+                    </a:prstGeom>
+                    <a:noFill/>
+                    <a:ln>
+                      <a:noFill/>
+                    </a:ln>
+                  </pic:spPr>
+                </pic:pic>
+              </a:graphicData>
+            </a:graphic>
+          </wp:inline>
+        </w:drawing>
+      </w:r>
+      <w:r>
+        <w:rPr>
+          <w:noProof/>
+          <w:lang w:val="en-US"/>
+        </w:rPr>
+        <w:drawing>
+          <wp:inline distT="0" distB="0" distL="0" distR="0" wp14:anchorId="2BF444DD" wp14:editId="7E2393FC">
+            <wp:extent cx="1363980" cy="1363980"/>
+            <wp:effectExtent l="0" t="0" r="7620" b="7620"/>
+            <wp:docPr id="28" name="Afbeelding 28"/>
+            <wp:cNvGraphicFramePr>
+              <a:graphicFrameLocks xmlns:a="http://schemas.openxmlformats.org/drawingml/2006/main" noChangeAspect="1"/>
+            </wp:cNvGraphicFramePr>
+            <a:graphic xmlns:a="http://schemas.openxmlformats.org/drawingml/2006/main">
+              <a:graphicData uri="http://schemas.openxmlformats.org/drawingml/2006/picture">
+                <pic:pic xmlns:pic="http://schemas.openxmlformats.org/drawingml/2006/picture">
+                  <pic:nvPicPr>
+                    <pic:cNvPr id="0" name="Picture 3"/>
+                    <pic:cNvPicPr>
+                      <a:picLocks noChangeAspect="1" noChangeArrowheads="1"/>
+                    </pic:cNvPicPr>
+                  </pic:nvPicPr>
+                  <pic:blipFill>
+                    <a:blip r:embed="rId32" cstate="print">
+                      <a:extLst>
+                        <a:ext uri="{28A0092B-C50C-407E-A947-70E740481C1C}">
+                          <a14:useLocalDpi xmlns:a14="http://schemas.microsoft.com/office/drawing/2010/main" val="0"/>
+                        </a:ext>
+                      </a:extLst>
+                    </a:blip>
+                    <a:srcRect/>
+                    <a:stretch>
+                      <a:fillRect/>
+                    </a:stretch>
+                  </pic:blipFill>
+                  <pic:spPr bwMode="auto">
+                    <a:xfrm>
+                      <a:off x="0" y="0"/>
+                      <a:ext cx="1363980" cy="1363980"/>
+                    </a:xfrm>
+                    <a:prstGeom prst="rect">
+                      <a:avLst/>
+                    </a:prstGeom>
+                    <a:noFill/>
+                    <a:ln>
+                      <a:noFill/>
+                    </a:ln>
+                  </pic:spPr>
+                </pic:pic>
+              </a:graphicData>
+            </a:graphic>
+          </wp:inline>
+        </w:drawing>
+      </w:r>
+      <w:r>
+        <w:rPr>
+          <w:noProof/>
+          <w:lang w:val="en-US"/>
+        </w:rPr>
+        <w:drawing>
+          <wp:inline distT="0" distB="0" distL="0" distR="0" wp14:anchorId="601911E9" wp14:editId="06A2B9FA">
+            <wp:extent cx="1371600" cy="1371600"/>
+            <wp:effectExtent l="0" t="0" r="0" b="0"/>
+            <wp:docPr id="29" name="Afbeelding 29"/>
+            <wp:cNvGraphicFramePr>
+              <a:graphicFrameLocks xmlns:a="http://schemas.openxmlformats.org/drawingml/2006/main" noChangeAspect="1"/>
+            </wp:cNvGraphicFramePr>
+            <a:graphic xmlns:a="http://schemas.openxmlformats.org/drawingml/2006/main">
+              <a:graphicData uri="http://schemas.openxmlformats.org/drawingml/2006/picture">
+                <pic:pic xmlns:pic="http://schemas.openxmlformats.org/drawingml/2006/picture">
+                  <pic:nvPicPr>
+                    <pic:cNvPr id="0" name="Picture 4"/>
+                    <pic:cNvPicPr>
+                      <a:picLocks noChangeAspect="1" noChangeArrowheads="1"/>
+                    </pic:cNvPicPr>
+                  </pic:nvPicPr>
+                  <pic:blipFill>
+                    <a:blip r:embed="rId33" cstate="print">
+                      <a:extLst>
+                        <a:ext uri="{28A0092B-C50C-407E-A947-70E740481C1C}">
+                          <a14:useLocalDpi xmlns:a14="http://schemas.microsoft.com/office/drawing/2010/main" val="0"/>
+                        </a:ext>
+                      </a:extLst>
+                    </a:blip>
+                    <a:srcRect/>
+                    <a:stretch>
+                      <a:fillRect/>
+                    </a:stretch>
+                  </pic:blipFill>
+                  <pic:spPr bwMode="auto">
+                    <a:xfrm>
+                      <a:off x="0" y="0"/>
+                      <a:ext cx="1371600" cy="1371600"/>
+                    </a:xfrm>
+                    <a:prstGeom prst="rect">
+                      <a:avLst/>
+                    </a:prstGeom>
+                    <a:noFill/>
+                    <a:ln>
+                      <a:noFill/>
+                    </a:ln>
+                  </pic:spPr>
+                </pic:pic>
+              </a:graphicData>
+            </a:graphic>
+          </wp:inline>
+        </w:drawing>
+      </w:r>
+    </w:p>
+    <w:p>
+      <w:pPr>
+        <w:rPr>
+          <w:lang w:val="en-US"/>
+        </w:rPr>
+      </w:pPr>
+      <w:r>
+        <w:rPr>
+          <w:lang w:val="en-US"/>
+        </w:rPr>
+        <w:br w:type="page"/>
+      </w:r>
+    </w:p>
+    <w:p>
+      <w:pPr>
+        <w:rPr>
+          <w:lang w:val="en-US"/>
+        </w:rPr>
+      </w:pPr>
+      <w:r>
+        <w:rPr>
+          <w:lang w:val="en-US"/>
+        </w:rPr>
+        <w:lastRenderedPageBreak/>
+        <w:t>Weight (6) + filter</w:t>
+      </w:r>
+    </w:p>
+    <w:tbl>
+      <w:tblPr>
+        <w:tblStyle w:val="Tabelraster"/>
+        <w:tblW w:w="9067" w:type="dxa"/>
+        <w:tblLook w:val="04A0" w:firstRow="1" w:lastRow="0" w:firstColumn="1" w:lastColumn="0" w:noHBand="0" w:noVBand="1"/>
+      </w:tblPr>
+      <w:tblGrid>
+        <w:gridCol w:w="7225"/>
+        <w:gridCol w:w="1842"/>
+      </w:tblGrid>
+      <w:tr>
+        <w:tc>
+          <w:tcPr>
+            <w:tcW w:w="7225" w:type="dxa"/>
+          </w:tcPr>
+          <w:p>
+            <w:pPr>
+              <w:rPr>
+                <w:lang w:val="en-US"/>
+              </w:rPr>
+            </w:pPr>
+            <w:r>
+              <w:rPr>
+                <w:lang w:val="en-US"/>
+              </w:rPr>
+              <w:t>Metric</w:t>
+            </w:r>
+          </w:p>
+        </w:tc>
+        <w:tc>
+          <w:tcPr>
+            <w:tcW w:w="1842" w:type="dxa"/>
+          </w:tcPr>
+          <w:p>
+            <w:pPr>
+              <w:rPr>
+                <w:lang w:val="en-US"/>
+              </w:rPr>
+            </w:pPr>
+            <w:r>
+              <w:rPr>
+                <w:lang w:val="en-US"/>
+              </w:rPr>
+              <w:t>Score</w:t>
+            </w:r>
+          </w:p>
+        </w:tc>
+      </w:tr>
+      <w:tr>
+        <w:tc>
+          <w:tcPr>
+            <w:tcW w:w="7225" w:type="dxa"/>
+          </w:tcPr>
+          <w:p>
+            <w:pPr>
+              <w:rPr>
+                <w:lang w:val="en-US"/>
+              </w:rPr>
+            </w:pPr>
+            <w:r>
+              <w:rPr>
+                <w:lang w:val="en-US"/>
+              </w:rPr>
+              <w:t>Average number of features changed</w:t>
+            </w:r>
+          </w:p>
+        </w:tc>
+        <w:tc>
+          <w:tcPr>
+            <w:tcW w:w="1842" w:type="dxa"/>
+          </w:tcPr>
+          <w:p>
+            <w:pPr>
+              <w:rPr>
+                <w:lang w:val="en-US"/>
+              </w:rPr>
+            </w:pPr>
+            <w:r>
+              <w:rPr>
+                <w:lang w:val="en-US"/>
+              </w:rPr>
+              <w:t>4</w:t>
+            </w:r>
+            <w:r>
+              <w:rPr>
+                <w:lang w:val="en-US"/>
+              </w:rPr>
+              <w:t xml:space="preserve"> (/19)</w:t>
+            </w:r>
+          </w:p>
+        </w:tc>
+      </w:tr>
+      <w:tr>
+        <w:tc>
+          <w:tcPr>
+            <w:tcW w:w="7225" w:type="dxa"/>
+          </w:tcPr>
+          <w:p>
+            <w:pPr>
+              <w:rPr>
+                <w:lang w:val="en-US"/>
+              </w:rPr>
+            </w:pPr>
+            <w:r>
+              <w:rPr>
+                <w:lang w:val="en-US"/>
+              </w:rPr>
+              <w:t>Average percentage of features changed with counterintuitive SHAP changes</w:t>
+            </w:r>
+          </w:p>
+        </w:tc>
+        <w:tc>
+          <w:tcPr>
+            <w:tcW w:w="1842" w:type="dxa"/>
+          </w:tcPr>
+          <w:p>
+            <w:pPr>
+              <w:rPr>
+                <w:lang w:val="en-US"/>
+              </w:rPr>
+            </w:pPr>
+            <w:r>
+              <w:rPr>
+                <w:lang w:val="en-US"/>
+              </w:rPr>
+              <w:t>3</w:t>
+            </w:r>
+            <w:r>
+              <w:rPr>
+                <w:lang w:val="en-US"/>
+              </w:rPr>
+              <w:t>%</w:t>
+            </w:r>
+          </w:p>
+        </w:tc>
+      </w:tr>
+      <w:tr>
+        <w:tc>
+          <w:tcPr>
+            <w:tcW w:w="7225" w:type="dxa"/>
+          </w:tcPr>
+          <w:p>
+            <w:pPr>
+              <w:rPr>
+                <w:lang w:val="en-US"/>
+              </w:rPr>
+            </w:pPr>
+            <w:r>
+              <w:rPr>
+                <w:lang w:val="en-US"/>
+              </w:rPr>
+              <w:t>Average distance to the profile</w:t>
+            </w:r>
+          </w:p>
+        </w:tc>
+        <w:tc>
+          <w:tcPr>
+            <w:tcW w:w="1842" w:type="dxa"/>
+          </w:tcPr>
+          <w:p>
+            <w:pPr>
+              <w:rPr>
+                <w:lang w:val="en-US"/>
+              </w:rPr>
+            </w:pPr>
+            <w:r>
+              <w:rPr>
+                <w:lang w:val="en-US"/>
+              </w:rPr>
+              <w:t>0.0</w:t>
+            </w:r>
+            <w:r>
+              <w:rPr>
+                <w:lang w:val="en-US"/>
+              </w:rPr>
+              <w:t>24</w:t>
+            </w:r>
+            <w:r>
+              <w:rPr>
+                <w:lang w:val="en-US"/>
+              </w:rPr>
+              <w:t xml:space="preserve"> (/1)</w:t>
+            </w:r>
+          </w:p>
+        </w:tc>
+      </w:tr>
+      <w:tr>
+        <w:tc>
+          <w:tcPr>
+            <w:tcW w:w="7225" w:type="dxa"/>
+          </w:tcPr>
+          <w:p>
+            <w:pPr>
+              <w:rPr>
+                <w:lang w:val="en-US"/>
+              </w:rPr>
+            </w:pPr>
+            <w:r>
+              <w:rPr>
+                <w:lang w:val="en-US"/>
+              </w:rPr>
+              <w:t>Average distance to the closest training point</w:t>
+            </w:r>
+          </w:p>
+        </w:tc>
+        <w:tc>
+          <w:tcPr>
+            <w:tcW w:w="1842" w:type="dxa"/>
+          </w:tcPr>
+          <w:p>
+            <w:pPr>
+              <w:rPr>
+                <w:lang w:val="en-US"/>
+              </w:rPr>
+            </w:pPr>
+            <w:r>
+              <w:rPr>
+                <w:lang w:val="en-US"/>
+              </w:rPr>
+              <w:t>0.0</w:t>
+            </w:r>
+            <w:r>
+              <w:rPr>
+                <w:lang w:val="en-US"/>
+              </w:rPr>
+              <w:t>24</w:t>
+            </w:r>
+            <w:r>
+              <w:rPr>
+                <w:lang w:val="en-US"/>
+              </w:rPr>
+              <w:t xml:space="preserve"> (/1)</w:t>
+            </w:r>
+          </w:p>
+        </w:tc>
+      </w:tr>
+    </w:tbl>
+    <w:p>
+      <w:pPr>
+        <w:rPr>
+          <w:lang w:val="en-US"/>
+        </w:rPr>
+      </w:pPr>
+    </w:p>
+    <w:p>
+      <w:pPr>
+        <w:rPr>
+          <w:lang w:val="en-US"/>
+        </w:rPr>
+      </w:pPr>
+      <w:r>
+        <w:rPr>
+          <w:noProof/>
+          <w:lang w:val="en-US"/>
+        </w:rPr>
+        <w:drawing>
+          <wp:inline distT="0" distB="0" distL="0" distR="0" wp14:anchorId="1D53BA88" wp14:editId="255FC281">
+            <wp:extent cx="1438910" cy="1438910"/>
+            <wp:effectExtent l="0" t="0" r="8890" b="8890"/>
+            <wp:docPr id="30" name="Afbeelding 30"/>
+            <wp:cNvGraphicFramePr>
+              <a:graphicFrameLocks xmlns:a="http://schemas.openxmlformats.org/drawingml/2006/main" noChangeAspect="1"/>
+            </wp:cNvGraphicFramePr>
+            <a:graphic xmlns:a="http://schemas.openxmlformats.org/drawingml/2006/main">
+              <a:graphicData uri="http://schemas.openxmlformats.org/drawingml/2006/picture">
+                <pic:pic xmlns:pic="http://schemas.openxmlformats.org/drawingml/2006/picture">
+                  <pic:nvPicPr>
+                    <pic:cNvPr id="0" name="Picture 5"/>
+                    <pic:cNvPicPr>
+                      <a:picLocks noChangeAspect="1" noChangeArrowheads="1"/>
+                    </pic:cNvPicPr>
+                  </pic:nvPicPr>
+                  <pic:blipFill>
+                    <a:blip r:embed="rId34" cstate="print">
+                      <a:extLst>
+                        <a:ext uri="{28A0092B-C50C-407E-A947-70E740481C1C}">
+                          <a14:useLocalDpi xmlns:a14="http://schemas.microsoft.com/office/drawing/2010/main" val="0"/>
+                        </a:ext>
+                      </a:extLst>
+                    </a:blip>
+                    <a:srcRect/>
+                    <a:stretch>
+                      <a:fillRect/>
+                    </a:stretch>
+                  </pic:blipFill>
+                  <pic:spPr bwMode="auto">
+                    <a:xfrm>
+                      <a:off x="0" y="0"/>
+                      <a:ext cx="1449964" cy="1449964"/>
+                    </a:xfrm>
+                    <a:prstGeom prst="rect">
+                      <a:avLst/>
+                    </a:prstGeom>
+                    <a:noFill/>
+                    <a:ln>
+                      <a:noFill/>
+                    </a:ln>
+                  </pic:spPr>
+                </pic:pic>
+              </a:graphicData>
+            </a:graphic>
+          </wp:inline>
+        </w:drawing>
+      </w:r>
+      <w:r>
+        <w:rPr>
+          <w:noProof/>
+          <w:lang w:val="en-US"/>
+        </w:rPr>
+        <w:drawing>
+          <wp:inline distT="0" distB="0" distL="0" distR="0" wp14:anchorId="1036E3F9" wp14:editId="7199858C">
+            <wp:extent cx="1447377" cy="1447377"/>
+            <wp:effectExtent l="0" t="0" r="635" b="635"/>
+            <wp:docPr id="31" name="Afbeelding 31"/>
+            <wp:cNvGraphicFramePr>
+              <a:graphicFrameLocks xmlns:a="http://schemas.openxmlformats.org/drawingml/2006/main" noChangeAspect="1"/>
+            </wp:cNvGraphicFramePr>
+            <a:graphic xmlns:a="http://schemas.openxmlformats.org/drawingml/2006/main">
+              <a:graphicData uri="http://schemas.openxmlformats.org/drawingml/2006/picture">
+                <pic:pic xmlns:pic="http://schemas.openxmlformats.org/drawingml/2006/picture">
+                  <pic:nvPicPr>
+                    <pic:cNvPr id="0" name="Picture 6"/>
+                    <pic:cNvPicPr>
+                      <a:picLocks noChangeAspect="1" noChangeArrowheads="1"/>
+                    </pic:cNvPicPr>
+                  </pic:nvPicPr>
+                  <pic:blipFill>
+                    <a:blip r:embed="rId35" cstate="print">
+                      <a:extLst>
+                        <a:ext uri="{28A0092B-C50C-407E-A947-70E740481C1C}">
+                          <a14:useLocalDpi xmlns:a14="http://schemas.microsoft.com/office/drawing/2010/main" val="0"/>
+                        </a:ext>
+                      </a:extLst>
+                    </a:blip>
+                    <a:srcRect/>
+                    <a:stretch>
+                      <a:fillRect/>
+                    </a:stretch>
+                  </pic:blipFill>
+                  <pic:spPr bwMode="auto">
+                    <a:xfrm>
+                      <a:off x="0" y="0"/>
+                      <a:ext cx="1457968" cy="1457968"/>
+                    </a:xfrm>
+                    <a:prstGeom prst="rect">
+                      <a:avLst/>
+                    </a:prstGeom>
+                    <a:noFill/>
+                    <a:ln>
+                      <a:noFill/>
+                    </a:ln>
+                  </pic:spPr>
+                </pic:pic>
+              </a:graphicData>
+            </a:graphic>
+          </wp:inline>
+        </w:drawing>
+      </w:r>
+      <w:r>
+        <w:rPr>
+          <w:noProof/>
+          <w:lang w:val="en-US"/>
+        </w:rPr>
+        <w:drawing>
+          <wp:inline distT="0" distB="0" distL="0" distR="0" wp14:anchorId="23B8F739" wp14:editId="458B3CCD">
+            <wp:extent cx="1448647" cy="1448647"/>
+            <wp:effectExtent l="0" t="0" r="0" b="0"/>
+            <wp:docPr id="32" name="Afbeelding 32"/>
+            <wp:cNvGraphicFramePr>
+              <a:graphicFrameLocks xmlns:a="http://schemas.openxmlformats.org/drawingml/2006/main" noChangeAspect="1"/>
+            </wp:cNvGraphicFramePr>
+            <a:graphic xmlns:a="http://schemas.openxmlformats.org/drawingml/2006/main">
+              <a:graphicData uri="http://schemas.openxmlformats.org/drawingml/2006/picture">
+                <pic:pic xmlns:pic="http://schemas.openxmlformats.org/drawingml/2006/picture">
+                  <pic:nvPicPr>
+                    <pic:cNvPr id="0" name="Picture 7"/>
+                    <pic:cNvPicPr>
+                      <a:picLocks noChangeAspect="1" noChangeArrowheads="1"/>
+                    </pic:cNvPicPr>
+                  </pic:nvPicPr>
+                  <pic:blipFill>
+                    <a:blip r:embed="rId36" cstate="print">
+                      <a:extLst>
+                        <a:ext uri="{28A0092B-C50C-407E-A947-70E740481C1C}">
+                          <a14:useLocalDpi xmlns:a14="http://schemas.microsoft.com/office/drawing/2010/main" val="0"/>
+                        </a:ext>
+                      </a:extLst>
+                    </a:blip>
+                    <a:srcRect/>
+                    <a:stretch>
+                      <a:fillRect/>
+                    </a:stretch>
+                  </pic:blipFill>
+                  <pic:spPr bwMode="auto">
+                    <a:xfrm>
+                      <a:off x="0" y="0"/>
+                      <a:ext cx="1499858" cy="1499858"/>
+                    </a:xfrm>
+                    <a:prstGeom prst="rect">
+                      <a:avLst/>
+                    </a:prstGeom>
+                    <a:noFill/>
+                    <a:ln>
+                      <a:noFill/>
+                    </a:ln>
+                  </pic:spPr>
+                </pic:pic>
+              </a:graphicData>
+            </a:graphic>
+          </wp:inline>
+        </w:drawing>
+      </w:r>
+      <w:r>
+        <w:rPr>
+          <w:noProof/>
+          <w:lang w:val="en-US"/>
+        </w:rPr>
+        <w:drawing>
+          <wp:inline distT="0" distB="0" distL="0" distR="0" wp14:anchorId="77EAB775" wp14:editId="3B89733D">
+            <wp:extent cx="1405255" cy="1405255"/>
+            <wp:effectExtent l="0" t="0" r="4445" b="4445"/>
+            <wp:docPr id="33" name="Afbeelding 33"/>
+            <wp:cNvGraphicFramePr>
+              <a:graphicFrameLocks xmlns:a="http://schemas.openxmlformats.org/drawingml/2006/main" noChangeAspect="1"/>
+            </wp:cNvGraphicFramePr>
+            <a:graphic xmlns:a="http://schemas.openxmlformats.org/drawingml/2006/main">
+              <a:graphicData uri="http://schemas.openxmlformats.org/drawingml/2006/picture">
+                <pic:pic xmlns:pic="http://schemas.openxmlformats.org/drawingml/2006/picture">
+                  <pic:nvPicPr>
+                    <pic:cNvPr id="0" name="Picture 8"/>
+                    <pic:cNvPicPr>
+                      <a:picLocks noChangeAspect="1" noChangeArrowheads="1"/>
+                    </pic:cNvPicPr>
+                  </pic:nvPicPr>
+                  <pic:blipFill>
+                    <a:blip r:embed="rId37" cstate="print">
+                      <a:extLst>
+                        <a:ext uri="{28A0092B-C50C-407E-A947-70E740481C1C}">
+                          <a14:useLocalDpi xmlns:a14="http://schemas.microsoft.com/office/drawing/2010/main" val="0"/>
+                        </a:ext>
+                      </a:extLst>
+                    </a:blip>
+                    <a:srcRect/>
+                    <a:stretch>
+                      <a:fillRect/>
+                    </a:stretch>
+                  </pic:blipFill>
+                  <pic:spPr bwMode="auto">
+                    <a:xfrm>
+                      <a:off x="0" y="0"/>
+                      <a:ext cx="1420037" cy="1420037"/>
+                    </a:xfrm>
+                    <a:prstGeom prst="rect">
+                      <a:avLst/>
+                    </a:prstGeom>
+                    <a:noFill/>
+                    <a:ln>
+                      <a:noFill/>
+                    </a:ln>
+                  </pic:spPr>
+                </pic:pic>
+              </a:graphicData>
+            </a:graphic>
+          </wp:inline>
+        </w:drawing>
+      </w:r>
+    </w:p>
+    <w:p>
+      <w:pPr>
+        <w:rPr>
+          <w:lang w:val="en-US"/>
+        </w:rPr>
+      </w:pPr>
+    </w:p>
+    <w:p>
+      <w:pPr>
+        <w:rPr>
+          <w:lang w:val="en-US"/>
+        </w:rPr>
+      </w:pPr>
+    </w:p>
+    <w:tbl>
+      <w:tblPr>
+        <w:tblStyle w:val="Tabelraster"/>
+        <w:tblW w:w="16012" w:type="dxa"/>
+        <w:tblLook w:val="04A0" w:firstRow="1" w:lastRow="0" w:firstColumn="1" w:lastColumn="0" w:noHBand="0" w:noVBand="1"/>
+      </w:tblPr>
+      <w:tblGrid>
+        <w:gridCol w:w="2122"/>
+        <w:gridCol w:w="2268"/>
+        <w:gridCol w:w="11622"/>
+      </w:tblGrid>
+      <w:tr>
+        <w:tc>
+          <w:tcPr>
+            <w:tcW w:w="2122" w:type="dxa"/>
+          </w:tcPr>
+          <w:p>
+            <w:pPr>
+              <w:rPr>
+                <w:lang w:val="en-US"/>
+              </w:rPr>
+            </w:pPr>
+            <w:r>
+              <w:rPr>
+                <w:lang w:val="en-US"/>
+              </w:rPr>
+              <w:t>Metric</w:t>
+            </w:r>
+          </w:p>
+        </w:tc>
+        <w:tc>
+          <w:tcPr>
+            <w:tcW w:w="2268" w:type="dxa"/>
+          </w:tcPr>
+          <w:p>
+            <w:pPr>
+              <w:rPr>
+                <w:lang w:val="en-US"/>
+              </w:rPr>
+            </w:pPr>
+          </w:p>
+        </w:tc>
+        <w:tc>
+          <w:tcPr>
+            <w:tcW w:w="11622" w:type="dxa"/>
+          </w:tcPr>
+          <w:p>
+            <w:pPr>
+              <w:rPr>
+                <w:lang w:val="en-US"/>
+              </w:rPr>
+            </w:pPr>
+            <w:r>
+              <w:rPr>
+                <w:lang w:val="en-US"/>
+              </w:rPr>
+              <w:t>DiCE</w:t>
+            </w:r>
+          </w:p>
+        </w:tc>
+      </w:tr>
+      <w:tr>
+        <w:tc>
+          <w:tcPr>
+            <w:tcW w:w="2122" w:type="dxa"/>
+          </w:tcPr>
+          <w:p>
+            <w:pPr>
+              <w:rPr>
+                <w:lang w:val="en-US"/>
+              </w:rPr>
+            </w:pPr>
+            <w:r>
+              <w:rPr>
+                <w:lang w:val="en-US"/>
+              </w:rPr>
+              <w:t>Average number of features changed</w:t>
+            </w:r>
+          </w:p>
+        </w:tc>
+        <w:tc>
+          <w:tcPr>
+            <w:tcW w:w="2268" w:type="dxa"/>
+          </w:tcPr>
+          <w:p>
+            <w:pPr>
+              <w:rPr>
+                <w:lang w:val="en-US"/>
+              </w:rPr>
+            </w:pPr>
+          </w:p>
+        </w:tc>
+        <w:tc>
+          <w:tcPr>
+            <w:tcW w:w="11622" w:type="dxa"/>
+          </w:tcPr>
+          <w:p>
+            <w:pPr>
+              <w:rPr>
+                <w:lang w:val="en-US"/>
+              </w:rPr>
+            </w:pPr>
+            <w:r>
+              <w:rPr>
+                <w:lang w:val="en-US"/>
+              </w:rPr>
+              <w:t>4 (/19)</w:t>
+            </w:r>
+          </w:p>
+        </w:tc>
+      </w:tr>
+      <w:tr>
+        <w:tc>
+          <w:tcPr>
+            <w:tcW w:w="2122" w:type="dxa"/>
+          </w:tcPr>
+          <w:p>
+            <w:pPr>
+              <w:rPr>
+                <w:lang w:val="en-US"/>
+              </w:rPr>
+            </w:pPr>
+            <w:r>
+              <w:rPr>
+                <w:lang w:val="en-US"/>
+              </w:rPr>
+              <w:t>Average percentage of features changed with counterintuitive SHAP changes</w:t>
+            </w:r>
+          </w:p>
+        </w:tc>
+        <w:tc>
+          <w:tcPr>
+            <w:tcW w:w="2268" w:type="dxa"/>
+          </w:tcPr>
+          <w:p>
+            <w:pPr>
+              <w:rPr>
+                <w:lang w:val="en-US"/>
+              </w:rPr>
+            </w:pPr>
+          </w:p>
+        </w:tc>
+        <w:tc>
+          <w:tcPr>
+            <w:tcW w:w="11622" w:type="dxa"/>
+          </w:tcPr>
+          <w:p>
+            <w:pPr>
+              <w:rPr>
+                <w:lang w:val="en-US"/>
+              </w:rPr>
+            </w:pPr>
+            <w:r>
+              <w:rPr>
+                <w:lang w:val="en-US"/>
+              </w:rPr>
+              <w:t>3%</w:t>
+            </w:r>
+          </w:p>
+        </w:tc>
+      </w:tr>
+      <w:tr>
+        <w:tc>
+          <w:tcPr>
+            <w:tcW w:w="2122" w:type="dxa"/>
+          </w:tcPr>
+          <w:p>
+            <w:pPr>
+              <w:rPr>
+                <w:lang w:val="en-US"/>
+              </w:rPr>
+            </w:pPr>
+            <w:r>
+              <w:rPr>
+                <w:lang w:val="en-US"/>
+              </w:rPr>
+              <w:t>Average distance to the profile</w:t>
+            </w:r>
+          </w:p>
+        </w:tc>
+        <w:tc>
+          <w:tcPr>
+            <w:tcW w:w="2268" w:type="dxa"/>
+          </w:tcPr>
+          <w:p>
+            <w:pPr>
+              <w:rPr>
+                <w:lang w:val="en-US"/>
+              </w:rPr>
+            </w:pPr>
+          </w:p>
+        </w:tc>
+        <w:tc>
+          <w:tcPr>
+            <w:tcW w:w="11622" w:type="dxa"/>
+          </w:tcPr>
+          <w:p>
+            <w:pPr>
+              <w:rPr>
+                <w:lang w:val="en-US"/>
+              </w:rPr>
+            </w:pPr>
+            <w:r>
+              <w:rPr>
+                <w:lang w:val="en-US"/>
+              </w:rPr>
+              <w:t>0.024 (/1)</w:t>
+            </w:r>
+          </w:p>
+        </w:tc>
+      </w:tr>
+      <w:tr>
+        <w:tc>
+          <w:tcPr>
+            <w:tcW w:w="2122" w:type="dxa"/>
+          </w:tcPr>
+          <w:p>
+            <w:pPr>
+              <w:rPr>
+                <w:lang w:val="en-US"/>
+              </w:rPr>
+            </w:pPr>
+            <w:r>
+              <w:rPr>
+                <w:lang w:val="en-US"/>
+              </w:rPr>
+              <w:t>Average distance to the closest training point</w:t>
+            </w:r>
+          </w:p>
+        </w:tc>
+        <w:tc>
+          <w:tcPr>
+            <w:tcW w:w="2268" w:type="dxa"/>
+          </w:tcPr>
+          <w:p>
+            <w:pPr>
+              <w:rPr>
+                <w:lang w:val="en-US"/>
+              </w:rPr>
+            </w:pPr>
+          </w:p>
+        </w:tc>
+        <w:tc>
+          <w:tcPr>
+            <w:tcW w:w="11622" w:type="dxa"/>
+          </w:tcPr>
+          <w:p>
+            <w:pPr>
+              <w:rPr>
+                <w:lang w:val="en-US"/>
+              </w:rPr>
+            </w:pPr>
+            <w:r>
+              <w:rPr>
+                <w:lang w:val="en-US"/>
+              </w:rPr>
+              <w:t>0.024 (/1)</w:t>
+            </w:r>
+          </w:p>
+        </w:tc>
+      </w:tr>
+    </w:tbl>
+    <w:p>
+      <w:pPr>
+        <w:rPr>
+          <w:lang w:val="en-US"/>
+        </w:rPr>
+      </w:pPr>
+    </w:p>
+    <w:p>
+      <w:pPr>
+        <w:rPr>
+          <w:lang w:val="en-US"/>
+        </w:rPr>
+      </w:pPr>
+    </w:p>
+    <w:tbl>
+      <w:tblPr>
+        <w:tblStyle w:val="Tabelraster"/>
+        <w:tblW w:w="0" w:type="auto"/>
+        <w:tblLook w:val="04A0" w:firstRow="1" w:lastRow="0" w:firstColumn="1" w:lastColumn="0" w:noHBand="0" w:noVBand="1"/>
+      </w:tblPr>
+      <w:tblGrid>
+        <w:gridCol w:w="1555"/>
+        <w:gridCol w:w="1251"/>
+        <w:gridCol w:w="1251"/>
+        <w:gridCol w:w="1251"/>
+        <w:gridCol w:w="1251"/>
+        <w:gridCol w:w="1251"/>
+        <w:gridCol w:w="1252"/>
+      </w:tblGrid>
+      <w:tr>
+        <w:tc>
+          <w:tcPr>
+            <w:tcW w:w="1555" w:type="dxa"/>
+          </w:tcPr>
+          <w:p>
+            <w:pPr>
+              <w:rPr>
+                <w:rFonts w:ascii="Arial" w:hAnsi="Arial" w:cs="Arial"/>
+                <w:sz w:val="18"/>
+                <w:szCs w:val="18"/>
+                <w:lang w:val="en-US"/>
+              </w:rPr>
+            </w:pPr>
+          </w:p>
+        </w:tc>
+        <w:tc>
+          <w:tcPr>
+            <w:tcW w:w="1251" w:type="dxa"/>
+          </w:tcPr>
+          <w:p>
+            <w:pPr>
+              <w:rPr>
+                <w:rFonts w:ascii="Arial" w:hAnsi="Arial" w:cs="Arial"/>
+                <w:sz w:val="18"/>
+                <w:szCs w:val="18"/>
+                <w:lang w:val="en-US"/>
+              </w:rPr>
+            </w:pPr>
+            <w:r>
+              <w:rPr>
+                <w:rFonts w:ascii="Arial" w:hAnsi="Arial" w:cs="Arial"/>
+                <w:sz w:val="18"/>
+                <w:szCs w:val="18"/>
+                <w:lang w:val="en-US"/>
+              </w:rPr>
+              <w:t>DiCE</w:t>
+            </w:r>
+          </w:p>
+        </w:tc>
+        <w:tc>
+          <w:tcPr>
+            <w:tcW w:w="1251" w:type="dxa"/>
+          </w:tcPr>
+          <w:p>
+            <w:pPr>
+              <w:rPr>
+                <w:rFonts w:ascii="Arial" w:hAnsi="Arial" w:cs="Arial"/>
+                <w:sz w:val="18"/>
+                <w:szCs w:val="18"/>
+                <w:lang w:val="en-US"/>
+              </w:rPr>
+            </w:pPr>
+            <w:r>
+              <w:rPr>
+                <w:rFonts w:ascii="Arial" w:hAnsi="Arial" w:cs="Arial"/>
+                <w:sz w:val="18"/>
+                <w:szCs w:val="18"/>
+                <w:lang w:val="en-US"/>
+              </w:rPr>
+              <w:t>WhatIf</w:t>
+            </w:r>
+          </w:p>
+        </w:tc>
+        <w:tc>
+          <w:tcPr>
+            <w:tcW w:w="1251" w:type="dxa"/>
+          </w:tcPr>
+          <w:p>
+            <w:pPr>
+              <w:rPr>
+                <w:rFonts w:ascii="Arial" w:hAnsi="Arial" w:cs="Arial"/>
+                <w:sz w:val="18"/>
+                <w:szCs w:val="18"/>
+                <w:lang w:val="en-US"/>
+              </w:rPr>
+            </w:pPr>
+            <w:r>
+              <w:rPr>
+                <w:rFonts w:ascii="Arial" w:hAnsi="Arial" w:cs="Arial"/>
+                <w:sz w:val="18"/>
+                <w:szCs w:val="18"/>
+                <w:lang w:val="en-US"/>
+              </w:rPr>
+              <w:t>Pareto</w:t>
+            </w:r>
+          </w:p>
+        </w:tc>
+        <w:tc>
+          <w:tcPr>
+            <w:tcW w:w="1251" w:type="dxa"/>
+          </w:tcPr>
+          <w:p>
+            <w:pPr>
+              <w:rPr>
+                <w:rFonts w:ascii="Arial" w:hAnsi="Arial" w:cs="Arial"/>
+                <w:sz w:val="18"/>
+                <w:szCs w:val="18"/>
+                <w:lang w:val="en-US"/>
+              </w:rPr>
+            </w:pPr>
+            <w:r>
+              <w:rPr>
+                <w:rFonts w:ascii="Arial" w:hAnsi="Arial" w:cs="Arial"/>
+                <w:sz w:val="18"/>
+                <w:szCs w:val="18"/>
+                <w:lang w:val="en-US"/>
+              </w:rPr>
+              <w:t>Pareto + filter</w:t>
+            </w:r>
+          </w:p>
+        </w:tc>
+        <w:tc>
+          <w:tcPr>
+            <w:tcW w:w="1251" w:type="dxa"/>
+          </w:tcPr>
+          <w:p>
+            <w:pPr>
+              <w:rPr>
+                <w:rFonts w:ascii="Arial" w:hAnsi="Arial" w:cs="Arial"/>
+                <w:sz w:val="18"/>
+                <w:szCs w:val="18"/>
+                <w:lang w:val="en-US"/>
+              </w:rPr>
+            </w:pPr>
+            <w:r>
+              <w:rPr>
+                <w:rFonts w:ascii="Arial" w:hAnsi="Arial" w:cs="Arial"/>
+                <w:sz w:val="18"/>
+                <w:szCs w:val="18"/>
+                <w:lang w:val="en-US"/>
+              </w:rPr>
+              <w:t>Weighted</w:t>
+            </w:r>
+          </w:p>
+        </w:tc>
+        <w:tc>
+          <w:tcPr>
+            <w:tcW w:w="1252" w:type="dxa"/>
+          </w:tcPr>
+          <w:p>
+            <w:pPr>
+              <w:rPr>
+                <w:rFonts w:ascii="Arial" w:hAnsi="Arial" w:cs="Arial"/>
+                <w:sz w:val="18"/>
+                <w:szCs w:val="18"/>
+                <w:lang w:val="en-US"/>
+              </w:rPr>
+            </w:pPr>
+            <w:r>
+              <w:rPr>
+                <w:rFonts w:ascii="Arial" w:hAnsi="Arial" w:cs="Arial"/>
+                <w:sz w:val="18"/>
+                <w:szCs w:val="18"/>
+                <w:lang w:val="en-US"/>
+              </w:rPr>
+              <w:t>Weighted + filter</w:t>
+            </w:r>
+          </w:p>
+        </w:tc>
+      </w:tr>
+      <w:tr>
+        <w:tc>
+          <w:tcPr>
+            <w:tcW w:w="1555" w:type="dxa"/>
+          </w:tcPr>
+          <w:p>
+            <w:pPr>
+              <w:rPr>
+                <w:rFonts w:ascii="Arial" w:hAnsi="Arial" w:cs="Arial"/>
+                <w:sz w:val="18"/>
+                <w:szCs w:val="18"/>
+                <w:lang w:val="en-US"/>
+              </w:rPr>
+            </w:pPr>
+            <w:r>
+              <w:rPr>
+                <w:rFonts w:ascii="Arial" w:hAnsi="Arial" w:cs="Arial"/>
+                <w:sz w:val="18"/>
+                <w:szCs w:val="18"/>
+                <w:lang w:val="en-US"/>
+              </w:rPr>
+              <w:t>Avg. features changed</w:t>
+            </w:r>
+          </w:p>
+        </w:tc>
+        <w:tc>
+          <w:tcPr>
+            <w:tcW w:w="1251" w:type="dxa"/>
+          </w:tcPr>
+          <w:p>
+            <w:pPr>
+              <w:rPr>
+                <w:rFonts w:ascii="Arial" w:hAnsi="Arial" w:cs="Arial"/>
+                <w:b/>
+                <w:bCs/>
+                <w:sz w:val="18"/>
+                <w:szCs w:val="18"/>
+                <w:lang w:val="en-US"/>
+              </w:rPr>
+            </w:pPr>
+            <w:r>
+              <w:rPr>
+                <w:rFonts w:ascii="Arial" w:hAnsi="Arial" w:cs="Arial"/>
+                <w:b/>
+                <w:bCs/>
+                <w:sz w:val="18"/>
+                <w:szCs w:val="18"/>
+                <w:lang w:val="en-US"/>
+              </w:rPr>
+              <w:t>1.73</w:t>
+            </w:r>
+          </w:p>
+        </w:tc>
+        <w:tc>
+          <w:tcPr>
+            <w:tcW w:w="1251" w:type="dxa"/>
+          </w:tcPr>
+          <w:p>
+            <w:pPr>
+              <w:rPr>
+                <w:rFonts w:ascii="Arial" w:hAnsi="Arial" w:cs="Arial"/>
+                <w:sz w:val="18"/>
+                <w:szCs w:val="18"/>
+                <w:lang w:val="en-US"/>
+              </w:rPr>
+            </w:pPr>
+            <w:r>
+              <w:rPr>
+                <w:rFonts w:ascii="Arial" w:hAnsi="Arial" w:cs="Arial"/>
+                <w:sz w:val="18"/>
+                <w:szCs w:val="18"/>
+                <w:lang w:val="en-US"/>
+              </w:rPr>
+              <w:t>8.43</w:t>
+            </w:r>
+          </w:p>
+        </w:tc>
+        <w:tc>
+          <w:tcPr>
+            <w:tcW w:w="1251" w:type="dxa"/>
+          </w:tcPr>
+          <w:p>
+            <w:pPr>
+              <w:rPr>
+                <w:rFonts w:ascii="Arial" w:hAnsi="Arial" w:cs="Arial"/>
+                <w:sz w:val="18"/>
+                <w:szCs w:val="18"/>
+                <w:lang w:val="en-US"/>
+              </w:rPr>
+            </w:pPr>
+            <w:r>
+              <w:rPr>
+                <w:rFonts w:ascii="Arial" w:hAnsi="Arial" w:cs="Arial"/>
+                <w:sz w:val="18"/>
+                <w:szCs w:val="18"/>
+                <w:lang w:val="en-US"/>
+              </w:rPr>
+              <w:t>7.70</w:t>
+            </w:r>
+          </w:p>
+        </w:tc>
+        <w:tc>
+          <w:tcPr>
+            <w:tcW w:w="1251" w:type="dxa"/>
+          </w:tcPr>
+          <w:p>
+            <w:pPr>
+              <w:rPr>
+                <w:rFonts w:ascii="Arial" w:hAnsi="Arial" w:cs="Arial"/>
+                <w:sz w:val="18"/>
+                <w:szCs w:val="18"/>
+                <w:lang w:val="en-US"/>
+              </w:rPr>
+            </w:pPr>
+            <w:r>
+              <w:rPr>
+                <w:rFonts w:ascii="Arial" w:hAnsi="Arial" w:cs="Arial"/>
+                <w:sz w:val="18"/>
+                <w:szCs w:val="18"/>
+                <w:lang w:val="en-US"/>
+              </w:rPr>
+              <w:t>3.93</w:t>
+            </w:r>
+          </w:p>
+        </w:tc>
+        <w:tc>
+          <w:tcPr>
+            <w:tcW w:w="1251" w:type="dxa"/>
+          </w:tcPr>
+          <w:p>
+            <w:pPr>
+              <w:rPr>
+                <w:rFonts w:ascii="Arial" w:hAnsi="Arial" w:cs="Arial"/>
+                <w:sz w:val="18"/>
+                <w:szCs w:val="18"/>
+                <w:lang w:val="en-US"/>
+              </w:rPr>
+            </w:pPr>
+            <w:r>
+              <w:rPr>
+                <w:rFonts w:ascii="Arial" w:hAnsi="Arial" w:cs="Arial"/>
+                <w:sz w:val="18"/>
+                <w:szCs w:val="18"/>
+                <w:lang w:val="en-US"/>
+              </w:rPr>
+              <w:t>7.88</w:t>
+            </w:r>
+          </w:p>
+        </w:tc>
+        <w:tc>
+          <w:tcPr>
+            <w:tcW w:w="1252" w:type="dxa"/>
+          </w:tcPr>
+          <w:p>
+            <w:pPr>
+              <w:rPr>
+                <w:rFonts w:ascii="Arial" w:hAnsi="Arial" w:cs="Arial"/>
+                <w:sz w:val="18"/>
+                <w:szCs w:val="18"/>
+                <w:lang w:val="en-US"/>
+              </w:rPr>
+            </w:pPr>
+            <w:r>
+              <w:rPr>
+                <w:rFonts w:ascii="Arial" w:hAnsi="Arial" w:cs="Arial"/>
+                <w:sz w:val="18"/>
+                <w:szCs w:val="18"/>
+                <w:lang w:val="en-US"/>
+              </w:rPr>
+              <w:t>4.05</w:t>
+            </w:r>
+          </w:p>
+        </w:tc>
+      </w:tr>
+      <w:tr>
+        <w:tc>
+          <w:tcPr>
+            <w:tcW w:w="1555" w:type="dxa"/>
+          </w:tcPr>
+          <w:p>
+            <w:pPr>
+              <w:rPr>
+                <w:rFonts w:ascii="Arial" w:hAnsi="Arial" w:cs="Arial"/>
+                <w:sz w:val="18"/>
+                <w:szCs w:val="18"/>
+                <w:lang w:val="en-US"/>
+              </w:rPr>
+            </w:pPr>
+            <w:r>
+              <w:rPr>
+                <w:rFonts w:ascii="Arial" w:hAnsi="Arial" w:cs="Arial"/>
+                <w:sz w:val="18"/>
+                <w:szCs w:val="18"/>
+                <w:lang w:val="en-US"/>
+              </w:rPr>
+              <w:t>Avg perc. counter-intuitive</w:t>
+            </w:r>
+          </w:p>
+        </w:tc>
+        <w:tc>
+          <w:tcPr>
+            <w:tcW w:w="1251" w:type="dxa"/>
+          </w:tcPr>
+          <w:p>
+            <w:pPr>
+              <w:rPr>
+                <w:rFonts w:ascii="Arial" w:hAnsi="Arial" w:cs="Arial"/>
+                <w:sz w:val="18"/>
+                <w:szCs w:val="18"/>
+                <w:lang w:val="en-US"/>
+              </w:rPr>
+            </w:pPr>
+            <w:r>
+              <w:rPr>
+                <w:rFonts w:ascii="Arial" w:hAnsi="Arial" w:cs="Arial"/>
+                <w:sz w:val="18"/>
+                <w:szCs w:val="18"/>
+                <w:lang w:val="en-US"/>
+              </w:rPr>
+              <w:t>21.3</w:t>
+            </w:r>
+          </w:p>
+        </w:tc>
+        <w:tc>
+          <w:tcPr>
+            <w:tcW w:w="1251" w:type="dxa"/>
+          </w:tcPr>
+          <w:p>
+            <w:pPr>
+              <w:rPr>
+                <w:rFonts w:ascii="Arial" w:hAnsi="Arial" w:cs="Arial"/>
+                <w:sz w:val="18"/>
+                <w:szCs w:val="18"/>
+                <w:lang w:val="en-US"/>
+              </w:rPr>
+            </w:pPr>
+            <w:r>
+              <w:rPr>
+                <w:rFonts w:ascii="Arial" w:hAnsi="Arial" w:cs="Arial"/>
+                <w:sz w:val="18"/>
+                <w:szCs w:val="18"/>
+                <w:lang w:val="en-US"/>
+              </w:rPr>
+              <w:t>27.7</w:t>
+            </w:r>
+          </w:p>
+        </w:tc>
+        <w:tc>
+          <w:tcPr>
+            <w:tcW w:w="1251" w:type="dxa"/>
+          </w:tcPr>
+          <w:p>
+            <w:pPr>
+              <w:rPr>
+                <w:rFonts w:ascii="Arial" w:hAnsi="Arial" w:cs="Arial"/>
+                <w:sz w:val="18"/>
+                <w:szCs w:val="18"/>
+                <w:lang w:val="en-US"/>
+              </w:rPr>
+            </w:pPr>
+            <w:r>
+              <w:rPr>
+                <w:rFonts w:ascii="Arial" w:hAnsi="Arial" w:cs="Arial"/>
+                <w:sz w:val="18"/>
+                <w:szCs w:val="18"/>
+                <w:lang w:val="en-US"/>
+              </w:rPr>
+              <w:t>27.9</w:t>
+            </w:r>
+          </w:p>
+        </w:tc>
+        <w:tc>
+          <w:tcPr>
+            <w:tcW w:w="1251" w:type="dxa"/>
+          </w:tcPr>
+          <w:p>
+            <w:pPr>
+              <w:rPr>
+                <w:rFonts w:ascii="Arial" w:hAnsi="Arial" w:cs="Arial"/>
+                <w:b/>
+                <w:bCs/>
+                <w:sz w:val="18"/>
+                <w:szCs w:val="18"/>
+                <w:lang w:val="en-US"/>
+              </w:rPr>
+            </w:pPr>
+            <w:r>
+              <w:rPr>
+                <w:rFonts w:ascii="Arial" w:hAnsi="Arial" w:cs="Arial"/>
+                <w:b/>
+                <w:bCs/>
+                <w:sz w:val="18"/>
+                <w:szCs w:val="18"/>
+                <w:lang w:val="en-US"/>
+              </w:rPr>
+              <w:t>2.93</w:t>
+            </w:r>
+          </w:p>
+        </w:tc>
+        <w:tc>
+          <w:tcPr>
+            <w:tcW w:w="1251" w:type="dxa"/>
+          </w:tcPr>
+          <w:p>
+            <w:pPr>
+              <w:rPr>
+                <w:rFonts w:ascii="Arial" w:hAnsi="Arial" w:cs="Arial"/>
+                <w:sz w:val="18"/>
+                <w:szCs w:val="18"/>
+                <w:lang w:val="en-US"/>
+              </w:rPr>
+            </w:pPr>
+            <w:r>
+              <w:rPr>
+                <w:rFonts w:ascii="Arial" w:hAnsi="Arial" w:cs="Arial"/>
+                <w:sz w:val="18"/>
+                <w:szCs w:val="18"/>
+                <w:lang w:val="en-US"/>
+              </w:rPr>
+              <w:t>27.1</w:t>
+            </w:r>
+          </w:p>
+        </w:tc>
+        <w:tc>
+          <w:tcPr>
+            <w:tcW w:w="1252" w:type="dxa"/>
+          </w:tcPr>
+          <w:p>
+            <w:pPr>
+              <w:rPr>
+                <w:rFonts w:ascii="Arial" w:hAnsi="Arial" w:cs="Arial"/>
+                <w:sz w:val="18"/>
+                <w:szCs w:val="18"/>
+                <w:lang w:val="en-US"/>
+              </w:rPr>
+            </w:pPr>
+            <w:r>
+              <w:rPr>
+                <w:rFonts w:ascii="Arial" w:hAnsi="Arial" w:cs="Arial"/>
+                <w:sz w:val="18"/>
+                <w:szCs w:val="18"/>
+                <w:lang w:val="en-US"/>
+              </w:rPr>
+              <w:t>2.98</w:t>
+            </w:r>
+          </w:p>
+        </w:tc>
+      </w:tr>
+      <w:tr>
+        <w:tc>
+          <w:tcPr>
+            <w:tcW w:w="1555" w:type="dxa"/>
+          </w:tcPr>
+          <w:p>
+            <w:pPr>
+              <w:rPr>
+                <w:rFonts w:ascii="Arial" w:hAnsi="Arial" w:cs="Arial"/>
+                <w:sz w:val="18"/>
+                <w:szCs w:val="18"/>
+                <w:lang w:val="en-US"/>
+              </w:rPr>
+            </w:pPr>
+            <w:r>
+              <w:rPr>
+                <w:rFonts w:ascii="Arial" w:hAnsi="Arial" w:cs="Arial"/>
+                <w:sz w:val="18"/>
+                <w:szCs w:val="18"/>
+                <w:lang w:val="en-US"/>
+              </w:rPr>
+              <w:t>Avg. distance to profile</w:t>
+            </w:r>
+          </w:p>
+        </w:tc>
+        <w:tc>
+          <w:tcPr>
+            <w:tcW w:w="1251" w:type="dxa"/>
+          </w:tcPr>
+          <w:p>
+            <w:pPr>
+              <w:rPr>
+                <w:rFonts w:ascii="Arial" w:hAnsi="Arial" w:cs="Arial"/>
+                <w:sz w:val="18"/>
+                <w:szCs w:val="18"/>
+                <w:lang w:val="en-US"/>
+              </w:rPr>
+            </w:pPr>
+            <w:r>
+              <w:rPr>
+                <w:rFonts w:ascii="Arial" w:hAnsi="Arial" w:cs="Arial"/>
+                <w:sz w:val="18"/>
+                <w:szCs w:val="18"/>
+                <w:lang w:val="en-US"/>
+              </w:rPr>
+              <w:t>0.03</w:t>
+            </w:r>
+          </w:p>
+        </w:tc>
+        <w:tc>
+          <w:tcPr>
+            <w:tcW w:w="1251" w:type="dxa"/>
+          </w:tcPr>
+          <w:p>
+            <w:pPr>
+              <w:rPr>
+                <w:rFonts w:ascii="Arial" w:hAnsi="Arial" w:cs="Arial"/>
+                <w:sz w:val="18"/>
+                <w:szCs w:val="18"/>
+                <w:lang w:val="en-US"/>
+              </w:rPr>
+            </w:pPr>
+            <w:r>
+              <w:rPr>
+                <w:rFonts w:ascii="Arial" w:hAnsi="Arial" w:cs="Arial"/>
+                <w:sz w:val="18"/>
+                <w:szCs w:val="18"/>
+                <w:lang w:val="en-US"/>
+              </w:rPr>
+              <w:t>0.04</w:t>
+            </w:r>
+          </w:p>
+        </w:tc>
+        <w:tc>
+          <w:tcPr>
+            <w:tcW w:w="1251" w:type="dxa"/>
+          </w:tcPr>
+          <w:p>
+            <w:pPr>
+              <w:rPr>
+                <w:rFonts w:ascii="Arial" w:hAnsi="Arial" w:cs="Arial"/>
+                <w:sz w:val="18"/>
+                <w:szCs w:val="18"/>
+                <w:lang w:val="en-US"/>
+              </w:rPr>
+            </w:pPr>
+            <w:r>
+              <w:rPr>
+                <w:rFonts w:ascii="Arial" w:hAnsi="Arial" w:cs="Arial"/>
+                <w:sz w:val="18"/>
+                <w:szCs w:val="18"/>
+                <w:lang w:val="en-US"/>
+              </w:rPr>
+              <w:t>0.04</w:t>
+            </w:r>
+          </w:p>
+        </w:tc>
+        <w:tc>
+          <w:tcPr>
+            <w:tcW w:w="1251" w:type="dxa"/>
+          </w:tcPr>
+          <w:p>
+            <w:pPr>
+              <w:rPr>
+                <w:rFonts w:ascii="Arial" w:hAnsi="Arial" w:cs="Arial"/>
+                <w:b/>
+                <w:bCs/>
+                <w:sz w:val="18"/>
+                <w:szCs w:val="18"/>
+                <w:lang w:val="en-US"/>
+              </w:rPr>
+            </w:pPr>
+            <w:r>
+              <w:rPr>
+                <w:rFonts w:ascii="Arial" w:hAnsi="Arial" w:cs="Arial"/>
+                <w:b/>
+                <w:bCs/>
+                <w:sz w:val="18"/>
+                <w:szCs w:val="18"/>
+                <w:lang w:val="en-US"/>
+              </w:rPr>
+              <w:t>0.02</w:t>
+            </w:r>
+          </w:p>
+        </w:tc>
+        <w:tc>
+          <w:tcPr>
+            <w:tcW w:w="1251" w:type="dxa"/>
+          </w:tcPr>
+          <w:p>
+            <w:pPr>
+              <w:rPr>
+                <w:rFonts w:ascii="Arial" w:hAnsi="Arial" w:cs="Arial"/>
+                <w:sz w:val="18"/>
+                <w:szCs w:val="18"/>
+                <w:lang w:val="en-US"/>
+              </w:rPr>
+            </w:pPr>
+            <w:r>
+              <w:rPr>
+                <w:rFonts w:ascii="Arial" w:hAnsi="Arial" w:cs="Arial"/>
+                <w:sz w:val="18"/>
+                <w:szCs w:val="18"/>
+                <w:lang w:val="en-US"/>
+              </w:rPr>
+              <w:t>0.04</w:t>
+            </w:r>
+          </w:p>
+        </w:tc>
+        <w:tc>
+          <w:tcPr>
+            <w:tcW w:w="1252" w:type="dxa"/>
+          </w:tcPr>
+          <w:p>
+            <w:pPr>
+              <w:rPr>
+                <w:rFonts w:ascii="Arial" w:hAnsi="Arial" w:cs="Arial"/>
+                <w:b/>
+                <w:bCs/>
+                <w:sz w:val="18"/>
+                <w:szCs w:val="18"/>
+                <w:lang w:val="en-US"/>
+              </w:rPr>
+            </w:pPr>
+            <w:r>
+              <w:rPr>
+                <w:rFonts w:ascii="Arial" w:hAnsi="Arial" w:cs="Arial"/>
+                <w:b/>
+                <w:bCs/>
+                <w:sz w:val="18"/>
+                <w:szCs w:val="18"/>
+                <w:lang w:val="en-US"/>
+              </w:rPr>
+              <w:t>0.02</w:t>
+            </w:r>
+          </w:p>
+        </w:tc>
+      </w:tr>
+      <w:tr>
+        <w:tc>
+          <w:tcPr>
+            <w:tcW w:w="1555" w:type="dxa"/>
+          </w:tcPr>
+          <w:p>
+            <w:pPr>
+              <w:rPr>
+                <w:rFonts w:ascii="Arial" w:hAnsi="Arial" w:cs="Arial"/>
+                <w:sz w:val="18"/>
+                <w:szCs w:val="18"/>
+                <w:lang w:val="en-US"/>
+              </w:rPr>
+            </w:pPr>
+            <w:r>
+              <w:rPr>
+                <w:rFonts w:ascii="Arial" w:hAnsi="Arial" w:cs="Arial"/>
+                <w:sz w:val="18"/>
+                <w:szCs w:val="18"/>
+                <w:lang w:val="en-US"/>
+              </w:rPr>
+              <w:t>Avg. distance to training point</w:t>
+            </w:r>
+          </w:p>
+        </w:tc>
+        <w:tc>
+          <w:tcPr>
+            <w:tcW w:w="1251" w:type="dxa"/>
+          </w:tcPr>
+          <w:p>
+            <w:pPr>
+              <w:rPr>
+                <w:rFonts w:ascii="Arial" w:hAnsi="Arial" w:cs="Arial"/>
+                <w:sz w:val="18"/>
+                <w:szCs w:val="18"/>
+                <w:lang w:val="en-US"/>
+              </w:rPr>
+            </w:pPr>
+            <w:r>
+              <w:rPr>
+                <w:rFonts w:ascii="Arial" w:hAnsi="Arial" w:cs="Arial"/>
+                <w:sz w:val="18"/>
+                <w:szCs w:val="18"/>
+                <w:lang w:val="en-US"/>
+              </w:rPr>
+              <w:t>0.06</w:t>
+            </w:r>
+          </w:p>
+        </w:tc>
+        <w:tc>
+          <w:tcPr>
+            <w:tcW w:w="1251" w:type="dxa"/>
+          </w:tcPr>
+          <w:p>
+            <w:pPr>
+              <w:rPr>
+                <w:rFonts w:ascii="Arial" w:hAnsi="Arial" w:cs="Arial"/>
+                <w:b/>
+                <w:bCs/>
+                <w:sz w:val="18"/>
+                <w:szCs w:val="18"/>
+                <w:lang w:val="en-US"/>
+              </w:rPr>
+            </w:pPr>
+            <w:r>
+              <w:rPr>
+                <w:rFonts w:ascii="Arial" w:hAnsi="Arial" w:cs="Arial"/>
+                <w:b/>
+                <w:bCs/>
+                <w:sz w:val="18"/>
+                <w:szCs w:val="18"/>
+                <w:lang w:val="en-US"/>
+              </w:rPr>
+              <w:t>0.00</w:t>
+            </w:r>
+          </w:p>
+        </w:tc>
+        <w:tc>
+          <w:tcPr>
+            <w:tcW w:w="1251" w:type="dxa"/>
+          </w:tcPr>
+          <w:p>
+            <w:pPr>
+              <w:rPr>
+                <w:rFonts w:ascii="Arial" w:hAnsi="Arial" w:cs="Arial"/>
+                <w:b/>
+                <w:bCs/>
+                <w:sz w:val="18"/>
+                <w:szCs w:val="18"/>
+                <w:lang w:val="en-US"/>
+              </w:rPr>
+            </w:pPr>
+            <w:r>
+              <w:rPr>
+                <w:rFonts w:ascii="Arial" w:hAnsi="Arial" w:cs="Arial"/>
+                <w:b/>
+                <w:bCs/>
+                <w:sz w:val="18"/>
+                <w:szCs w:val="18"/>
+                <w:lang w:val="en-US"/>
+              </w:rPr>
+              <w:t>0.00</w:t>
+            </w:r>
+          </w:p>
+        </w:tc>
+        <w:tc>
+          <w:tcPr>
+            <w:tcW w:w="1251" w:type="dxa"/>
+          </w:tcPr>
+          <w:p>
+            <w:pPr>
+              <w:rPr>
+                <w:rFonts w:ascii="Arial" w:hAnsi="Arial" w:cs="Arial"/>
+                <w:sz w:val="18"/>
+                <w:szCs w:val="18"/>
+                <w:lang w:val="en-US"/>
+              </w:rPr>
+            </w:pPr>
+            <w:r>
+              <w:rPr>
+                <w:rFonts w:ascii="Arial" w:hAnsi="Arial" w:cs="Arial"/>
+                <w:sz w:val="18"/>
+                <w:szCs w:val="18"/>
+                <w:lang w:val="en-US"/>
+              </w:rPr>
+              <w:t>0.02</w:t>
+            </w:r>
+          </w:p>
+        </w:tc>
+        <w:tc>
+          <w:tcPr>
+            <w:tcW w:w="1251" w:type="dxa"/>
+          </w:tcPr>
+          <w:p>
+            <w:pPr>
+              <w:rPr>
+                <w:rFonts w:ascii="Arial" w:hAnsi="Arial" w:cs="Arial"/>
+                <w:b/>
+                <w:bCs/>
+                <w:sz w:val="18"/>
+                <w:szCs w:val="18"/>
+                <w:lang w:val="en-US"/>
+              </w:rPr>
+            </w:pPr>
+            <w:r>
+              <w:rPr>
+                <w:rFonts w:ascii="Arial" w:hAnsi="Arial" w:cs="Arial"/>
+                <w:b/>
+                <w:bCs/>
+                <w:sz w:val="18"/>
+                <w:szCs w:val="18"/>
+                <w:lang w:val="en-US"/>
+              </w:rPr>
+              <w:t>0.00</w:t>
+            </w:r>
+          </w:p>
+        </w:tc>
+        <w:tc>
+          <w:tcPr>
+            <w:tcW w:w="1252" w:type="dxa"/>
+          </w:tcPr>
+          <w:p>
+            <w:pPr>
+              <w:rPr>
+                <w:rFonts w:ascii="Arial" w:hAnsi="Arial" w:cs="Arial"/>
+                <w:sz w:val="18"/>
+                <w:szCs w:val="18"/>
+                <w:lang w:val="en-US"/>
+              </w:rPr>
+            </w:pPr>
+            <w:r>
+              <w:rPr>
+                <w:rFonts w:ascii="Arial" w:hAnsi="Arial" w:cs="Arial"/>
+                <w:sz w:val="18"/>
+                <w:szCs w:val="18"/>
+                <w:lang w:val="en-US"/>
+              </w:rPr>
+              <w:t>0.0</w:t>
+            </w:r>
+            <w:r>
+              <w:rPr>
+                <w:rFonts w:ascii="Arial" w:hAnsi="Arial" w:cs="Arial"/>
+                <w:sz w:val="18"/>
+                <w:szCs w:val="18"/>
+                <w:lang w:val="en-US"/>
+              </w:rPr>
+              <w:t>1</w:t>
+            </w:r>
+          </w:p>
+        </w:tc>
+      </w:tr>
+      <w:tr>
+        <w:tc>
+          <w:tcPr>
+            <w:tcW w:w="1555" w:type="dxa"/>
+          </w:tcPr>
+          <w:p>
+            <w:pPr>
+              <w:rPr>
+                <w:rFonts w:ascii="Arial" w:hAnsi="Arial" w:cs="Arial"/>
+                <w:sz w:val="18"/>
+                <w:szCs w:val="18"/>
+                <w:lang w:val="en-US"/>
+              </w:rPr>
+            </w:pPr>
+            <w:r>
+              <w:rPr>
+                <w:rFonts w:ascii="Arial" w:hAnsi="Arial" w:cs="Arial"/>
+                <w:sz w:val="18"/>
+                <w:szCs w:val="18"/>
+                <w:lang w:val="en-US"/>
+              </w:rPr>
+              <w:t>Avg. realism score</w:t>
+            </w:r>
+          </w:p>
+        </w:tc>
+        <w:tc>
+          <w:tcPr>
+            <w:tcW w:w="1251" w:type="dxa"/>
+          </w:tcPr>
+          <w:p>
+            <w:pPr>
+              <w:rPr>
+                <w:rFonts w:ascii="Arial" w:hAnsi="Arial" w:cs="Arial"/>
+                <w:sz w:val="18"/>
+                <w:szCs w:val="18"/>
+                <w:lang w:val="en-US"/>
+              </w:rPr>
+            </w:pPr>
+            <w:r>
+              <w:rPr>
+                <w:rFonts w:ascii="Arial" w:hAnsi="Arial" w:cs="Arial"/>
+                <w:sz w:val="18"/>
+                <w:szCs w:val="18"/>
+                <w:lang w:val="en-US"/>
+              </w:rPr>
+              <w:t>0.25</w:t>
+            </w:r>
+          </w:p>
+        </w:tc>
+        <w:tc>
+          <w:tcPr>
+            <w:tcW w:w="1251" w:type="dxa"/>
+          </w:tcPr>
+          <w:p>
+            <w:pPr>
+              <w:rPr>
+                <w:rFonts w:ascii="Arial" w:hAnsi="Arial" w:cs="Arial"/>
+                <w:b/>
+                <w:bCs/>
+                <w:sz w:val="18"/>
+                <w:szCs w:val="18"/>
+                <w:lang w:val="en-US"/>
+              </w:rPr>
+            </w:pPr>
+            <w:r>
+              <w:rPr>
+                <w:rFonts w:ascii="Arial" w:hAnsi="Arial" w:cs="Arial"/>
+                <w:b/>
+                <w:bCs/>
+                <w:sz w:val="18"/>
+                <w:szCs w:val="18"/>
+                <w:lang w:val="en-US"/>
+              </w:rPr>
+              <w:t>1.00</w:t>
+            </w:r>
+          </w:p>
+        </w:tc>
+        <w:tc>
+          <w:tcPr>
+            <w:tcW w:w="1251" w:type="dxa"/>
+          </w:tcPr>
+          <w:p>
+            <w:pPr>
+              <w:rPr>
+                <w:rFonts w:ascii="Arial" w:hAnsi="Arial" w:cs="Arial"/>
+                <w:b/>
+                <w:bCs/>
+                <w:sz w:val="18"/>
+                <w:szCs w:val="18"/>
+                <w:lang w:val="en-US"/>
+              </w:rPr>
+            </w:pPr>
+            <w:r>
+              <w:rPr>
+                <w:rFonts w:ascii="Arial" w:hAnsi="Arial" w:cs="Arial"/>
+                <w:b/>
+                <w:bCs/>
+                <w:sz w:val="18"/>
+                <w:szCs w:val="18"/>
+                <w:lang w:val="en-US"/>
+              </w:rPr>
+              <w:t>1.00</w:t>
+            </w:r>
+          </w:p>
+        </w:tc>
+        <w:tc>
+          <w:tcPr>
+            <w:tcW w:w="1251" w:type="dxa"/>
+          </w:tcPr>
+          <w:p>
+            <w:pPr>
+              <w:rPr>
+                <w:rFonts w:ascii="Arial" w:hAnsi="Arial" w:cs="Arial"/>
+                <w:sz w:val="18"/>
+                <w:szCs w:val="18"/>
+                <w:lang w:val="en-US"/>
+              </w:rPr>
+            </w:pPr>
+            <w:r>
+              <w:rPr>
+                <w:rFonts w:ascii="Arial" w:hAnsi="Arial" w:cs="Arial"/>
+                <w:sz w:val="18"/>
+                <w:szCs w:val="18"/>
+                <w:lang w:val="en-US"/>
+              </w:rPr>
+              <w:t>0.90</w:t>
+            </w:r>
+          </w:p>
+        </w:tc>
+        <w:tc>
+          <w:tcPr>
+            <w:tcW w:w="1251" w:type="dxa"/>
+          </w:tcPr>
+          <w:p>
+            <w:pPr>
+              <w:rPr>
+                <w:rFonts w:ascii="Arial" w:hAnsi="Arial" w:cs="Arial"/>
+                <w:b/>
+                <w:bCs/>
+                <w:sz w:val="18"/>
+                <w:szCs w:val="18"/>
+                <w:lang w:val="en-US"/>
+              </w:rPr>
+            </w:pPr>
+            <w:r>
+              <w:rPr>
+                <w:rFonts w:ascii="Arial" w:hAnsi="Arial" w:cs="Arial"/>
+                <w:b/>
+                <w:bCs/>
+                <w:sz w:val="18"/>
+                <w:szCs w:val="18"/>
+                <w:lang w:val="en-US"/>
+              </w:rPr>
+              <w:t>1.00</w:t>
+            </w:r>
+          </w:p>
+        </w:tc>
+        <w:tc>
+          <w:tcPr>
+            <w:tcW w:w="1252" w:type="dxa"/>
+          </w:tcPr>
+          <w:p>
+            <w:pPr>
+              <w:rPr>
+                <w:rFonts w:ascii="Arial" w:hAnsi="Arial" w:cs="Arial"/>
+                <w:sz w:val="18"/>
+                <w:szCs w:val="18"/>
+                <w:lang w:val="en-US"/>
+              </w:rPr>
+            </w:pPr>
+            <w:r>
+              <w:rPr>
+                <w:rFonts w:ascii="Arial" w:hAnsi="Arial" w:cs="Arial"/>
+                <w:sz w:val="18"/>
+                <w:szCs w:val="18"/>
+                <w:lang w:val="en-US"/>
+              </w:rPr>
+              <w:t>0.90</w:t>
+            </w:r>
+          </w:p>
+        </w:tc>
+      </w:tr>
+      <w:tr>
+        <w:tc>
+          <w:tcPr>
+            <w:tcW w:w="1555" w:type="dxa"/>
+          </w:tcPr>
+          <w:p>
+            <w:pPr>
+              <w:rPr>
+                <w:rFonts w:ascii="Arial" w:hAnsi="Arial" w:cs="Arial"/>
+                <w:sz w:val="18"/>
+                <w:szCs w:val="18"/>
+                <w:lang w:val="en-US"/>
+              </w:rPr>
+            </w:pPr>
+            <w:r>
+              <w:rPr>
+                <w:rFonts w:ascii="Arial" w:hAnsi="Arial" w:cs="Arial"/>
+                <w:sz w:val="18"/>
+                <w:szCs w:val="18"/>
+                <w:lang w:val="en-US"/>
+              </w:rPr>
+              <w:t>Targets missed</w:t>
+            </w:r>
+          </w:p>
+        </w:tc>
+        <w:tc>
+          <w:tcPr>
+            <w:tcW w:w="1251" w:type="dxa"/>
+          </w:tcPr>
+          <w:p>
+            <w:pPr>
+              <w:rPr>
+                <w:rFonts w:ascii="Arial" w:hAnsi="Arial" w:cs="Arial"/>
+                <w:sz w:val="18"/>
+                <w:szCs w:val="18"/>
+                <w:lang w:val="en-US"/>
+              </w:rPr>
+            </w:pPr>
+            <w:r>
+              <w:rPr>
+                <w:rFonts w:ascii="Arial" w:hAnsi="Arial" w:cs="Arial"/>
+                <w:sz w:val="18"/>
+                <w:szCs w:val="18"/>
+                <w:lang w:val="en-US"/>
+              </w:rPr>
+              <w:t>14</w:t>
+            </w:r>
+          </w:p>
+        </w:tc>
+        <w:tc>
+          <w:tcPr>
+            <w:tcW w:w="1251" w:type="dxa"/>
+          </w:tcPr>
+          <w:p>
+            <w:pPr>
+              <w:rPr>
+                <w:rFonts w:ascii="Arial" w:hAnsi="Arial" w:cs="Arial"/>
+                <w:b/>
+                <w:bCs/>
+                <w:sz w:val="18"/>
+                <w:szCs w:val="18"/>
+                <w:lang w:val="en-US"/>
+              </w:rPr>
+            </w:pPr>
+            <w:r>
+              <w:rPr>
+                <w:rFonts w:ascii="Arial" w:hAnsi="Arial" w:cs="Arial"/>
+                <w:b/>
+                <w:bCs/>
+                <w:sz w:val="18"/>
+                <w:szCs w:val="18"/>
+                <w:lang w:val="en-US"/>
+              </w:rPr>
+              <w:t>0</w:t>
+            </w:r>
+          </w:p>
+        </w:tc>
+        <w:tc>
+          <w:tcPr>
+            <w:tcW w:w="1251" w:type="dxa"/>
+          </w:tcPr>
+          <w:p>
+            <w:pPr>
+              <w:rPr>
+                <w:rFonts w:ascii="Arial" w:hAnsi="Arial" w:cs="Arial"/>
+                <w:b/>
+                <w:bCs/>
+                <w:sz w:val="18"/>
+                <w:szCs w:val="18"/>
+                <w:lang w:val="en-US"/>
+              </w:rPr>
+            </w:pPr>
+            <w:r>
+              <w:rPr>
+                <w:rFonts w:ascii="Arial" w:hAnsi="Arial" w:cs="Arial"/>
+                <w:b/>
+                <w:bCs/>
+                <w:sz w:val="18"/>
+                <w:szCs w:val="18"/>
+                <w:lang w:val="en-US"/>
+              </w:rPr>
+              <w:t>0</w:t>
+            </w:r>
+          </w:p>
+        </w:tc>
+        <w:tc>
+          <w:tcPr>
+            <w:tcW w:w="1251" w:type="dxa"/>
+          </w:tcPr>
+          <w:p>
+            <w:pPr>
+              <w:rPr>
+                <w:rFonts w:ascii="Arial" w:hAnsi="Arial" w:cs="Arial"/>
+                <w:b/>
+                <w:bCs/>
+                <w:sz w:val="18"/>
+                <w:szCs w:val="18"/>
+                <w:lang w:val="en-US"/>
+              </w:rPr>
+            </w:pPr>
+            <w:r>
+              <w:rPr>
+                <w:rFonts w:ascii="Arial" w:hAnsi="Arial" w:cs="Arial"/>
+                <w:b/>
+                <w:bCs/>
+                <w:sz w:val="18"/>
+                <w:szCs w:val="18"/>
+                <w:lang w:val="en-US"/>
+              </w:rPr>
+              <w:t>0</w:t>
+            </w:r>
+          </w:p>
+        </w:tc>
+        <w:tc>
+          <w:tcPr>
+            <w:tcW w:w="1251" w:type="dxa"/>
+          </w:tcPr>
+          <w:p>
+            <w:pPr>
+              <w:rPr>
+                <w:rFonts w:ascii="Arial" w:hAnsi="Arial" w:cs="Arial"/>
+                <w:b/>
+                <w:bCs/>
+                <w:sz w:val="18"/>
+                <w:szCs w:val="18"/>
+                <w:lang w:val="en-US"/>
+              </w:rPr>
+            </w:pPr>
+            <w:r>
+              <w:rPr>
+                <w:rFonts w:ascii="Arial" w:hAnsi="Arial" w:cs="Arial"/>
+                <w:b/>
+                <w:bCs/>
+                <w:sz w:val="18"/>
+                <w:szCs w:val="18"/>
+                <w:lang w:val="en-US"/>
+              </w:rPr>
+              <w:t>0</w:t>
+            </w:r>
+          </w:p>
+        </w:tc>
+        <w:tc>
+          <w:tcPr>
+            <w:tcW w:w="1252" w:type="dxa"/>
+          </w:tcPr>
+          <w:p>
+            <w:pPr>
+              <w:rPr>
+                <w:rFonts w:ascii="Arial" w:hAnsi="Arial" w:cs="Arial"/>
+                <w:b/>
+                <w:bCs/>
+                <w:sz w:val="18"/>
+                <w:szCs w:val="18"/>
+              </w:rPr>
+            </w:pPr>
+            <w:r>
+              <w:rPr>
+                <w:rFonts w:ascii="Arial" w:hAnsi="Arial" w:cs="Arial"/>
+                <w:b/>
+                <w:bCs/>
+                <w:sz w:val="18"/>
+                <w:szCs w:val="18"/>
+                <w:lang w:val="en-US"/>
+              </w:rPr>
+              <w:t>0</w:t>
+            </w:r>
+          </w:p>
+        </w:tc>
+      </w:tr>
+      <w:tr>
+        <w:tc>
+          <w:tcPr>
+            <w:tcW w:w="1555" w:type="dxa"/>
+          </w:tcPr>
+          <w:p>
+            <w:pPr>
+              <w:rPr>
+                <w:rFonts w:ascii="Arial" w:hAnsi="Arial" w:cs="Arial"/>
+                <w:sz w:val="18"/>
+                <w:szCs w:val="18"/>
+                <w:lang w:val="en-US"/>
+              </w:rPr>
+            </w:pPr>
+            <w:r>
+              <w:rPr>
+                <w:rFonts w:ascii="Arial" w:hAnsi="Arial" w:cs="Arial"/>
+                <w:sz w:val="18"/>
+                <w:szCs w:val="18"/>
+                <w:lang w:val="en-US"/>
+              </w:rPr>
+              <w:t>Minutes</w:t>
+            </w:r>
+          </w:p>
+        </w:tc>
+        <w:tc>
+          <w:tcPr>
+            <w:tcW w:w="1251" w:type="dxa"/>
+          </w:tcPr>
+          <w:p>
+            <w:pPr>
+              <w:rPr>
+                <w:rFonts w:ascii="Arial" w:hAnsi="Arial" w:cs="Arial"/>
+                <w:sz w:val="18"/>
+                <w:szCs w:val="18"/>
+                <w:lang w:val="en-US"/>
+              </w:rPr>
+            </w:pPr>
+            <w:r>
+              <w:rPr>
+                <w:rFonts w:ascii="Arial" w:hAnsi="Arial" w:cs="Arial"/>
+                <w:sz w:val="18"/>
+                <w:szCs w:val="18"/>
+                <w:lang w:val="en-US"/>
+              </w:rPr>
+              <w:t>263 (4.4hrs)</w:t>
+            </w:r>
+          </w:p>
+        </w:tc>
+        <w:tc>
+          <w:tcPr>
+            <w:tcW w:w="1251" w:type="dxa"/>
+          </w:tcPr>
+          <w:p>
+            <w:pPr>
+              <w:rPr>
+                <w:rFonts w:ascii="Arial" w:hAnsi="Arial" w:cs="Arial"/>
+                <w:sz w:val="18"/>
+                <w:szCs w:val="18"/>
+                <w:lang w:val="en-US"/>
+              </w:rPr>
+            </w:pPr>
+            <w:r>
+              <w:rPr>
+                <w:rFonts w:ascii="Arial" w:hAnsi="Arial" w:cs="Arial"/>
+                <w:sz w:val="18"/>
+                <w:szCs w:val="18"/>
+                <w:lang w:val="en-US"/>
+              </w:rPr>
+              <w:t>358 (6.0hrs)</w:t>
+            </w:r>
+          </w:p>
+        </w:tc>
+        <w:tc>
+          <w:tcPr>
+            <w:tcW w:w="1251" w:type="dxa"/>
+          </w:tcPr>
+          <w:p>
+            <w:pPr>
+              <w:rPr>
+                <w:rFonts w:ascii="Arial" w:hAnsi="Arial" w:cs="Arial"/>
+                <w:sz w:val="18"/>
+                <w:szCs w:val="18"/>
+                <w:lang w:val="en-US"/>
+              </w:rPr>
+            </w:pPr>
+            <w:r>
+              <w:rPr>
+                <w:rFonts w:ascii="Arial" w:hAnsi="Arial" w:cs="Arial"/>
+                <w:sz w:val="18"/>
+                <w:szCs w:val="18"/>
+                <w:lang w:val="en-US"/>
+              </w:rPr>
+              <w:t>366 (6.1hrs)</w:t>
+            </w:r>
+          </w:p>
+        </w:tc>
+        <w:tc>
+          <w:tcPr>
+            <w:tcW w:w="1251" w:type="dxa"/>
+          </w:tcPr>
+          <w:p>
+            <w:pPr>
+              <w:rPr>
+                <w:rFonts w:ascii="Arial" w:hAnsi="Arial" w:cs="Arial"/>
+                <w:sz w:val="18"/>
+                <w:szCs w:val="18"/>
+                <w:lang w:val="en-US"/>
+              </w:rPr>
+            </w:pPr>
+            <w:r>
+              <w:rPr>
+                <w:rFonts w:ascii="Arial" w:hAnsi="Arial" w:cs="Arial"/>
+                <w:sz w:val="18"/>
+                <w:szCs w:val="18"/>
+                <w:lang w:val="en-US"/>
+              </w:rPr>
+              <w:t>361 (6.0 hrs)</w:t>
+            </w:r>
+          </w:p>
+        </w:tc>
+        <w:tc>
+          <w:tcPr>
+            <w:tcW w:w="1251" w:type="dxa"/>
+          </w:tcPr>
+          <w:p>
+            <w:pPr>
+              <w:rPr>
+                <w:rFonts w:ascii="Arial" w:hAnsi="Arial" w:cs="Arial"/>
+                <w:sz w:val="18"/>
+                <w:szCs w:val="18"/>
+                <w:lang w:val="en-US"/>
+              </w:rPr>
+            </w:pPr>
+            <w:r>
+              <w:rPr>
+                <w:rFonts w:ascii="Arial" w:hAnsi="Arial" w:cs="Arial"/>
+                <w:sz w:val="18"/>
+                <w:szCs w:val="18"/>
+                <w:lang w:val="en-US"/>
+              </w:rPr>
+              <w:t>362 (6.0 hrs)</w:t>
+            </w:r>
+          </w:p>
+        </w:tc>
+        <w:tc>
+          <w:tcPr>
+            <w:tcW w:w="1252" w:type="dxa"/>
+          </w:tcPr>
+          <w:p>
+            <w:pPr>
+              <w:rPr>
+                <w:rFonts w:ascii="Arial" w:hAnsi="Arial" w:cs="Arial"/>
+                <w:sz w:val="18"/>
+                <w:szCs w:val="18"/>
+                <w:lang w:val="en-US"/>
+              </w:rPr>
+            </w:pPr>
+            <w:r>
+              <w:rPr>
+                <w:rFonts w:ascii="Arial" w:hAnsi="Arial" w:cs="Arial"/>
+                <w:sz w:val="18"/>
+                <w:szCs w:val="18"/>
+                <w:lang w:val="en-US"/>
+              </w:rPr>
+              <w:t>363 (6.0 hrs)</w:t>
+            </w:r>
+          </w:p>
+        </w:tc>
+      </w:tr>
+    </w:tbl>
+    <w:p>
+      <w:pPr>
+        <w:rPr>
+          <w:lang w:val="en-US"/>
+        </w:rPr>
+      </w:pPr>
+      <w:r>
+        <w:rPr>
+          <w:lang w:val="en-US"/>
+        </w:rPr>
+        <w:br w:type="page"/>
+      </w:r>
+    </w:p>
+    <w:p>
       <w:pPr>
         <w:rPr>
           <w:lang w:val="en-US"/>
@@ -2626,6 +6553,472 @@
           <w:lang w:val="en-US"/>
         </w:rPr>
       </w:pPr>
+    </w:p>
+    <w:p>
+      <w:pPr>
+        <w:rPr>
+          <w:lang w:val="en-US"/>
+        </w:rPr>
+      </w:pPr>
+      <w:r>
+        <w:rPr>
+          <w:lang w:val="en-US"/>
+        </w:rPr>
+        <w:t>We need to check if the proposed feature value change leads to a plausible profile. This is not achieved by the current L1/L2/MinMax-scaled/MAD-scaled distance measures, since they assume independence of features. When a CF is proposed with two relatively big feature value changes, this CF is scored to be further from the original profile, while a CF with single relatively small feature value change, is scored to be closer. What we miss here is a measure of how realistic these new feature combinations are.</w:t>
+      </w:r>
+    </w:p>
+    <w:p>
+      <w:pPr>
+        <w:rPr>
+          <w:lang w:val="en-US"/>
+        </w:rPr>
+      </w:pPr>
+      <w:r>
+        <w:rPr>
+          <w:lang w:val="en-US"/>
+        </w:rPr>
+        <w:t xml:space="preserve">might be more likely to occur in the training data, rather than a single relatively small feature value change.  </w:t>
+      </w:r>
+    </w:p>
+    <w:p>
+      <w:pPr>
+        <w:rPr>
+          <w:lang w:val="en-US"/>
+        </w:rPr>
+      </w:pPr>
+    </w:p>
+    <w:p>
+      <w:pPr>
+        <w:rPr>
+          <w:lang w:val="en-US"/>
+        </w:rPr>
+      </w:pPr>
+      <w:r>
+        <w:rPr>
+          <w:lang w:val="en-US"/>
+        </w:rPr>
+        <w:t xml:space="preserve">For this reason, we deem perturbation methods unfit for this problem. </w:t>
+      </w:r>
+    </w:p>
+    <w:p>
+      <w:pPr>
+        <w:rPr>
+          <w:i/>
+          <w:iCs/>
+          <w:lang w:val="en-US"/>
+        </w:rPr>
+      </w:pPr>
+      <w:r>
+        <w:rPr>
+          <w:lang w:val="en-US"/>
+        </w:rPr>
+        <w:t>“</w:t>
+      </w:r>
+      <w:r>
+        <w:rPr>
+          <w:i/>
+          <w:iCs/>
+          <w:lang w:val="en-US"/>
+        </w:rPr>
+        <w:t xml:space="preserve">How </w:t>
+      </w:r>
+      <w:r>
+        <w:rPr>
+          <w:i/>
+          <w:iCs/>
+          <w:lang w:val="en-US"/>
+        </w:rPr>
+        <w:t>likely</w:t>
+      </w:r>
+      <w:r>
+        <w:rPr>
+          <w:i/>
+          <w:iCs/>
+          <w:lang w:val="en-US"/>
+        </w:rPr>
+        <w:t xml:space="preserve"> </w:t>
+      </w:r>
+      <w:r>
+        <w:rPr>
+          <w:i/>
+          <w:iCs/>
+          <w:lang w:val="en-US"/>
+        </w:rPr>
+        <w:t>is it to have feature value X1=v2 instead of X1=v1, in combination with all the other feature values of this profile?”</w:t>
+      </w:r>
+    </w:p>
+    <w:p>
+      <w:pPr>
+        <w:rPr>
+          <w:lang w:val="en-US"/>
+        </w:rPr>
+      </w:pPr>
+    </w:p>
+    <w:p>
+      <w:pPr>
+        <w:rPr>
+          <w:lang w:val="en-US"/>
+        </w:rPr>
+      </w:pPr>
+      <w:r>
+        <w:rPr>
+          <w:lang w:val="en-US"/>
+        </w:rPr>
+        <w:t>For each proposed change:</w:t>
+      </w:r>
+    </w:p>
+    <w:p>
+      <w:pPr>
+        <w:rPr>
+          <w:lang w:val="en-US"/>
+        </w:rPr>
+      </w:pPr>
+      <w:r>
+        <w:rPr>
+          <w:lang w:val="en-US"/>
+        </w:rPr>
+        <w:t>Check if that new scaled value exists in training data in combination with a marge of 5% of the other, unchanged scaled features</w:t>
+      </w:r>
+    </w:p>
+    <w:p>
+      <w:pPr>
+        <w:rPr>
+          <w:lang w:val="en-US"/>
+        </w:rPr>
+      </w:pPr>
+      <w:r>
+        <w:rPr>
+          <w:lang w:val="en-US"/>
+        </w:rPr>
+        <w:br w:type="page"/>
+      </w:r>
+    </w:p>
+    <w:p>
+      <w:pPr>
+        <w:rPr>
+          <w:lang w:val="en-US"/>
+        </w:rPr>
+      </w:pPr>
+    </w:p>
+    <w:p>
+      <w:pPr>
+        <w:rPr>
+          <w:lang w:val="en-US"/>
+        </w:rPr>
+      </w:pPr>
+      <w:r>
+        <w:rPr>
+          <w:lang w:val="en-US"/>
+        </w:rPr>
+        <w:t xml:space="preserve">Idea for the future: </w:t>
+      </w:r>
+      <w:r>
+        <w:rPr>
+          <w:lang w:val="en-US"/>
+        </w:rPr>
+        <w:t>pick the CF profile that has changes in the least number of correlated features, because they are the most important to show.</w:t>
+      </w:r>
+    </w:p>
+    <w:p>
+      <w:pPr>
+        <w:rPr>
+          <w:lang w:val="en-US"/>
+        </w:rPr>
+      </w:pPr>
+      <w:r>
+        <w:rPr>
+          <w:lang w:val="en-US"/>
+        </w:rPr>
+        <w:t>Good to find out if</w:t>
+      </w:r>
+      <w:r>
+        <w:rPr>
+          <w:lang w:val="en-US"/>
+        </w:rPr>
+        <w:t xml:space="preserve"> users:</w:t>
+      </w:r>
+    </w:p>
+    <w:p>
+      <w:pPr>
+        <w:pStyle w:val="Lijstalinea"/>
+        <w:numPr>
+          <w:ilvl w:val="0"/>
+          <w:numId w:val="2"/>
+        </w:numPr>
+        <w:rPr>
+          <w:lang w:val="en-US"/>
+        </w:rPr>
+      </w:pPr>
+      <w:r>
+        <w:rPr>
+          <w:lang w:val="en-US"/>
+        </w:rPr>
+        <w:t>Understand the model better</w:t>
+      </w:r>
+    </w:p>
+    <w:p>
+      <w:pPr>
+        <w:pStyle w:val="Lijstalinea"/>
+        <w:numPr>
+          <w:ilvl w:val="0"/>
+          <w:numId w:val="2"/>
+        </w:numPr>
+        <w:rPr>
+          <w:lang w:val="en-US"/>
+        </w:rPr>
+      </w:pPr>
+      <w:r>
+        <w:rPr>
+          <w:lang w:val="en-US"/>
+        </w:rPr>
+        <w:t>Will change their choice or not</w:t>
+      </w:r>
+    </w:p>
+    <w:p>
+      <w:pPr>
+        <w:pStyle w:val="Lijstalinea"/>
+        <w:numPr>
+          <w:ilvl w:val="0"/>
+          <w:numId w:val="2"/>
+        </w:numPr>
+        <w:rPr>
+          <w:lang w:val="en-US"/>
+        </w:rPr>
+      </w:pPr>
+      <w:r>
+        <w:rPr>
+          <w:lang w:val="en-US"/>
+        </w:rPr>
+        <w:t>Can identify when the model might be wrong</w:t>
+      </w:r>
+    </w:p>
+    <w:p>
+      <w:pPr>
+        <w:rPr>
+          <w:lang w:val="en-US"/>
+        </w:rPr>
+      </w:pPr>
+      <w:r>
+        <w:rPr>
+          <w:lang w:val="en-US"/>
+        </w:rPr>
+        <w:t>Write down th</w:t>
+      </w:r>
+      <w:r>
+        <w:rPr>
+          <w:lang w:val="en-US"/>
+        </w:rPr>
+        <w:t>e overall user experience (soft evaluation is important)</w:t>
+      </w:r>
+    </w:p>
+    <w:p>
+      <w:pPr>
+        <w:rPr>
+          <w:lang w:val="en-US"/>
+        </w:rPr>
+      </w:pPr>
+      <w:r>
+        <w:rPr>
+          <w:lang w:val="en-US"/>
+        </w:rPr>
+        <w:br w:type="page"/>
+      </w:r>
+    </w:p>
+    <w:p>
+      <w:pPr>
+        <w:rPr>
+          <w:lang w:val="en-US"/>
+        </w:rPr>
+      </w:pPr>
+      <w:r>
+        <w:rPr>
+          <w:lang w:val="en-US"/>
+        </w:rPr>
+        <w:lastRenderedPageBreak/>
+        <w:t>When looking at the training data, to find the closest CF, we need to optimize two scores</w:t>
+      </w:r>
+    </w:p>
+    <w:p>
+      <w:pPr>
+        <w:rPr>
+          <w:lang w:val="en-US"/>
+        </w:rPr>
+      </w:pPr>
+      <w:r>
+        <w:rPr>
+          <w:lang w:val="en-US"/>
+        </w:rPr>
+        <w:t>Distance and number of features changed</w:t>
+      </w:r>
+    </w:p>
+    <w:p>
+      <w:pPr>
+        <w:rPr>
+          <w:lang w:val="en-US"/>
+        </w:rPr>
+      </w:pPr>
+      <w:r>
+        <w:rPr>
+          <w:lang w:val="en-US"/>
+        </w:rPr>
+        <w:t>They both lie between 0 and 1, but they are differently distributed.</w:t>
+      </w:r>
+    </w:p>
+    <w:p>
+      <w:pPr>
+        <w:rPr>
+          <w:lang w:val="en-US"/>
+        </w:rPr>
+      </w:pPr>
+      <w:r>
+        <w:rPr>
+          <w:lang w:val="en-US"/>
+        </w:rPr>
+        <w:t xml:space="preserve">To make sure both scores contribute somewhat equally, we assign </w:t>
+      </w:r>
+      <w:r>
+        <w:rPr>
+          <w:lang w:val="en-US"/>
+        </w:rPr>
+        <w:t>a weight</w:t>
+      </w:r>
+      <w:r>
+        <w:rPr>
+          <w:lang w:val="en-US"/>
+        </w:rPr>
+        <w:t xml:space="preserve"> according to the means of the scores on the training data</w:t>
+      </w:r>
+    </w:p>
+    <w:p>
+      <w:pPr>
+        <w:rPr>
+          <w:lang w:val="en-US"/>
+        </w:rPr>
+      </w:pPr>
+    </w:p>
+    <w:p>
+      <w:pPr>
+        <w:rPr>
+          <w:lang w:val="en-US"/>
+        </w:rPr>
+      </w:pPr>
+      <w:r>
+        <w:rPr>
+          <w:lang w:val="en-US"/>
+        </w:rPr>
+        <w:t>Distance mean: 0.12644057709891549</w:t>
+      </w:r>
+    </w:p>
+    <w:p>
+      <w:pPr>
+        <w:rPr>
+          <w:lang w:val="en-US"/>
+        </w:rPr>
+      </w:pPr>
+      <w:r>
+        <w:rPr>
+          <w:lang w:val="en-US"/>
+        </w:rPr>
+        <w:t>Distance median: 0.12299491805042531</w:t>
+      </w:r>
+    </w:p>
+    <w:p>
+      <w:pPr>
+        <w:rPr>
+          <w:lang w:val="en-US"/>
+        </w:rPr>
+      </w:pPr>
+      <w:r>
+        <w:rPr>
+          <w:lang w:val="en-US"/>
+        </w:rPr>
+        <w:t>Distance minimum: 0.003678513596551171</w:t>
+      </w:r>
+    </w:p>
+    <w:p>
+      <w:pPr>
+        <w:rPr>
+          <w:lang w:val="en-US"/>
+        </w:rPr>
+      </w:pPr>
+      <w:r>
+        <w:rPr>
+          <w:lang w:val="en-US"/>
+        </w:rPr>
+        <w:t>Distance maximum: 0.4208296031944699</w:t>
+      </w:r>
+    </w:p>
+    <w:p>
+      <w:pPr>
+        <w:rPr>
+          <w:lang w:val="en-US"/>
+        </w:rPr>
+      </w:pPr>
+      <w:r>
+        <w:rPr>
+          <w:lang w:val="en-US"/>
+        </w:rPr>
+        <w:t>Features changed mean: 0.7044902436521877</w:t>
+      </w:r>
+    </w:p>
+    <w:p>
+      <w:pPr>
+        <w:rPr>
+          <w:lang w:val="en-US"/>
+        </w:rPr>
+      </w:pPr>
+      <w:r>
+        <w:rPr>
+          <w:lang w:val="en-US"/>
+        </w:rPr>
+        <w:t>Features changed median: 0.6842105263157895</w:t>
+      </w:r>
+    </w:p>
+    <w:p>
+      <w:pPr>
+        <w:rPr>
+          <w:lang w:val="en-US"/>
+        </w:rPr>
+      </w:pPr>
+      <w:r>
+        <w:rPr>
+          <w:lang w:val="en-US"/>
+        </w:rPr>
+        <w:t>Features changed minimum: 0.15789473684210525</w:t>
+      </w:r>
+    </w:p>
+    <w:p>
+      <w:pPr>
+        <w:rPr>
+          <w:lang w:val="en-US"/>
+        </w:rPr>
+      </w:pPr>
+      <w:r>
+        <w:rPr>
+          <w:lang w:val="en-US"/>
+        </w:rPr>
+        <w:t>Features changed maximum: 1.0</w:t>
+      </w:r>
+    </w:p>
+    <w:p>
+      <w:pPr>
+        <w:rPr>
+          <w:lang w:val="en-US"/>
+        </w:rPr>
+      </w:pPr>
+    </w:p>
+    <w:p>
+      <w:pPr>
+        <w:rPr>
+          <w:lang w:val="en-US"/>
+        </w:rPr>
+      </w:pPr>
+      <w:r>
+        <w:rPr>
+          <w:lang w:val="en-US"/>
+        </w:rPr>
+        <w:t>To obtain the same mean, we multiply the distance score by a weight of 5. Transforming the means to be equal would require a weight of 5.8, but we want to penalize the number of features change a bit more heavily, we round the distance weight down to 5.</w:t>
+      </w:r>
     </w:p>
     <w:sectPr>
       <w:pgSz w:w="11906" w:h="16838"/>

</xml_diff>